<commit_message>
Diplomarbeitsdokumentation.docx ... Testfälle added
</commit_message>
<xml_diff>
--- a/DiplomarbeitDoku/Diplomarbeitsdokumentation.docx
+++ b/DiplomarbeitDoku/Diplomarbeitsdokumentation.docx
@@ -1,6 +1,6 @@
 
 <file path=word/document.xml><?xml version="1.0" encoding="utf-8"?>
-<w:document xmlns:wpc="http://schemas.microsoft.com/office/word/2010/wordprocessingCanvas" xmlns:cx="http://schemas.microsoft.com/office/drawing/2014/chartex" xmlns:cx1="http://schemas.microsoft.com/office/drawing/2015/9/8/chartex" xmlns:cx2="http://schemas.microsoft.com/office/drawing/2015/10/21/chartex" xmlns:cx3="http://schemas.microsoft.com/office/drawing/2016/5/9/chartex" xmlns:cx4="http://schemas.microsoft.com/office/drawing/2016/5/10/chartex" xmlns:cx5="http://schemas.microsoft.com/office/drawing/2016/5/11/chartex" xmlns:cx6="http://schemas.microsoft.com/office/drawing/2016/5/12/chartex" xmlns:cx7="http://schemas.microsoft.com/office/drawing/2016/5/13/chartex" xmlns:cx8="http://schemas.microsoft.com/office/drawing/2016/5/14/chartex" xmlns:mc="http://schemas.openxmlformats.org/markup-compatibility/2006" xmlns:aink="http://schemas.microsoft.com/office/drawing/2016/ink" xmlns:am3d="http://schemas.microsoft.com/office/drawing/2017/model3d" xmlns:o="urn:schemas-microsoft-com:office:office" xmlns:r="http://schemas.openxmlformats.org/officeDocument/2006/relationships" xmlns:m="http://schemas.openxmlformats.org/officeDocument/2006/math" xmlns:v="urn:schemas-microsoft-com:vml" xmlns:wp14="http://schemas.microsoft.com/office/word/2010/wordprocessingDrawing" xmlns:wp="http://schemas.openxmlformats.org/drawingml/2006/wordprocessingDrawing" xmlns:w10="urn:schemas-microsoft-com:office:word" xmlns:w="http://schemas.openxmlformats.org/wordprocessingml/2006/main" xmlns:w14="http://schemas.microsoft.com/office/word/2010/wordml" xmlns:w15="http://schemas.microsoft.com/office/word/2012/wordml" xmlns:w16cid="http://schemas.microsoft.com/office/word/2016/wordml/cid" xmlns:w16se="http://schemas.microsoft.com/office/word/2015/wordml/symex" xmlns:wpg="http://schemas.microsoft.com/office/word/2010/wordprocessingGroup" xmlns:wpi="http://schemas.microsoft.com/office/word/2010/wordprocessingInk" xmlns:wne="http://schemas.microsoft.com/office/word/2006/wordml" xmlns:wps="http://schemas.microsoft.com/office/word/2010/wordprocessingShape" mc:Ignorable="w14 w15 w16se w16cid wp14">
+<w:document xmlns:wpc="http://schemas.microsoft.com/office/word/2010/wordprocessingCanvas" xmlns:mc="http://schemas.openxmlformats.org/markup-compatibility/2006" xmlns:o="urn:schemas-microsoft-com:office:office" xmlns:r="http://schemas.openxmlformats.org/officeDocument/2006/relationships" xmlns:m="http://schemas.openxmlformats.org/officeDocument/2006/math" xmlns:v="urn:schemas-microsoft-com:vml" xmlns:wp14="http://schemas.microsoft.com/office/word/2010/wordprocessingDrawing" xmlns:wp="http://schemas.openxmlformats.org/drawingml/2006/wordprocessingDrawing" xmlns:w10="urn:schemas-microsoft-com:office:word" xmlns:w="http://schemas.openxmlformats.org/wordprocessingml/2006/main" xmlns:w14="http://schemas.microsoft.com/office/word/2010/wordml" xmlns:w15="http://schemas.microsoft.com/office/word/2012/wordml" xmlns:wpg="http://schemas.microsoft.com/office/word/2010/wordprocessingGroup" xmlns:wpi="http://schemas.microsoft.com/office/word/2010/wordprocessingInk" xmlns:wne="http://schemas.microsoft.com/office/word/2006/wordml" xmlns:wps="http://schemas.microsoft.com/office/word/2010/wordprocessingShape" mc:Ignorable="w14 w15 wp14">
   <w:body>
     <w:p>
       <w:pPr>
@@ -116,8 +116,9 @@
           <w:bCs/>
           <w:sz w:val="22"/>
           <w:szCs w:val="20"/>
-          <w:lang w:val="de-DE" w:eastAsia="en-US"/>
-        </w:rPr>
+          <w:lang w:eastAsia="en-US"/>
+        </w:rPr>
+        <w:lastRenderedPageBreak/>
         <w:t>HÖHERE</w:t>
       </w:r>
       <w:r>
@@ -127,7 +128,7 @@
           <w:bCs/>
           <w:sz w:val="22"/>
           <w:szCs w:val="20"/>
-          <w:lang w:val="de-DE" w:eastAsia="en-US"/>
+          <w:lang w:eastAsia="en-US"/>
         </w:rPr>
         <w:t xml:space="preserve"> TECHNISCHE BUNDES - LEHR- UND </w:t>
       </w:r>
@@ -138,7 +139,7 @@
           <w:bCs/>
           <w:sz w:val="22"/>
           <w:szCs w:val="20"/>
-          <w:lang w:val="de-DE" w:eastAsia="en-US"/>
+          <w:lang w:eastAsia="en-US"/>
         </w:rPr>
         <w:br/>
       </w:r>
@@ -149,7 +150,7 @@
           <w:bCs/>
           <w:sz w:val="22"/>
           <w:szCs w:val="20"/>
-          <w:lang w:val="de-DE" w:eastAsia="en-US"/>
+          <w:lang w:eastAsia="en-US"/>
         </w:rPr>
         <w:t>VERSUCHSANSTALT  MÖDLING</w:t>
       </w:r>
@@ -162,7 +163,6 @@
           <w:rFonts w:cs="Arial"/>
           <w:sz w:val="20"/>
           <w:szCs w:val="20"/>
-          <w:lang w:val="de-DE"/>
         </w:rPr>
       </w:pPr>
       <w:r>
@@ -191,7 +191,7 @@
           <w:b/>
           <w:sz w:val="20"/>
           <w:szCs w:val="20"/>
-          <w:lang w:val="de-DE" w:eastAsia="en-US"/>
+          <w:lang w:eastAsia="en-US"/>
         </w:rPr>
         <w:t>Elektronik und Technische Informatik</w:t>
       </w:r>
@@ -215,6 +215,7 @@
           <w:sz w:val="20"/>
           <w:szCs w:val="20"/>
         </w:rPr>
+        <w:lastRenderedPageBreak/>
         <w:drawing>
           <wp:inline distT="0" distB="0" distL="0" distR="0" wp14:anchorId="5A4318D1" wp14:editId="5B1BF7D8">
             <wp:extent cx="900430" cy="387350"/>
@@ -276,7 +277,6 @@
         </w:pBdr>
         <w:rPr>
           <w:rFonts w:cs="Arial"/>
-          <w:lang w:val="de-DE"/>
         </w:rPr>
         <w:sectPr>
           <w:headerReference w:type="default" r:id="rId10"/>
@@ -305,7 +305,6 @@
         </w:pBdr>
         <w:rPr>
           <w:rFonts w:cs="Arial"/>
-          <w:lang w:val="de-DE"/>
         </w:rPr>
       </w:pPr>
     </w:p>
@@ -313,7 +312,6 @@
       <w:pPr>
         <w:rPr>
           <w:rFonts w:cs="Arial"/>
-          <w:lang w:val="de-DE"/>
         </w:rPr>
       </w:pPr>
     </w:p>
@@ -321,7 +319,6 @@
       <w:pPr>
         <w:rPr>
           <w:rFonts w:cs="Arial"/>
-          <w:lang w:val="de-DE"/>
         </w:rPr>
       </w:pPr>
     </w:p>
@@ -329,7 +326,6 @@
       <w:pPr>
         <w:rPr>
           <w:rFonts w:cs="Arial"/>
-          <w:lang w:val="de-DE"/>
         </w:rPr>
       </w:pPr>
     </w:p>
@@ -337,7 +333,6 @@
       <w:pPr>
         <w:rPr>
           <w:rFonts w:cs="Arial"/>
-          <w:lang w:val="de-DE"/>
         </w:rPr>
       </w:pPr>
     </w:p>
@@ -345,7 +340,6 @@
       <w:pPr>
         <w:rPr>
           <w:rFonts w:cs="Arial"/>
-          <w:lang w:val="de-DE"/>
         </w:rPr>
       </w:pPr>
     </w:p>
@@ -353,7 +347,6 @@
       <w:pPr>
         <w:rPr>
           <w:rFonts w:cs="Arial"/>
-          <w:lang w:val="de-DE"/>
         </w:rPr>
       </w:pPr>
     </w:p>
@@ -423,7 +416,6 @@
           <w:lang w:val="en-GB"/>
         </w:rPr>
       </w:pPr>
-      <w:proofErr w:type="spellStart"/>
       <w:r>
         <w:rPr>
           <w:rFonts w:cs="Arial"/>
@@ -431,7 +423,6 @@
         </w:rPr>
         <w:t>Gesamtprojekt</w:t>
       </w:r>
-      <w:proofErr w:type="spellEnd"/>
     </w:p>
     <w:p>
       <w:pPr>
@@ -511,7 +502,6 @@
           <w:rFonts w:cs="Arial"/>
           <w:b/>
           <w:highlight w:val="yellow"/>
-          <w:lang w:val="de-DE"/>
         </w:rPr>
       </w:pPr>
       <w:r>
@@ -519,7 +509,6 @@
           <w:rFonts w:cs="Arial"/>
           <w:b/>
           <w:highlight w:val="yellow"/>
-          <w:lang w:val="de-DE"/>
         </w:rPr>
         <w:t>&lt;</w:t>
       </w:r>
@@ -528,27 +517,14 @@
           <w:rFonts w:cs="Arial"/>
           <w:b/>
           <w:highlight w:val="yellow"/>
-          <w:lang w:val="de-DE"/>
-        </w:rPr>
-        <w:t xml:space="preserve">JavaScript, </w:t>
-      </w:r>
-      <w:proofErr w:type="spellStart"/>
+        </w:rPr>
+        <w:t>JavaScript, TypeScript</w:t>
+      </w:r>
       <w:r>
         <w:rPr>
           <w:rFonts w:cs="Arial"/>
           <w:b/>
           <w:highlight w:val="yellow"/>
-          <w:lang w:val="de-DE"/>
-        </w:rPr>
-        <w:t>TypeScript</w:t>
-      </w:r>
-      <w:proofErr w:type="spellEnd"/>
-      <w:r>
-        <w:rPr>
-          <w:rFonts w:cs="Arial"/>
-          <w:b/>
-          <w:highlight w:val="yellow"/>
-          <w:lang w:val="de-DE"/>
         </w:rPr>
         <w:t>&gt;</w:t>
       </w:r>
@@ -562,78 +538,64 @@
         <w:ind w:left="6379" w:hanging="6379"/>
         <w:rPr>
           <w:rFonts w:cs="Arial"/>
-          <w:lang w:val="de-DE"/>
         </w:rPr>
       </w:pPr>
       <w:r>
         <w:rPr>
           <w:rFonts w:cs="Arial"/>
           <w:highlight w:val="yellow"/>
-          <w:lang w:val="de-DE"/>
         </w:rPr>
         <w:t>&lt;</w:t>
       </w:r>
-      <w:proofErr w:type="spellStart"/>
       <w:r>
         <w:rPr>
           <w:rFonts w:cs="Arial"/>
           <w:highlight w:val="yellow"/>
-          <w:lang w:val="de-DE"/>
         </w:rPr>
         <w:t>Abdelrahaman</w:t>
       </w:r>
-      <w:proofErr w:type="spellEnd"/>
       <w:r>
         <w:rPr>
           <w:rFonts w:cs="Arial"/>
           <w:highlight w:val="yellow"/>
-          <w:lang w:val="de-DE"/>
         </w:rPr>
         <w:t>&gt; &lt;</w:t>
       </w:r>
-      <w:proofErr w:type="spellStart"/>
       <w:r>
         <w:rPr>
           <w:rFonts w:cs="Arial"/>
           <w:highlight w:val="yellow"/>
-          <w:lang w:val="de-DE"/>
         </w:rPr>
         <w:t>Shehata</w:t>
       </w:r>
-      <w:proofErr w:type="spellEnd"/>
       <w:r>
         <w:rPr>
           <w:rFonts w:cs="Arial"/>
           <w:highlight w:val="yellow"/>
-          <w:lang w:val="de-DE"/>
         </w:rPr>
         <w:t>&gt;</w:t>
       </w:r>
       <w:r>
         <w:rPr>
           <w:rFonts w:cs="Arial"/>
-          <w:lang w:val="de-DE"/>
         </w:rPr>
         <w:t>5</w:t>
       </w:r>
       <w:r>
         <w:rPr>
           <w:rFonts w:cs="Arial"/>
-          <w:lang w:val="de-DE"/>
         </w:rPr>
         <w:t>B</w:t>
       </w:r>
       <w:r>
         <w:rPr>
           <w:rFonts w:cs="Arial"/>
-          <w:lang w:val="de-DE"/>
         </w:rPr>
         <w:t>HEL</w:t>
       </w:r>
       <w:r>
         <w:rPr>
           <w:rFonts w:cs="Arial"/>
-          <w:lang w:val="de-DE"/>
         </w:rPr>
         <w:tab/>
         <w:t>Betreuer/in:</w:t>
@@ -641,7 +603,6 @@
       <w:r>
         <w:rPr>
           <w:rFonts w:cs="Arial"/>
-          <w:lang w:val="de-DE"/>
         </w:rPr>
         <w:t xml:space="preserve"> Dipl.-Ing Niklas Hack</w:t>
       </w:r>
@@ -650,7 +611,6 @@
       <w:pPr>
         <w:rPr>
           <w:rFonts w:cs="Arial"/>
-          <w:lang w:val="de-DE"/>
         </w:rPr>
       </w:pPr>
     </w:p>
@@ -668,7 +628,6 @@
           <w:rFonts w:cs="Arial"/>
           <w:b/>
           <w:highlight w:val="yellow"/>
-          <w:lang w:val="de-DE"/>
         </w:rPr>
       </w:pPr>
       <w:r>
@@ -676,7 +635,6 @@
           <w:rFonts w:cs="Arial"/>
           <w:b/>
           <w:highlight w:val="yellow"/>
-          <w:lang w:val="de-DE"/>
         </w:rPr>
         <w:t>&lt;</w:t>
       </w:r>
@@ -685,7 +643,6 @@
           <w:rFonts w:cs="Arial"/>
           <w:b/>
           <w:highlight w:val="yellow"/>
-          <w:lang w:val="de-DE"/>
         </w:rPr>
         <w:t>CSS</w:t>
       </w:r>
@@ -694,7 +651,6 @@
           <w:rFonts w:cs="Arial"/>
           <w:b/>
           <w:highlight w:val="yellow"/>
-          <w:lang w:val="de-DE"/>
         </w:rPr>
         <w:t>&gt;</w:t>
       </w:r>
@@ -708,14 +664,12 @@
         <w:ind w:left="6379" w:hanging="6379"/>
         <w:rPr>
           <w:rFonts w:cs="Arial"/>
-          <w:lang w:val="de-DE"/>
         </w:rPr>
       </w:pPr>
       <w:r>
         <w:rPr>
           <w:rFonts w:cs="Arial"/>
           <w:highlight w:val="yellow"/>
-          <w:lang w:val="de-DE"/>
         </w:rPr>
         <w:t>&lt;</w:t>
       </w:r>
@@ -723,7 +677,6 @@
         <w:rPr>
           <w:rFonts w:cs="Arial"/>
           <w:highlight w:val="yellow"/>
-          <w:lang w:val="de-DE"/>
         </w:rPr>
         <w:t>Marco</w:t>
       </w:r>
@@ -731,7 +684,6 @@
         <w:rPr>
           <w:rFonts w:cs="Arial"/>
           <w:highlight w:val="yellow"/>
-          <w:lang w:val="de-DE"/>
         </w:rPr>
         <w:t>&gt; &lt;</w:t>
       </w:r>
@@ -739,7 +691,6 @@
         <w:rPr>
           <w:rFonts w:cs="Arial"/>
           <w:highlight w:val="yellow"/>
-          <w:lang w:val="de-DE"/>
         </w:rPr>
         <w:t>Rustemi</w:t>
       </w:r>
@@ -747,42 +698,36 @@
         <w:rPr>
           <w:rFonts w:cs="Arial"/>
           <w:highlight w:val="yellow"/>
-          <w:lang w:val="de-DE"/>
         </w:rPr>
         <w:t>&gt;</w:t>
       </w:r>
       <w:r>
         <w:rPr>
           <w:rFonts w:cs="Arial"/>
-          <w:lang w:val="de-DE"/>
         </w:rPr>
         <w:tab/>
       </w:r>
       <w:r>
         <w:rPr>
           <w:rFonts w:cs="Arial"/>
-          <w:lang w:val="de-DE"/>
         </w:rPr>
         <w:t>5</w:t>
       </w:r>
       <w:r>
         <w:rPr>
           <w:rFonts w:cs="Arial"/>
-          <w:lang w:val="de-DE"/>
         </w:rPr>
         <w:t>B</w:t>
       </w:r>
       <w:r>
         <w:rPr>
           <w:rFonts w:cs="Arial"/>
-          <w:lang w:val="de-DE"/>
         </w:rPr>
         <w:t>HEL</w:t>
       </w:r>
       <w:r>
         <w:rPr>
           <w:rFonts w:cs="Arial"/>
-          <w:lang w:val="de-DE"/>
         </w:rPr>
         <w:tab/>
         <w:t>Betreuer/in:</w:t>
@@ -790,14 +735,12 @@
       <w:r>
         <w:rPr>
           <w:rFonts w:cs="Arial"/>
-          <w:lang w:val="de-DE"/>
         </w:rPr>
         <w:tab/>
       </w:r>
       <w:r>
         <w:rPr>
           <w:rFonts w:cs="Arial"/>
-          <w:lang w:val="de-DE"/>
         </w:rPr>
         <w:t>Dipl.-Ing Niklas Hack</w:t>
       </w:r>
@@ -806,7 +749,6 @@
       <w:pPr>
         <w:rPr>
           <w:rFonts w:cs="Arial"/>
-          <w:lang w:val="de-DE"/>
         </w:rPr>
       </w:pPr>
     </w:p>
@@ -814,7 +756,6 @@
       <w:pPr>
         <w:rPr>
           <w:rFonts w:cs="Arial"/>
-          <w:lang w:val="de-DE"/>
         </w:rPr>
       </w:pPr>
     </w:p>
@@ -824,7 +765,6 @@
           <w:rFonts w:cs="Arial"/>
           <w:b/>
           <w:highlight w:val="yellow"/>
-          <w:lang w:val="de-DE"/>
         </w:rPr>
       </w:pPr>
       <w:r>
@@ -832,7 +772,6 @@
           <w:rFonts w:cs="Arial"/>
           <w:b/>
           <w:highlight w:val="yellow"/>
-          <w:lang w:val="de-DE"/>
         </w:rPr>
         <w:t>&lt;</w:t>
       </w:r>
@@ -841,7 +780,6 @@
           <w:rFonts w:cs="Arial"/>
           <w:b/>
           <w:highlight w:val="yellow"/>
-          <w:lang w:val="de-DE"/>
         </w:rPr>
         <w:t>HTML</w:t>
       </w:r>
@@ -850,7 +788,6 @@
           <w:rFonts w:cs="Arial"/>
           <w:b/>
           <w:highlight w:val="yellow"/>
-          <w:lang w:val="de-DE"/>
         </w:rPr>
         <w:t>&gt;</w:t>
       </w:r>
@@ -864,14 +801,12 @@
         <w:ind w:left="6379" w:hanging="6379"/>
         <w:rPr>
           <w:rFonts w:cs="Arial"/>
-          <w:lang w:val="de-DE"/>
         </w:rPr>
       </w:pPr>
       <w:r>
         <w:rPr>
           <w:rFonts w:cs="Arial"/>
           <w:highlight w:val="yellow"/>
-          <w:lang w:val="de-DE"/>
         </w:rPr>
         <w:t>&lt;</w:t>
       </w:r>
@@ -879,7 +814,6 @@
         <w:rPr>
           <w:rFonts w:cs="Arial"/>
           <w:highlight w:val="yellow"/>
-          <w:lang w:val="de-DE"/>
         </w:rPr>
         <w:t>Robert</w:t>
       </w:r>
@@ -887,32 +821,26 @@
         <w:rPr>
           <w:rFonts w:cs="Arial"/>
           <w:highlight w:val="yellow"/>
-          <w:lang w:val="de-DE"/>
         </w:rPr>
         <w:t>&gt; &lt;</w:t>
       </w:r>
-      <w:proofErr w:type="spellStart"/>
       <w:r>
         <w:rPr>
           <w:rFonts w:cs="Arial"/>
           <w:highlight w:val="yellow"/>
-          <w:lang w:val="de-DE"/>
         </w:rPr>
         <w:t>Ardelean</w:t>
       </w:r>
-      <w:proofErr w:type="spellEnd"/>
       <w:r>
         <w:rPr>
           <w:rFonts w:cs="Arial"/>
           <w:highlight w:val="yellow"/>
-          <w:lang w:val="de-DE"/>
         </w:rPr>
         <w:t>&gt;</w:t>
       </w:r>
       <w:r>
         <w:rPr>
           <w:rFonts w:cs="Arial"/>
-          <w:lang w:val="de-DE"/>
         </w:rPr>
         <w:tab/>
         <w:t>5</w:t>
@@ -920,21 +848,18 @@
       <w:r>
         <w:rPr>
           <w:rFonts w:cs="Arial"/>
-          <w:lang w:val="de-DE"/>
         </w:rPr>
         <w:t>B</w:t>
       </w:r>
       <w:r>
         <w:rPr>
           <w:rFonts w:cs="Arial"/>
-          <w:lang w:val="de-DE"/>
         </w:rPr>
         <w:t>HEL</w:t>
       </w:r>
       <w:r>
         <w:rPr>
           <w:rFonts w:cs="Arial"/>
-          <w:lang w:val="de-DE"/>
         </w:rPr>
         <w:tab/>
         <w:t>Betreuer/in:</w:t>
@@ -942,14 +867,12 @@
       <w:r>
         <w:rPr>
           <w:rFonts w:cs="Arial"/>
-          <w:lang w:val="de-DE"/>
         </w:rPr>
         <w:tab/>
       </w:r>
       <w:r>
         <w:rPr>
           <w:rFonts w:cs="Arial"/>
-          <w:lang w:val="de-DE"/>
         </w:rPr>
         <w:t>Dipl.-Ing Niklas Hack</w:t>
       </w:r>
@@ -963,7 +886,6 @@
         <w:ind w:left="6379" w:hanging="6379"/>
         <w:rPr>
           <w:rFonts w:cs="Arial"/>
-          <w:lang w:val="de-DE"/>
         </w:rPr>
       </w:pPr>
     </w:p>
@@ -971,7 +893,6 @@
       <w:pPr>
         <w:rPr>
           <w:rFonts w:cs="Arial"/>
-          <w:lang w:val="de-DE"/>
         </w:rPr>
       </w:pPr>
     </w:p>
@@ -979,7 +900,6 @@
       <w:pPr>
         <w:rPr>
           <w:rFonts w:cs="Arial"/>
-          <w:lang w:val="de-DE"/>
         </w:rPr>
       </w:pPr>
     </w:p>
@@ -987,7 +907,6 @@
       <w:pPr>
         <w:rPr>
           <w:rFonts w:cs="Arial"/>
-          <w:lang w:val="de-DE"/>
         </w:rPr>
       </w:pPr>
     </w:p>
@@ -995,7 +914,6 @@
       <w:pPr>
         <w:rPr>
           <w:rFonts w:cs="Arial"/>
-          <w:lang w:val="de-DE"/>
         </w:rPr>
       </w:pPr>
     </w:p>
@@ -1003,7 +921,6 @@
       <w:pPr>
         <w:rPr>
           <w:rFonts w:cs="Arial"/>
-          <w:lang w:val="de-DE"/>
         </w:rPr>
       </w:pPr>
     </w:p>
@@ -1011,7 +928,6 @@
       <w:pPr>
         <w:rPr>
           <w:rFonts w:cs="Arial"/>
-          <w:lang w:val="de-DE"/>
         </w:rPr>
       </w:pPr>
     </w:p>
@@ -1019,20 +935,17 @@
       <w:pPr>
         <w:rPr>
           <w:rFonts w:cs="Arial"/>
-          <w:lang w:val="de-DE"/>
         </w:rPr>
       </w:pPr>
       <w:r>
         <w:rPr>
           <w:rFonts w:cs="Arial"/>
-          <w:lang w:val="de-DE"/>
         </w:rPr>
         <w:t>ausgeführt im Schuljahr 201</w:t>
       </w:r>
       <w:r>
         <w:rPr>
           <w:rFonts w:cs="Arial"/>
-          <w:lang w:val="de-DE"/>
         </w:rPr>
         <w:t>9/20</w:t>
       </w:r>
@@ -1041,7 +954,6 @@
       <w:pPr>
         <w:rPr>
           <w:rFonts w:cs="Arial"/>
-          <w:lang w:val="de-DE"/>
         </w:rPr>
       </w:pPr>
     </w:p>
@@ -1054,14 +966,12 @@
         <w:rPr>
           <w:rFonts w:cs="Arial"/>
           <w:u w:val="single"/>
-          <w:lang w:val="de-DE"/>
         </w:rPr>
       </w:pPr>
       <w:r>
         <w:rPr>
           <w:rFonts w:cs="Arial"/>
           <w:u w:val="single"/>
-          <w:lang w:val="de-DE"/>
         </w:rPr>
         <w:tab/>
       </w:r>
@@ -1074,7 +984,6 @@
         <w:rPr>
           <w:rFonts w:cs="Arial"/>
           <w:u w:val="single"/>
-          <w:lang w:val="de-DE"/>
         </w:rPr>
       </w:pPr>
     </w:p>
@@ -1085,13 +994,11 @@
         </w:tabs>
         <w:rPr>
           <w:rFonts w:cs="Arial"/>
-          <w:lang w:val="de-DE"/>
         </w:rPr>
       </w:pPr>
       <w:r>
         <w:rPr>
           <w:rFonts w:cs="Arial"/>
-          <w:lang w:val="de-DE"/>
         </w:rPr>
         <w:t>Abgabevermerk:</w:t>
       </w:r>
@@ -1100,7 +1007,6 @@
       <w:pPr>
         <w:rPr>
           <w:rFonts w:cs="Arial"/>
-          <w:lang w:val="de-DE"/>
         </w:rPr>
       </w:pPr>
     </w:p>
@@ -1111,20 +1017,17 @@
         </w:tabs>
         <w:rPr>
           <w:rFonts w:cs="Arial"/>
-          <w:lang w:val="de-DE"/>
         </w:rPr>
       </w:pPr>
       <w:r>
         <w:rPr>
           <w:rFonts w:cs="Arial"/>
-          <w:lang w:val="de-DE"/>
         </w:rPr>
         <w:t>Datum:</w:t>
       </w:r>
       <w:r>
         <w:rPr>
           <w:rFonts w:cs="Arial"/>
-          <w:lang w:val="de-DE"/>
         </w:rPr>
         <w:tab/>
         <w:t>übernommen von:</w:t>
@@ -1531,7 +1434,6 @@
         </w:rPr>
         <w:t>&lt;</w:t>
       </w:r>
-      <w:proofErr w:type="spellStart"/>
       <w:r>
         <w:rPr>
           <w:rFonts w:cs="Tahoma"/>
@@ -1539,9 +1441,8 @@
           <w:szCs w:val="18"/>
           <w:highlight w:val="yellow"/>
         </w:rPr>
-        <w:t>Abdelrahaman</w:t>
-      </w:r>
-      <w:proofErr w:type="spellEnd"/>
+        <w:t>Abdelrahaman Shehata</w:t>
+      </w:r>
       <w:r>
         <w:rPr>
           <w:rFonts w:cs="Tahoma"/>
@@ -1549,9 +1450,83 @@
           <w:szCs w:val="18"/>
           <w:highlight w:val="yellow"/>
         </w:rPr>
+        <w:t>&gt;</w:t>
+      </w:r>
+      <w:r>
+        <w:rPr>
+          <w:rFonts w:cs="Tahoma"/>
+          <w:sz w:val="18"/>
+          <w:szCs w:val="18"/>
+        </w:rPr>
+        <w:t>)</w:t>
+      </w:r>
+    </w:p>
+    <w:p>
+      <w:pPr>
+        <w:jc w:val="center"/>
+        <w:rPr>
+          <w:rFonts w:cs="Tahoma"/>
+        </w:rPr>
+      </w:pPr>
+    </w:p>
+    <w:p>
+      <w:pPr>
+        <w:jc w:val="center"/>
+        <w:rPr>
+          <w:rFonts w:cs="Tahoma"/>
+        </w:rPr>
+      </w:pPr>
+    </w:p>
+    <w:p>
+      <w:pPr>
+        <w:jc w:val="center"/>
+        <w:rPr>
+          <w:rFonts w:cs="Tahoma"/>
+        </w:rPr>
+      </w:pPr>
+    </w:p>
+    <w:p>
+      <w:pPr>
+        <w:autoSpaceDE w:val="0"/>
+        <w:autoSpaceDN w:val="0"/>
+        <w:adjustRightInd w:val="0"/>
+        <w:jc w:val="center"/>
+        <w:rPr>
+          <w:rFonts w:cs="Tahoma"/>
+        </w:rPr>
+      </w:pPr>
+      <w:r>
+        <w:rPr>
+          <w:rFonts w:cs="Tahoma"/>
+        </w:rPr>
+        <w:t>______________________</w:t>
+      </w:r>
+    </w:p>
+    <w:p>
+      <w:pPr>
+        <w:jc w:val="center"/>
+        <w:rPr>
+          <w:rFonts w:cs="Tahoma"/>
+          <w:sz w:val="18"/>
+          <w:szCs w:val="18"/>
+        </w:rPr>
+      </w:pPr>
+      <w:r>
+        <w:rPr>
+          <w:rFonts w:cs="Tahoma"/>
+          <w:sz w:val="18"/>
+          <w:szCs w:val="18"/>
+        </w:rPr>
+        <w:t>(Unterschrift</w:t>
+      </w:r>
+      <w:r>
+        <w:rPr>
+          <w:rFonts w:cs="Tahoma"/>
+          <w:sz w:val="18"/>
+          <w:szCs w:val="18"/>
+        </w:rPr>
         <w:t xml:space="preserve"> </w:t>
       </w:r>
-      <w:proofErr w:type="spellStart"/>
       <w:r>
         <w:rPr>
           <w:rFonts w:cs="Tahoma"/>
@@ -1559,9 +1534,8 @@
           <w:szCs w:val="18"/>
           <w:highlight w:val="yellow"/>
         </w:rPr>
-        <w:t>Shehata</w:t>
-      </w:r>
-      <w:proofErr w:type="spellEnd"/>
+        <w:t>&lt;</w:t>
+      </w:r>
       <w:r>
         <w:rPr>
           <w:rFonts w:cs="Tahoma"/>
@@ -1569,6 +1543,15 @@
           <w:szCs w:val="18"/>
           <w:highlight w:val="yellow"/>
         </w:rPr>
+        <w:t>Marco Rustemi</w:t>
+      </w:r>
+      <w:r>
+        <w:rPr>
+          <w:rFonts w:cs="Tahoma"/>
+          <w:sz w:val="18"/>
+          <w:szCs w:val="18"/>
+          <w:highlight w:val="yellow"/>
+        </w:rPr>
         <w:t>&gt;</w:t>
       </w:r>
       <w:r>
@@ -1626,8 +1609,6 @@
         <w:jc w:val="center"/>
         <w:rPr>
           <w:rFonts w:cs="Tahoma"/>
-          <w:sz w:val="18"/>
-          <w:szCs w:val="18"/>
         </w:rPr>
       </w:pPr>
       <w:r>
@@ -1662,119 +1643,8 @@
           <w:szCs w:val="18"/>
           <w:highlight w:val="yellow"/>
         </w:rPr>
-        <w:t>Marco Rustemi</w:t>
-      </w:r>
-      <w:r>
-        <w:rPr>
-          <w:rFonts w:cs="Tahoma"/>
-          <w:sz w:val="18"/>
-          <w:szCs w:val="18"/>
-          <w:highlight w:val="yellow"/>
-        </w:rPr>
-        <w:t>&gt;</w:t>
-      </w:r>
-      <w:r>
-        <w:rPr>
-          <w:rFonts w:cs="Tahoma"/>
-          <w:sz w:val="18"/>
-          <w:szCs w:val="18"/>
-        </w:rPr>
-        <w:t>)</w:t>
-      </w:r>
-    </w:p>
-    <w:p>
-      <w:pPr>
-        <w:jc w:val="center"/>
-        <w:rPr>
-          <w:rFonts w:cs="Tahoma"/>
-        </w:rPr>
-      </w:pPr>
-    </w:p>
-    <w:p>
-      <w:pPr>
-        <w:jc w:val="center"/>
-        <w:rPr>
-          <w:rFonts w:cs="Tahoma"/>
-        </w:rPr>
-      </w:pPr>
-    </w:p>
-    <w:p>
-      <w:pPr>
-        <w:jc w:val="center"/>
-        <w:rPr>
-          <w:rFonts w:cs="Tahoma"/>
-        </w:rPr>
-      </w:pPr>
-    </w:p>
-    <w:p>
-      <w:pPr>
-        <w:autoSpaceDE w:val="0"/>
-        <w:autoSpaceDN w:val="0"/>
-        <w:adjustRightInd w:val="0"/>
-        <w:jc w:val="center"/>
-        <w:rPr>
-          <w:rFonts w:cs="Tahoma"/>
-        </w:rPr>
-      </w:pPr>
-      <w:r>
-        <w:rPr>
-          <w:rFonts w:cs="Tahoma"/>
-        </w:rPr>
-        <w:t>______________________</w:t>
-      </w:r>
-    </w:p>
-    <w:p>
-      <w:pPr>
-        <w:jc w:val="center"/>
-        <w:rPr>
-          <w:rFonts w:cs="Tahoma"/>
-        </w:rPr>
-      </w:pPr>
-      <w:r>
-        <w:rPr>
-          <w:rFonts w:cs="Tahoma"/>
-          <w:sz w:val="18"/>
-          <w:szCs w:val="18"/>
-        </w:rPr>
-        <w:t>(Unterschrift</w:t>
-      </w:r>
-      <w:r>
-        <w:rPr>
-          <w:rFonts w:cs="Tahoma"/>
-          <w:sz w:val="18"/>
-          <w:szCs w:val="18"/>
-        </w:rPr>
-        <w:t xml:space="preserve"> </w:t>
-      </w:r>
-      <w:r>
-        <w:rPr>
-          <w:rFonts w:cs="Tahoma"/>
-          <w:sz w:val="18"/>
-          <w:szCs w:val="18"/>
-          <w:highlight w:val="yellow"/>
-        </w:rPr>
-        <w:t>&lt;</w:t>
-      </w:r>
-      <w:r>
-        <w:rPr>
-          <w:rFonts w:cs="Tahoma"/>
-          <w:sz w:val="18"/>
-          <w:szCs w:val="18"/>
-          <w:highlight w:val="yellow"/>
-        </w:rPr>
-        <w:t xml:space="preserve">Robert </w:t>
-      </w:r>
-      <w:proofErr w:type="spellStart"/>
-      <w:r>
-        <w:rPr>
-          <w:rFonts w:cs="Tahoma"/>
-          <w:sz w:val="18"/>
-          <w:szCs w:val="18"/>
-          <w:highlight w:val="yellow"/>
-        </w:rPr>
-        <w:t>Ardelean</w:t>
-      </w:r>
-      <w:proofErr w:type="spellEnd"/>
+        <w:t>Robert Ardelean</w:t>
+      </w:r>
       <w:r>
         <w:rPr>
           <w:rFonts w:cs="Tahoma"/>
@@ -1945,7 +1815,6 @@
                 <w:lang w:val="en-GB"/>
               </w:rPr>
             </w:pPr>
-            <w:proofErr w:type="spellStart"/>
             <w:r>
               <w:rPr>
                 <w:rFonts w:cs="Arial"/>
@@ -1953,9 +1822,8 @@
                 <w:szCs w:val="20"/>
                 <w:lang w:val="en-GB"/>
               </w:rPr>
-              <w:t>Abdelrahaman</w:t>
+              <w:t>Abdelrahaman Shehata, Marco Rustemi, R</w:t>
             </w:r>
-            <w:proofErr w:type="spellEnd"/>
             <w:r>
               <w:rPr>
                 <w:rFonts w:cs="Arial"/>
@@ -1963,28 +1831,8 @@
                 <w:szCs w:val="20"/>
                 <w:lang w:val="en-GB"/>
               </w:rPr>
-              <w:t xml:space="preserve"> Shehata, Marco Rustemi, R</w:t>
+              <w:t>obert Ardelean</w:t>
             </w:r>
-            <w:r>
-              <w:rPr>
-                <w:rFonts w:cs="Arial"/>
-                <w:sz w:val="22"/>
-                <w:szCs w:val="20"/>
-                <w:lang w:val="en-GB"/>
-              </w:rPr>
-              <w:t xml:space="preserve">obert </w:t>
-            </w:r>
-            <w:proofErr w:type="spellStart"/>
-            <w:r>
-              <w:rPr>
-                <w:rFonts w:cs="Arial"/>
-                <w:sz w:val="22"/>
-                <w:szCs w:val="20"/>
-                <w:lang w:val="en-GB"/>
-              </w:rPr>
-              <w:t>Ardelean</w:t>
-            </w:r>
-            <w:proofErr w:type="spellEnd"/>
           </w:p>
         </w:tc>
       </w:tr>
@@ -2424,7 +2272,6 @@
                 <w:szCs w:val="20"/>
               </w:rPr>
             </w:pPr>
-            <w:proofErr w:type="spellStart"/>
             <w:r>
               <w:rPr>
                 <w:rFonts w:cs="Arial"/>
@@ -2433,7 +2280,6 @@
               </w:rPr>
               <w:t>TypeScript</w:t>
             </w:r>
-            <w:proofErr w:type="spellEnd"/>
           </w:p>
           <w:p>
             <w:pPr>
@@ -2500,7 +2346,6 @@
                 <w:szCs w:val="20"/>
               </w:rPr>
             </w:pPr>
-            <w:proofErr w:type="spellStart"/>
             <w:r>
               <w:rPr>
                 <w:rFonts w:cs="Arial"/>
@@ -2509,7 +2354,6 @@
               </w:rPr>
               <w:t>SwiperJS</w:t>
             </w:r>
-            <w:proofErr w:type="spellEnd"/>
           </w:p>
           <w:p>
             <w:pPr>
@@ -2546,7 +2390,6 @@
                 <w:szCs w:val="20"/>
               </w:rPr>
             </w:pPr>
-            <w:proofErr w:type="spellStart"/>
             <w:r>
               <w:rPr>
                 <w:rFonts w:cs="Arial"/>
@@ -2555,7 +2398,6 @@
               </w:rPr>
               <w:t>uNoGS</w:t>
             </w:r>
-            <w:proofErr w:type="spellEnd"/>
           </w:p>
           <w:p>
             <w:pPr>
@@ -3583,19 +3425,8 @@
                 <w:szCs w:val="20"/>
                 <w:lang w:val="en-GB"/>
               </w:rPr>
-              <w:t>/</w:t>
+              <w:t>/Abteilungsvorständin</w:t>
             </w:r>
-            <w:proofErr w:type="spellStart"/>
-            <w:r>
-              <w:rPr>
-                <w:rFonts w:cs="Arial"/>
-                <w:sz w:val="16"/>
-                <w:szCs w:val="20"/>
-                <w:lang w:val="en-GB"/>
-              </w:rPr>
-              <w:t>Abteilungsvorständin</w:t>
-            </w:r>
-            <w:proofErr w:type="spellEnd"/>
           </w:p>
         </w:tc>
       </w:tr>
@@ -3751,7 +3582,6 @@
                 <w:lang w:val="en-GB"/>
               </w:rPr>
             </w:pPr>
-            <w:proofErr w:type="spellStart"/>
             <w:r>
               <w:rPr>
                 <w:rFonts w:cs="Arial"/>
@@ -3759,9 +3589,8 @@
                 <w:szCs w:val="20"/>
                 <w:lang w:val="en-GB"/>
               </w:rPr>
-              <w:t>Abdelrahaman</w:t>
+              <w:t>Abdelrahaman Shehata, Marco Rustemi, R</w:t>
             </w:r>
-            <w:proofErr w:type="spellEnd"/>
             <w:r>
               <w:rPr>
                 <w:rFonts w:cs="Arial"/>
@@ -3769,28 +3598,8 @@
                 <w:szCs w:val="20"/>
                 <w:lang w:val="en-GB"/>
               </w:rPr>
-              <w:t xml:space="preserve"> Shehata, Marco Rustemi, R</w:t>
+              <w:t>obert Ardelean</w:t>
             </w:r>
-            <w:r>
-              <w:rPr>
-                <w:rFonts w:cs="Arial"/>
-                <w:sz w:val="22"/>
-                <w:szCs w:val="20"/>
-                <w:lang w:val="en-GB"/>
-              </w:rPr>
-              <w:t xml:space="preserve">obert </w:t>
-            </w:r>
-            <w:proofErr w:type="spellStart"/>
-            <w:r>
-              <w:rPr>
-                <w:rFonts w:cs="Arial"/>
-                <w:sz w:val="22"/>
-                <w:szCs w:val="20"/>
-                <w:lang w:val="en-GB"/>
-              </w:rPr>
-              <w:t>Ardelean</w:t>
-            </w:r>
-            <w:proofErr w:type="spellEnd"/>
           </w:p>
         </w:tc>
       </w:tr>
@@ -10697,7 +10506,6 @@
         <w:r>
           <w:rPr>
             <w:rStyle w:val="Hyperlink"/>
-            <w:lang w:val="de-DE"/>
             <w14:scene3d>
               <w14:camera w14:prst="orthographicFront"/>
               <w14:lightRig w14:rig="threePt" w14:dir="t">
@@ -10718,7 +10526,6 @@
         <w:r>
           <w:rPr>
             <w:rStyle w:val="Hyperlink"/>
-            <w:lang w:val="de-DE"/>
           </w:rPr>
           <w:t xml:space="preserve">Begleitprotokoll  </w:t>
         </w:r>
@@ -10726,7 +10533,6 @@
           <w:rPr>
             <w:rStyle w:val="Hyperlink"/>
             <w:highlight w:val="yellow"/>
-            <w:lang w:val="de-DE"/>
           </w:rPr>
           <w:t>&lt;Schüler 1&gt;</w:t>
         </w:r>
@@ -10786,7 +10592,6 @@
         <w:r>
           <w:rPr>
             <w:rStyle w:val="Hyperlink"/>
-            <w:lang w:val="de-DE"/>
             <w14:scene3d>
               <w14:camera w14:prst="orthographicFront"/>
               <w14:lightRig w14:rig="threePt" w14:dir="t">
@@ -10807,7 +10612,6 @@
         <w:r>
           <w:rPr>
             <w:rStyle w:val="Hyperlink"/>
-            <w:lang w:val="de-DE"/>
           </w:rPr>
           <w:t xml:space="preserve">Begleitprotokoll  </w:t>
         </w:r>
@@ -10815,7 +10619,6 @@
           <w:rPr>
             <w:rStyle w:val="Hyperlink"/>
             <w:highlight w:val="yellow"/>
-            <w:lang w:val="de-DE"/>
           </w:rPr>
           <w:t>&lt;Schüler 2&gt;</w:t>
         </w:r>
@@ -10875,7 +10678,6 @@
         <w:r>
           <w:rPr>
             <w:rStyle w:val="Hyperlink"/>
-            <w:lang w:val="de-DE"/>
             <w14:scene3d>
               <w14:camera w14:prst="orthographicFront"/>
               <w14:lightRig w14:rig="threePt" w14:dir="t">
@@ -10896,7 +10698,6 @@
         <w:r>
           <w:rPr>
             <w:rStyle w:val="Hyperlink"/>
-            <w:lang w:val="de-DE"/>
           </w:rPr>
           <w:t xml:space="preserve">Begleitprotokoll  </w:t>
         </w:r>
@@ -10904,7 +10705,6 @@
           <w:rPr>
             <w:rStyle w:val="Hyperlink"/>
             <w:highlight w:val="yellow"/>
-            <w:lang w:val="de-DE"/>
           </w:rPr>
           <w:t>&lt;Schüler 3&gt;</w:t>
         </w:r>
@@ -11579,34 +11379,13 @@
       <w:bookmarkStart w:id="32" w:name="_Toc103582099"/>
       <w:bookmarkStart w:id="33" w:name="_Toc105396910"/>
       <w:r>
-        <w:t xml:space="preserve">Ziel ist es auf unsere Website ,,W2W </w:t>
-      </w:r>
-      <w:proofErr w:type="spellStart"/>
-      <w:r>
-        <w:t>Wher</w:t>
+        <w:t>Ziel ist es auf unsere Website ,,W2W Wher</w:t>
       </w:r>
       <w:r>
         <w:t>e</w:t>
       </w:r>
-      <w:proofErr w:type="spellEnd"/>
-      <w:r>
-        <w:t>/</w:t>
-      </w:r>
-      <w:proofErr w:type="spellStart"/>
-      <w:r>
-        <w:t>What</w:t>
-      </w:r>
-      <w:proofErr w:type="spellEnd"/>
-      <w:r>
-        <w:t xml:space="preserve"> </w:t>
-      </w:r>
-      <w:proofErr w:type="spellStart"/>
-      <w:r>
-        <w:t>to</w:t>
-      </w:r>
-      <w:proofErr w:type="spellEnd"/>
-      <w:r>
-        <w:t xml:space="preserve"> Watch“ eine funktionierende Kommunikation zwischen Website und dem Server über die API herzustellen. Der User soll von einem benutzerfreundlichen und innovativen Design überzeugt werden, die Website öfters zu benutzen. Wenn der User die Website aufruft soll ihm angezeigt werden welche Serien/Filme in nächster Zeit verschwinden werden oder neu zum Streamingdienst hinzugefügt werden. </w:t>
+      <w:r>
+        <w:t xml:space="preserve">/What to Watch“ eine funktionierende Kommunikation zwischen Website und dem Server über die API herzustellen. Der User soll von einem benutzerfreundlichen und innovativen Design überzeugt werden, die Website öfters zu benutzen. Wenn der User die Website aufruft soll ihm angezeigt werden welche Serien/Filme in nächster Zeit verschwinden werden oder neu zum Streamingdienst hinzugefügt werden. </w:t>
       </w:r>
     </w:p>
     <w:p>
@@ -16363,23 +16142,13 @@
                 <w:szCs w:val="20"/>
               </w:rPr>
             </w:pPr>
-            <w:proofErr w:type="spellStart"/>
             <w:r>
               <w:rPr>
                 <w:rFonts w:cs="Tahoma"/>
                 <w:sz w:val="20"/>
                 <w:szCs w:val="20"/>
               </w:rPr>
-              <w:t>Systemspez</w:t>
-            </w:r>
-            <w:proofErr w:type="spellEnd"/>
-            <w:r>
-              <w:rPr>
-                <w:rFonts w:cs="Tahoma"/>
-                <w:sz w:val="20"/>
-                <w:szCs w:val="20"/>
-              </w:rPr>
-              <w:t>.</w:t>
+              <w:t>Systemspez.</w:t>
             </w:r>
           </w:p>
         </w:tc>
@@ -16681,23 +16450,13 @@
                 <w:szCs w:val="20"/>
               </w:rPr>
             </w:pPr>
-            <w:proofErr w:type="spellStart"/>
             <w:r>
               <w:rPr>
                 <w:rFonts w:cs="Tahoma"/>
                 <w:sz w:val="20"/>
                 <w:szCs w:val="20"/>
               </w:rPr>
-              <w:t>Detailspez</w:t>
-            </w:r>
-            <w:proofErr w:type="spellEnd"/>
-            <w:r>
-              <w:rPr>
-                <w:rFonts w:cs="Tahoma"/>
-                <w:sz w:val="20"/>
-                <w:szCs w:val="20"/>
-              </w:rPr>
-              <w:t>.</w:t>
+              <w:t>Detailspez.</w:t>
             </w:r>
           </w:p>
         </w:tc>
@@ -17162,7 +16921,6 @@
                 <w:szCs w:val="20"/>
               </w:rPr>
             </w:pPr>
-            <w:proofErr w:type="spellStart"/>
             <w:r>
               <w:rPr>
                 <w:rFonts w:cs="Tahoma"/>
@@ -17177,16 +16935,7 @@
                 <w:sz w:val="20"/>
                 <w:szCs w:val="20"/>
               </w:rPr>
-              <w:t>z</w:t>
-            </w:r>
-            <w:proofErr w:type="spellEnd"/>
-            <w:r>
-              <w:rPr>
-                <w:rFonts w:cs="Tahoma"/>
-                <w:sz w:val="20"/>
-                <w:szCs w:val="20"/>
-              </w:rPr>
-              <w:t>. FERTIG</w:t>
+              <w:t>z. FERTIG</w:t>
             </w:r>
             <w:r>
               <w:rPr>
@@ -18936,6 +18685,7 @@
     </w:p>
     <w:p>
       <w:pPr>
+        <w:jc w:val="both"/>
         <w:rPr>
           <w:rFonts w:cs="Tahoma"/>
         </w:rPr>
@@ -18968,6 +18718,7 @@
     </w:p>
     <w:p>
       <w:pPr>
+        <w:jc w:val="both"/>
         <w:rPr>
           <w:rFonts w:cs="Tahoma"/>
         </w:rPr>
@@ -19030,6 +18781,7 @@
     </w:p>
     <w:p>
       <w:pPr>
+        <w:jc w:val="both"/>
         <w:rPr>
           <w:rFonts w:cs="Tahoma"/>
         </w:rPr>
@@ -19268,80 +19020,335 @@
       <w:r>
         <w:t xml:space="preserve"> </w:t>
       </w:r>
+      <w:bookmarkEnd w:id="87"/>
+      <w:r>
+        <w:t>(Testfälle)</w:t>
+      </w:r>
+    </w:p>
+    <w:p>
+      <w:pPr>
+        <w:jc w:val="both"/>
+      </w:pPr>
+      <w:bookmarkStart w:id="88" w:name="_Toc2763475"/>
+      <w:r>
+        <w:t xml:space="preserve">In diesem Kapitel </w:t>
+      </w:r>
+      <w:r>
+        <w:t xml:space="preserve">werden verschiedene Use Cases als Testfälle der Webseite </w:t>
+      </w:r>
       <w:r>
         <w:rPr>
           <w:highlight w:val="yellow"/>
         </w:rPr>
-        <w:t>[OPTIONAL]</w:t>
-      </w:r>
-      <w:bookmarkEnd w:id="87"/>
+        <w:t>www.w2w.azurewebsites.net</w:t>
+      </w:r>
+      <w:r>
+        <w:t xml:space="preserve"> beschrieben und analysiert. </w:t>
+      </w:r>
+      <w:r>
+        <w:t xml:space="preserve">Funktionen, die der Anwender verwenden bzw. ausführen kann, werden hier beschrieben und durch einen Testvorgang getestet. In dieser Dokumentation werden den Funktionen verschiedene Ausführungsnamen zugeordnet </w:t>
+      </w:r>
+      <w:r>
+        <w:t xml:space="preserve">um sich von anderen Testfällen unterscheiden zu können. Die Ergebnisse werden bewertet und dokumentiert. </w:t>
+      </w:r>
     </w:p>
     <w:p>
       <w:pPr>
         <w:pStyle w:val="berschrift2"/>
         <w:rPr>
-          <w:lang w:val="en-GB"/>
-        </w:rPr>
-      </w:pPr>
-      <w:bookmarkStart w:id="88" w:name="_Toc2763475"/>
-      <w:r>
-        <w:rPr>
-          <w:lang w:val="en-GB"/>
+          <w:lang w:val="de-AT"/>
+        </w:rPr>
+      </w:pPr>
+      <w:r>
+        <w:rPr>
+          <w:lang w:val="de-AT"/>
         </w:rPr>
         <w:t xml:space="preserve">Use Case </w:t>
       </w:r>
-      <w:r>
-        <w:rPr>
-          <w:highlight w:val="yellow"/>
-          <w:lang w:val="en-GB"/>
-        </w:rPr>
-        <w:t>&lt;Name des Use Case&gt;</w:t>
-      </w:r>
       <w:bookmarkEnd w:id="88"/>
-    </w:p>
-    <w:p>
-      <w:r>
-        <w:rPr>
-          <w:highlight w:val="yellow"/>
-        </w:rPr>
-        <w:t>Erklärung was de</w:t>
-      </w:r>
-      <w:r>
-        <w:rPr>
-          <w:highlight w:val="yellow"/>
-        </w:rPr>
-        <w:t>r erste Anwendungsfall für eine</w:t>
-      </w:r>
-      <w:r>
-        <w:rPr>
-          <w:highlight w:val="yellow"/>
-        </w:rPr>
-        <w:t xml:space="preserve"> Funktionalität bietet.</w:t>
-      </w:r>
-    </w:p>
-    <w:p/>
+      <w:r>
+        <w:rPr>
+          <w:lang w:val="de-AT"/>
+        </w:rPr>
+        <w:t>„</w:t>
+      </w:r>
+      <w:r>
+        <w:rPr>
+          <w:lang w:val="de-AT"/>
+        </w:rPr>
+        <w:t xml:space="preserve">Aufruf </w:t>
+      </w:r>
+      <w:r>
+        <w:rPr>
+          <w:lang w:val="de-AT"/>
+        </w:rPr>
+        <w:t>ohne</w:t>
+      </w:r>
+      <w:r>
+        <w:rPr>
+          <w:lang w:val="de-AT"/>
+        </w:rPr>
+        <w:t xml:space="preserve"> Internetverbindung“</w:t>
+      </w:r>
+    </w:p>
+    <w:p>
+      <w:pPr>
+        <w:pStyle w:val="berschrift3"/>
+      </w:pPr>
+      <w:r>
+        <w:t>Randbedingung</w:t>
+      </w:r>
+    </w:p>
+    <w:p>
+      <w:pPr>
+        <w:jc w:val="both"/>
+      </w:pPr>
+      <w:r>
+        <w:t>Der A</w:t>
+      </w:r>
+      <w:r>
+        <w:t>nwender darf nicht mit einer funktionierenden Internetverbindung verbunden sein</w:t>
+      </w:r>
+      <w:r>
+        <w:t>, zusätzlich wird ein vollständig installierter W</w:t>
+      </w:r>
+      <w:r>
+        <w:t xml:space="preserve">ebbrowser benötigt. </w:t>
+      </w:r>
+    </w:p>
+    <w:p>
+      <w:pPr>
+        <w:pStyle w:val="berschrift3"/>
+      </w:pPr>
+      <w:r>
+        <w:t>Testablauf</w:t>
+      </w:r>
+    </w:p>
+    <w:p>
+      <w:pPr>
+        <w:jc w:val="both"/>
+      </w:pPr>
+      <w:r>
+        <w:t xml:space="preserve">Die Website </w:t>
+      </w:r>
+      <w:hyperlink r:id="rId21" w:history="1">
+        <w:r>
+          <w:rPr>
+            <w:rStyle w:val="Hyperlink"/>
+          </w:rPr>
+          <w:t>www.w2w.azurewebsites.net</w:t>
+        </w:r>
+      </w:hyperlink>
+      <w:r>
+        <w:t xml:space="preserve"> wird ohne Internetverbindung </w:t>
+      </w:r>
+      <w:r>
+        <w:t xml:space="preserve">geöffnet. </w:t>
+      </w:r>
+    </w:p>
+    <w:p>
+      <w:pPr>
+        <w:pStyle w:val="berschrift3"/>
+      </w:pPr>
+      <w:r>
+        <w:t xml:space="preserve">Erwartetes Ergebnis </w:t>
+      </w:r>
+    </w:p>
+    <w:p>
+      <w:pPr>
+        <w:jc w:val="both"/>
+      </w:pPr>
+      <w:r>
+        <w:t>Das Laden der Website schlägt fehl. Dies wi</w:t>
+      </w:r>
+      <w:bookmarkStart w:id="89" w:name="_GoBack"/>
+      <w:bookmarkEnd w:id="89"/>
+      <w:r>
+        <w:t xml:space="preserve">rd durch eine Fehlermeldung des Browsers gekennzeichnet. </w:t>
+      </w:r>
+    </w:p>
+    <w:p>
+      <w:pPr>
+        <w:tabs>
+          <w:tab w:val="left" w:pos="2475"/>
+        </w:tabs>
+      </w:pPr>
+      <w:r>
+        <w:rPr>
+          <w:noProof/>
+          <w:lang w:val="de-AT"/>
+        </w:rPr>
+        <w:drawing>
+          <wp:anchor distT="0" distB="0" distL="114300" distR="114300" simplePos="0" relativeHeight="251660288" behindDoc="0" locked="0" layoutInCell="1" allowOverlap="1" wp14:anchorId="0B6FC361" wp14:editId="5ED4BC8B">
+            <wp:simplePos x="0" y="0"/>
+            <wp:positionH relativeFrom="column">
+              <wp:posOffset>-429260</wp:posOffset>
+            </wp:positionH>
+            <wp:positionV relativeFrom="paragraph">
+              <wp:posOffset>41910</wp:posOffset>
+            </wp:positionV>
+            <wp:extent cx="3196590" cy="2390775"/>
+            <wp:effectExtent l="0" t="0" r="3810" b="9525"/>
+            <wp:wrapThrough wrapText="bothSides">
+              <wp:wrapPolygon edited="0">
+                <wp:start x="0" y="0"/>
+                <wp:lineTo x="0" y="21514"/>
+                <wp:lineTo x="21497" y="21514"/>
+                <wp:lineTo x="21497" y="0"/>
+                <wp:lineTo x="0" y="0"/>
+              </wp:wrapPolygon>
+            </wp:wrapThrough>
+            <wp:docPr id="3" name="Grafik 3"/>
+            <wp:cNvGraphicFramePr>
+              <a:graphicFrameLocks xmlns:a="http://schemas.openxmlformats.org/drawingml/2006/main" noChangeAspect="1"/>
+            </wp:cNvGraphicFramePr>
+            <a:graphic xmlns:a="http://schemas.openxmlformats.org/drawingml/2006/main">
+              <a:graphicData uri="http://schemas.openxmlformats.org/drawingml/2006/picture">
+                <pic:pic xmlns:pic="http://schemas.openxmlformats.org/drawingml/2006/picture">
+                  <pic:nvPicPr>
+                    <pic:cNvPr id="1" name=""/>
+                    <pic:cNvPicPr/>
+                  </pic:nvPicPr>
+                  <pic:blipFill>
+                    <a:blip r:embed="rId22">
+                      <a:extLst>
+                        <a:ext uri="{28A0092B-C50C-407E-A947-70E740481C1C}">
+                          <a14:useLocalDpi xmlns:a14="http://schemas.microsoft.com/office/drawing/2010/main" val="0"/>
+                        </a:ext>
+                      </a:extLst>
+                    </a:blip>
+                    <a:stretch>
+                      <a:fillRect/>
+                    </a:stretch>
+                  </pic:blipFill>
+                  <pic:spPr>
+                    <a:xfrm>
+                      <a:off x="0" y="0"/>
+                      <a:ext cx="3196590" cy="2390775"/>
+                    </a:xfrm>
+                    <a:prstGeom prst="rect">
+                      <a:avLst/>
+                    </a:prstGeom>
+                  </pic:spPr>
+                </pic:pic>
+              </a:graphicData>
+            </a:graphic>
+            <wp14:sizeRelH relativeFrom="margin">
+              <wp14:pctWidth>0</wp14:pctWidth>
+            </wp14:sizeRelH>
+            <wp14:sizeRelV relativeFrom="margin">
+              <wp14:pctHeight>0</wp14:pctHeight>
+            </wp14:sizeRelV>
+          </wp:anchor>
+        </w:drawing>
+      </w:r>
+      <w:r>
+        <w:tab/>
+      </w:r>
+    </w:p>
+    <w:p>
+      <w:pPr>
+        <w:tabs>
+          <w:tab w:val="left" w:pos="2475"/>
+        </w:tabs>
+      </w:pPr>
+      <w:r>
+        <w:rPr>
+          <w:noProof/>
+          <w:lang w:val="de-AT"/>
+        </w:rPr>
+        <w:drawing>
+          <wp:anchor distT="0" distB="0" distL="114300" distR="114300" simplePos="0" relativeHeight="251659264" behindDoc="0" locked="0" layoutInCell="1" allowOverlap="1" wp14:anchorId="1DEB7E86" wp14:editId="544BE5A9">
+            <wp:simplePos x="0" y="0"/>
+            <wp:positionH relativeFrom="page">
+              <wp:posOffset>3359785</wp:posOffset>
+            </wp:positionH>
+            <wp:positionV relativeFrom="paragraph">
+              <wp:posOffset>236220</wp:posOffset>
+            </wp:positionV>
+            <wp:extent cx="3686175" cy="1943100"/>
+            <wp:effectExtent l="0" t="0" r="9525" b="0"/>
+            <wp:wrapThrough wrapText="bothSides">
+              <wp:wrapPolygon edited="0">
+                <wp:start x="0" y="0"/>
+                <wp:lineTo x="0" y="21388"/>
+                <wp:lineTo x="21544" y="21388"/>
+                <wp:lineTo x="21544" y="0"/>
+                <wp:lineTo x="0" y="0"/>
+              </wp:wrapPolygon>
+            </wp:wrapThrough>
+            <wp:docPr id="4" name="Grafik 4"/>
+            <wp:cNvGraphicFramePr>
+              <a:graphicFrameLocks xmlns:a="http://schemas.openxmlformats.org/drawingml/2006/main" noChangeAspect="1"/>
+            </wp:cNvGraphicFramePr>
+            <a:graphic xmlns:a="http://schemas.openxmlformats.org/drawingml/2006/main">
+              <a:graphicData uri="http://schemas.openxmlformats.org/drawingml/2006/picture">
+                <pic:pic xmlns:pic="http://schemas.openxmlformats.org/drawingml/2006/picture">
+                  <pic:nvPicPr>
+                    <pic:cNvPr id="1" name=""/>
+                    <pic:cNvPicPr/>
+                  </pic:nvPicPr>
+                  <pic:blipFill>
+                    <a:blip r:embed="rId23">
+                      <a:extLst>
+                        <a:ext uri="{28A0092B-C50C-407E-A947-70E740481C1C}">
+                          <a14:useLocalDpi xmlns:a14="http://schemas.microsoft.com/office/drawing/2010/main" val="0"/>
+                        </a:ext>
+                      </a:extLst>
+                    </a:blip>
+                    <a:stretch>
+                      <a:fillRect/>
+                    </a:stretch>
+                  </pic:blipFill>
+                  <pic:spPr>
+                    <a:xfrm>
+                      <a:off x="0" y="0"/>
+                      <a:ext cx="3686175" cy="1943100"/>
+                    </a:xfrm>
+                    <a:prstGeom prst="rect">
+                      <a:avLst/>
+                    </a:prstGeom>
+                  </pic:spPr>
+                </pic:pic>
+              </a:graphicData>
+            </a:graphic>
+            <wp14:sizeRelH relativeFrom="margin">
+              <wp14:pctWidth>0</wp14:pctWidth>
+            </wp14:sizeRelH>
+            <wp14:sizeRelV relativeFrom="margin">
+              <wp14:pctHeight>0</wp14:pctHeight>
+            </wp14:sizeRelV>
+          </wp:anchor>
+        </w:drawing>
+      </w:r>
+    </w:p>
     <w:p>
       <w:pPr>
         <w:pStyle w:val="berschrift2"/>
         <w:rPr>
-          <w:lang w:val="en-GB"/>
-        </w:rPr>
-      </w:pPr>
-      <w:bookmarkStart w:id="89" w:name="_Toc2763476"/>
-      <w:r>
-        <w:rPr>
-          <w:lang w:val="en-GB"/>
+          <w:lang w:val="de-AT"/>
+        </w:rPr>
+      </w:pPr>
+      <w:bookmarkStart w:id="90" w:name="_Toc2763476"/>
+      <w:r>
+        <w:rPr>
+          <w:lang w:val="de-AT"/>
         </w:rPr>
         <w:t xml:space="preserve">Use Case </w:t>
       </w:r>
-      <w:r>
-        <w:rPr>
-          <w:highlight w:val="yellow"/>
-          <w:lang w:val="en-GB"/>
-        </w:rPr>
-        <w:t>&lt;Name des Use Case&gt;</w:t>
-      </w:r>
-      <w:bookmarkEnd w:id="89"/>
+      <w:bookmarkEnd w:id="90"/>
+      <w:r>
+        <w:rPr>
+          <w:lang w:val="de-AT"/>
+        </w:rPr>
+        <w:t>„</w:t>
+      </w:r>
+      <w:r>
+        <w:rPr>
+          <w:lang w:val="de-AT"/>
+        </w:rPr>
+        <w:t>Aufruf mit Internetverbindung”</w:t>
+      </w:r>
     </w:p>
     <w:p>
       <w:r>
@@ -19368,7 +19375,7 @@
     <w:p>
       <w:pPr>
         <w:sectPr>
-          <w:footerReference w:type="default" r:id="rId21"/>
+          <w:footerReference w:type="default" r:id="rId24"/>
           <w:footnotePr>
             <w:pos w:val="beneathText"/>
           </w:footnotePr>
@@ -19386,7 +19393,7 @@
       <w:pPr>
         <w:pStyle w:val="berschrift1"/>
       </w:pPr>
-      <w:bookmarkStart w:id="90" w:name="_Toc2763477"/>
+      <w:bookmarkStart w:id="91" w:name="_Toc2763477"/>
       <w:r>
         <w:lastRenderedPageBreak/>
         <w:t>Detailspezifikation</w:t>
@@ -19400,13 +19407,13 @@
         </w:rPr>
         <w:t>[OPTIONAL]</w:t>
       </w:r>
-      <w:bookmarkEnd w:id="90"/>
+      <w:bookmarkEnd w:id="91"/>
     </w:p>
     <w:p>
       <w:pPr>
         <w:pStyle w:val="berschrift2"/>
       </w:pPr>
-      <w:bookmarkStart w:id="91" w:name="_Toc2763478"/>
+      <w:bookmarkStart w:id="92" w:name="_Toc2763478"/>
       <w:r>
         <w:t>Detailspezifikation</w:t>
       </w:r>
@@ -19416,7 +19423,7 @@
         </w:rPr>
         <w:t xml:space="preserve"> &lt;Abc&gt;</w:t>
       </w:r>
-      <w:bookmarkEnd w:id="91"/>
+      <w:bookmarkEnd w:id="92"/>
     </w:p>
     <w:p>
       <w:pPr>
@@ -19425,14 +19432,14 @@
           <w:highlight w:val="yellow"/>
         </w:rPr>
       </w:pPr>
-      <w:bookmarkStart w:id="92" w:name="_Toc2763479"/>
+      <w:bookmarkStart w:id="93" w:name="_Toc2763479"/>
       <w:r>
         <w:rPr>
           <w:highlight w:val="yellow"/>
         </w:rPr>
         <w:t>&lt;Detail 1&gt;</w:t>
       </w:r>
-      <w:bookmarkEnd w:id="92"/>
+      <w:bookmarkEnd w:id="93"/>
     </w:p>
     <w:p>
       <w:pPr>
@@ -19523,7 +19530,7 @@
           <w:highlight w:val="yellow"/>
         </w:rPr>
       </w:pPr>
-      <w:bookmarkStart w:id="93" w:name="_Toc2763480"/>
+      <w:bookmarkStart w:id="94" w:name="_Toc2763480"/>
       <w:r>
         <w:rPr>
           <w:highlight w:val="yellow"/>
@@ -19542,7 +19549,7 @@
         </w:rPr>
         <w:t>&gt;</w:t>
       </w:r>
-      <w:bookmarkEnd w:id="93"/>
+      <w:bookmarkEnd w:id="94"/>
     </w:p>
     <w:p>
       <w:pPr>
@@ -19630,7 +19637,7 @@
       <w:pPr>
         <w:pStyle w:val="berschrift2"/>
       </w:pPr>
-      <w:bookmarkStart w:id="94" w:name="_Toc2763481"/>
+      <w:bookmarkStart w:id="95" w:name="_Toc2763481"/>
       <w:r>
         <w:t>Detailspezifikation</w:t>
       </w:r>
@@ -19638,51 +19645,37 @@
         <w:rPr>
           <w:highlight w:val="yellow"/>
         </w:rPr>
-        <w:t xml:space="preserve"> &lt;</w:t>
-      </w:r>
-      <w:proofErr w:type="spellStart"/>
-      <w:r>
+        <w:t xml:space="preserve"> &lt;Xyz&gt;</w:t>
+      </w:r>
+      <w:bookmarkEnd w:id="95"/>
+    </w:p>
+    <w:p>
+      <w:pPr>
+        <w:pStyle w:val="berschrift3"/>
         <w:rPr>
           <w:highlight w:val="yellow"/>
         </w:rPr>
-        <w:t>Xyz</w:t>
-      </w:r>
-      <w:proofErr w:type="spellEnd"/>
+      </w:pPr>
+      <w:bookmarkStart w:id="96" w:name="_Toc2763482"/>
       <w:r>
         <w:rPr>
           <w:highlight w:val="yellow"/>
         </w:rPr>
+        <w:t xml:space="preserve">&lt;Detail </w:t>
+      </w:r>
+      <w:r>
+        <w:rPr>
+          <w:highlight w:val="yellow"/>
+        </w:rPr>
+        <w:t>998</w:t>
+      </w:r>
+      <w:r>
+        <w:rPr>
+          <w:highlight w:val="yellow"/>
+        </w:rPr>
         <w:t>&gt;</w:t>
       </w:r>
-      <w:bookmarkEnd w:id="94"/>
-    </w:p>
-    <w:p>
-      <w:pPr>
-        <w:pStyle w:val="berschrift3"/>
-        <w:rPr>
-          <w:highlight w:val="yellow"/>
-        </w:rPr>
-      </w:pPr>
-      <w:bookmarkStart w:id="95" w:name="_Toc2763482"/>
-      <w:r>
-        <w:rPr>
-          <w:highlight w:val="yellow"/>
-        </w:rPr>
-        <w:t xml:space="preserve">&lt;Detail </w:t>
-      </w:r>
-      <w:r>
-        <w:rPr>
-          <w:highlight w:val="yellow"/>
-        </w:rPr>
-        <w:t>998</w:t>
-      </w:r>
-      <w:r>
-        <w:rPr>
-          <w:highlight w:val="yellow"/>
-        </w:rPr>
-        <w:t>&gt;</w:t>
-      </w:r>
-      <w:bookmarkEnd w:id="95"/>
+      <w:bookmarkEnd w:id="96"/>
     </w:p>
     <w:p>
       <w:pPr>
@@ -19773,7 +19766,7 @@
           <w:highlight w:val="yellow"/>
         </w:rPr>
       </w:pPr>
-      <w:bookmarkStart w:id="96" w:name="_Toc2763483"/>
+      <w:bookmarkStart w:id="97" w:name="_Toc2763483"/>
       <w:r>
         <w:rPr>
           <w:highlight w:val="yellow"/>
@@ -19792,7 +19785,7 @@
         </w:rPr>
         <w:t>&gt;</w:t>
       </w:r>
-      <w:bookmarkEnd w:id="96"/>
+      <w:bookmarkEnd w:id="97"/>
     </w:p>
     <w:p>
       <w:pPr>
@@ -19880,17 +19873,17 @@
       <w:pPr>
         <w:pStyle w:val="berschrift2"/>
       </w:pPr>
-      <w:bookmarkStart w:id="97" w:name="_Toc2763484"/>
+      <w:bookmarkStart w:id="98" w:name="_Toc2763484"/>
       <w:r>
         <w:t>Interne Schnittstellen</w:t>
       </w:r>
-      <w:bookmarkEnd w:id="97"/>
+      <w:bookmarkEnd w:id="98"/>
     </w:p>
     <w:p>
       <w:pPr>
         <w:pStyle w:val="berschrift3"/>
       </w:pPr>
-      <w:bookmarkStart w:id="98" w:name="_Toc2763485"/>
+      <w:bookmarkStart w:id="99" w:name="_Toc2763485"/>
       <w:r>
         <w:rPr>
           <w:highlight w:val="yellow"/>
@@ -19909,7 +19902,7 @@
         </w:rPr>
         <w:t>&gt;</w:t>
       </w:r>
-      <w:bookmarkEnd w:id="98"/>
+      <w:bookmarkEnd w:id="99"/>
     </w:p>
     <w:p>
       <w:pPr>
@@ -19957,7 +19950,7 @@
       <w:pPr>
         <w:pStyle w:val="berschrift3"/>
       </w:pPr>
-      <w:bookmarkStart w:id="99" w:name="_Toc2763486"/>
+      <w:bookmarkStart w:id="100" w:name="_Toc2763486"/>
       <w:r>
         <w:rPr>
           <w:highlight w:val="yellow"/>
@@ -19976,7 +19969,7 @@
         </w:rPr>
         <w:t>&gt;</w:t>
       </w:r>
-      <w:bookmarkEnd w:id="99"/>
+      <w:bookmarkEnd w:id="100"/>
     </w:p>
     <w:p>
       <w:pPr>
@@ -20041,23 +20034,23 @@
       <w:pPr>
         <w:pStyle w:val="berschrift1"/>
       </w:pPr>
-      <w:bookmarkStart w:id="100" w:name="_Toc2763487"/>
+      <w:bookmarkStart w:id="101" w:name="_Toc2763487"/>
       <w:r>
         <w:lastRenderedPageBreak/>
         <w:t>Benutzerhandbuch</w:t>
       </w:r>
-      <w:bookmarkEnd w:id="100"/>
+      <w:bookmarkEnd w:id="101"/>
     </w:p>
     <w:p>
       <w:pPr>
         <w:pStyle w:val="berschrift2"/>
       </w:pPr>
-      <w:bookmarkStart w:id="101" w:name="_Toc348342023"/>
-      <w:bookmarkStart w:id="102" w:name="_Toc2763488"/>
+      <w:bookmarkStart w:id="102" w:name="_Toc348342023"/>
+      <w:bookmarkStart w:id="103" w:name="_Toc2763488"/>
       <w:r>
         <w:t xml:space="preserve">Benutzerhandbuch </w:t>
       </w:r>
-      <w:bookmarkEnd w:id="101"/>
+      <w:bookmarkEnd w:id="102"/>
       <w:r>
         <w:rPr>
           <w:highlight w:val="yellow"/>
@@ -20076,14 +20069,14 @@
         </w:rPr>
         <w:t>&gt;</w:t>
       </w:r>
-      <w:bookmarkEnd w:id="102"/>
+      <w:bookmarkEnd w:id="103"/>
     </w:p>
     <w:p/>
     <w:p>
       <w:pPr>
         <w:pStyle w:val="berschrift2"/>
       </w:pPr>
-      <w:bookmarkStart w:id="103" w:name="_Toc2763489"/>
+      <w:bookmarkStart w:id="104" w:name="_Toc2763489"/>
       <w:r>
         <w:t xml:space="preserve">Benutzerhandbuch </w:t>
       </w:r>
@@ -20093,28 +20086,26 @@
         </w:rPr>
         <w:t xml:space="preserve">&lt;Teil </w:t>
       </w:r>
-      <w:proofErr w:type="spellStart"/>
       <w:r>
         <w:rPr>
           <w:highlight w:val="yellow"/>
         </w:rPr>
         <w:t>Xyz</w:t>
       </w:r>
-      <w:proofErr w:type="spellEnd"/>
       <w:r>
         <w:rPr>
           <w:highlight w:val="yellow"/>
         </w:rPr>
         <w:t>&gt;</w:t>
       </w:r>
-      <w:bookmarkEnd w:id="103"/>
+      <w:bookmarkEnd w:id="104"/>
     </w:p>
     <w:p/>
     <w:p/>
     <w:p>
       <w:pPr>
         <w:sectPr>
-          <w:footerReference w:type="default" r:id="rId22"/>
+          <w:footerReference w:type="default" r:id="rId25"/>
           <w:footnotePr>
             <w:pos w:val="beneathText"/>
           </w:footnotePr>
@@ -20132,58 +20123,58 @@
       <w:pPr>
         <w:pStyle w:val="berschrift1"/>
       </w:pPr>
-      <w:bookmarkStart w:id="104" w:name="_Ref480360087"/>
-      <w:bookmarkStart w:id="105" w:name="_Ref480360100"/>
-      <w:bookmarkStart w:id="106" w:name="_Toc2763490"/>
+      <w:bookmarkStart w:id="105" w:name="_Ref480360087"/>
+      <w:bookmarkStart w:id="106" w:name="_Ref480360100"/>
+      <w:bookmarkStart w:id="107" w:name="_Toc2763490"/>
       <w:r>
         <w:lastRenderedPageBreak/>
         <w:t>Testfallspezifikation</w:t>
       </w:r>
-      <w:bookmarkEnd w:id="104"/>
       <w:bookmarkEnd w:id="105"/>
       <w:bookmarkEnd w:id="106"/>
+      <w:bookmarkEnd w:id="107"/>
     </w:p>
     <w:p>
       <w:pPr>
         <w:pStyle w:val="berschrift2"/>
       </w:pPr>
-      <w:bookmarkStart w:id="107" w:name="_Toc342294677"/>
-      <w:bookmarkStart w:id="108" w:name="_Toc345933130"/>
-      <w:bookmarkStart w:id="109" w:name="_Toc2763491"/>
+      <w:bookmarkStart w:id="108" w:name="_Toc342294677"/>
+      <w:bookmarkStart w:id="109" w:name="_Toc345933130"/>
+      <w:bookmarkStart w:id="110" w:name="_Toc2763491"/>
       <w:r>
         <w:t>Testgruppe (Betriebsbereitschaft)</w:t>
       </w:r>
-      <w:bookmarkEnd w:id="107"/>
       <w:bookmarkEnd w:id="108"/>
       <w:bookmarkEnd w:id="109"/>
+      <w:bookmarkEnd w:id="110"/>
     </w:p>
     <w:p>
       <w:pPr>
         <w:pStyle w:val="berschrift3"/>
       </w:pPr>
-      <w:bookmarkStart w:id="110" w:name="_Toc342294678"/>
-      <w:bookmarkStart w:id="111" w:name="_Ref342295181"/>
-      <w:bookmarkStart w:id="112" w:name="_Ref342295282"/>
-      <w:bookmarkStart w:id="113" w:name="_Ref342295295"/>
-      <w:bookmarkStart w:id="114" w:name="_Toc345933131"/>
-      <w:bookmarkStart w:id="115" w:name="_Ref480360955"/>
-      <w:bookmarkStart w:id="116" w:name="_Toc2763492"/>
+      <w:bookmarkStart w:id="111" w:name="_Toc342294678"/>
+      <w:bookmarkStart w:id="112" w:name="_Ref342295181"/>
+      <w:bookmarkStart w:id="113" w:name="_Ref342295282"/>
+      <w:bookmarkStart w:id="114" w:name="_Ref342295295"/>
+      <w:bookmarkStart w:id="115" w:name="_Toc345933131"/>
+      <w:bookmarkStart w:id="116" w:name="_Ref480360955"/>
+      <w:bookmarkStart w:id="117" w:name="_Toc2763492"/>
       <w:r>
         <w:t xml:space="preserve">Testfall </w:t>
       </w:r>
-      <w:bookmarkEnd w:id="110"/>
       <w:bookmarkEnd w:id="111"/>
       <w:bookmarkEnd w:id="112"/>
       <w:bookmarkEnd w:id="113"/>
       <w:bookmarkEnd w:id="114"/>
+      <w:bookmarkEnd w:id="115"/>
       <w:r>
         <w:rPr>
           <w:highlight w:val="yellow"/>
         </w:rPr>
         <w:t>&lt;A&gt;</w:t>
       </w:r>
-      <w:bookmarkEnd w:id="115"/>
       <w:bookmarkEnd w:id="116"/>
+      <w:bookmarkEnd w:id="117"/>
     </w:p>
     <w:p>
       <w:pPr>
@@ -20286,8 +20277,8 @@
       <w:pPr>
         <w:pStyle w:val="berschrift3"/>
       </w:pPr>
-      <w:bookmarkStart w:id="117" w:name="_Ref480360961"/>
-      <w:bookmarkStart w:id="118" w:name="_Toc2763493"/>
+      <w:bookmarkStart w:id="118" w:name="_Ref480360961"/>
+      <w:bookmarkStart w:id="119" w:name="_Toc2763493"/>
       <w:r>
         <w:t xml:space="preserve">Testfall </w:t>
       </w:r>
@@ -20309,8 +20300,8 @@
         </w:rPr>
         <w:t>&gt;</w:t>
       </w:r>
-      <w:bookmarkEnd w:id="117"/>
       <w:bookmarkEnd w:id="118"/>
+      <w:bookmarkEnd w:id="119"/>
     </w:p>
     <w:p>
       <w:pPr>
@@ -20418,7 +20409,7 @@
           <w:numId w:val="0"/>
         </w:numPr>
         <w:sectPr>
-          <w:footerReference w:type="default" r:id="rId23"/>
+          <w:footerReference w:type="default" r:id="rId26"/>
           <w:footnotePr>
             <w:pos w:val="beneathText"/>
           </w:footnotePr>
@@ -20473,7 +20464,7 @@
         </w:rPr>
         <w:t xml:space="preserve">Diese Seite kann unter dem Link </w:t>
       </w:r>
-      <w:hyperlink r:id="rId24" w:history="1">
+      <w:hyperlink r:id="rId27" w:history="1">
         <w:r>
           <w:rPr>
             <w:rStyle w:val="Hyperlink"/>
@@ -20541,8 +20532,6 @@
       <w:r>
         <w:t xml:space="preserve">Der Titel ist auf „W2W“ gesetzt. Das CSS-Stylesheet </w:t>
       </w:r>
-      <w:bookmarkStart w:id="119" w:name="_GoBack"/>
-      <w:bookmarkEnd w:id="119"/>
     </w:p>
     <w:p>
       <w:pPr>
@@ -20564,11 +20553,9 @@
       <w:pPr>
         <w:pStyle w:val="berschrift4"/>
       </w:pPr>
-      <w:proofErr w:type="spellStart"/>
       <w:r>
         <w:t>MainGrid</w:t>
       </w:r>
-      <w:proofErr w:type="spellEnd"/>
     </w:p>
     <w:p>
       <w:pPr>
@@ -20786,7 +20773,7 @@
           <w:szCs w:val="23"/>
         </w:rPr>
       </w:pPr>
-      <w:hyperlink r:id="rId25" w:history="1">
+      <w:hyperlink r:id="rId28" w:history="1">
         <w:r>
           <w:rPr>
             <w:rStyle w:val="Hyperlink"/>
@@ -20901,7 +20888,7 @@
           <w:szCs w:val="16"/>
         </w:rPr>
       </w:pPr>
-      <w:hyperlink r:id="rId26" w:history="1">
+      <w:hyperlink r:id="rId29" w:history="1">
         <w:r>
           <w:rPr>
             <w:rStyle w:val="Hyperlink"/>
@@ -21817,12 +21804,18 @@
         </w:rPr>
       </w:pPr>
       <w:r>
+        <w:rPr>
+          <w:lang w:val="de-AT"/>
+        </w:rPr>
         <w:fldChar w:fldCharType="begin"/>
       </w:r>
       <w:r>
         <w:instrText xml:space="preserve"> TOC \h \z \c "Abbildung" </w:instrText>
       </w:r>
       <w:r>
+        <w:rPr>
+          <w:lang w:val="de-AT"/>
+        </w:rPr>
         <w:fldChar w:fldCharType="separate"/>
       </w:r>
       <w:hyperlink w:anchor="_Toc2763959" w:history="1">
@@ -21889,7 +21882,6 @@
           <w:b/>
           <w:bCs/>
           <w:noProof/>
-          <w:lang w:val="de-DE"/>
         </w:rPr>
         <w:fldChar w:fldCharType="end"/>
       </w:r>
@@ -21908,26 +21900,18 @@
         <w:t>e</w:t>
       </w:r>
     </w:p>
-    <w:p>
-      <w:pPr>
-        <w:rPr>
-          <w:lang w:val="de-DE"/>
-        </w:rPr>
-      </w:pPr>
-    </w:p>
+    <w:p/>
     <w:p>
       <w:pPr>
         <w:rPr>
           <w:sz w:val="20"/>
           <w:highlight w:val="yellow"/>
-          <w:lang w:val="de-DE"/>
         </w:rPr>
       </w:pPr>
       <w:r>
         <w:rPr>
           <w:sz w:val="20"/>
           <w:highlight w:val="yellow"/>
-          <w:lang w:val="de-DE"/>
         </w:rPr>
         <w:t xml:space="preserve">In einem Begleitprotokoll sind der Arbeitsablauf (zeitliche Auflistung, wann und wie lange an der abschließenden Arbeit gearbeitet wurde) sowie die verwendeten Hilfsmittel und Hilfestellungen zu dokumentieren. </w:t>
       </w:r>
@@ -21936,7 +21920,6 @@
           <w:b/>
           <w:sz w:val="20"/>
           <w:highlight w:val="yellow"/>
-          <w:lang w:val="de-DE"/>
         </w:rPr>
         <w:t>Jedes Teammitglied</w:t>
       </w:r>
@@ -21944,7 +21927,6 @@
         <w:rPr>
           <w:sz w:val="20"/>
           <w:highlight w:val="yellow"/>
-          <w:lang w:val="de-DE"/>
         </w:rPr>
         <w:t xml:space="preserve"> ist verpflichtet, selbstständig sein </w:t>
       </w:r>
@@ -21953,7 +21935,6 @@
           <w:b/>
           <w:sz w:val="20"/>
           <w:highlight w:val="yellow"/>
-          <w:lang w:val="de-DE"/>
         </w:rPr>
         <w:t>eigenes Begleitprotokoll</w:t>
       </w:r>
@@ -21961,7 +21942,6 @@
         <w:rPr>
           <w:sz w:val="20"/>
           <w:highlight w:val="yellow"/>
-          <w:lang w:val="de-DE"/>
         </w:rPr>
         <w:t xml:space="preserve"> zu führen. Das Begleitprotokoll ist der schriftlichen Arbeit beizulegen (§ 9 Abs. 2 Prüfungsordnung BMHS).</w:t>
       </w:r>
@@ -21971,7 +21951,6 @@
         <w:rPr>
           <w:sz w:val="20"/>
           <w:highlight w:val="yellow"/>
-          <w:lang w:val="de-DE"/>
         </w:rPr>
       </w:pPr>
     </w:p>
@@ -21980,56 +21959,40 @@
         <w:rPr>
           <w:sz w:val="20"/>
           <w:highlight w:val="yellow"/>
-          <w:lang w:val="de-DE"/>
         </w:rPr>
       </w:pPr>
       <w:r>
         <w:rPr>
           <w:sz w:val="20"/>
           <w:highlight w:val="yellow"/>
-          <w:lang w:val="de-DE"/>
         </w:rPr>
         <w:t>In der Rubrik Erstellung finden Sie eine Begleitprotokoll-Vorlage sowie Erläuterungen zum Begleitprotokoll. Sprechen Sie aber mit Ihrem Betreuer/Ihrer Betreuerin, ob Sie dieses Begleitprotokoll als Vorlage verwenden können.</w:t>
       </w:r>
     </w:p>
     <w:p>
-      <w:pPr>
-        <w:rPr>
-          <w:lang w:val="de-DE"/>
-        </w:rPr>
-      </w:pPr>
       <w:r>
         <w:rPr>
           <w:highlight w:val="yellow"/>
-          <w:lang w:val="de-DE"/>
         </w:rPr>
         <w:t>Quelle:</w:t>
       </w:r>
       <w:r>
         <w:rPr>
           <w:highlight w:val="yellow"/>
-          <w:lang w:val="de-DE"/>
         </w:rPr>
         <w:tab/>
       </w:r>
-      <w:hyperlink r:id="rId27" w:history="1">
+      <w:hyperlink r:id="rId30" w:history="1">
         <w:r>
           <w:rPr>
             <w:rStyle w:val="Hyperlink"/>
             <w:highlight w:val="yellow"/>
-            <w:lang w:val="de-DE"/>
           </w:rPr>
           <w:t>http://www.diplomarbeiten-bbs.at/faq/faq-schuelerinnen</w:t>
         </w:r>
       </w:hyperlink>
     </w:p>
-    <w:p>
-      <w:pPr>
-        <w:rPr>
-          <w:lang w:val="de-DE"/>
-        </w:rPr>
-      </w:pPr>
-    </w:p>
+    <w:p/>
     <w:p>
       <w:pPr>
         <w:pStyle w:val="Default"/>
@@ -22450,18 +22413,16 @@
       <w:r>
         <w:rPr>
           <w:highlight w:val="yellow"/>
-          <w:lang w:val="de-DE"/>
         </w:rPr>
         <w:t>Quelle:</w:t>
       </w:r>
       <w:r>
         <w:rPr>
           <w:highlight w:val="yellow"/>
-          <w:lang w:val="de-DE"/>
         </w:rPr>
         <w:tab/>
       </w:r>
-      <w:hyperlink r:id="rId28" w:history="1">
+      <w:hyperlink r:id="rId31" w:history="1">
         <w:r>
           <w:rPr>
             <w:rStyle w:val="Hyperlink"/>
@@ -22481,58 +22442,46 @@
       </w:pPr>
     </w:p>
     <w:p>
-      <w:pPr>
-        <w:rPr>
-          <w:lang w:val="de-DE"/>
-        </w:rPr>
-      </w:pPr>
       <w:r>
         <w:rPr>
           <w:b/>
           <w:highlight w:val="yellow"/>
-          <w:lang w:val="de-DE"/>
         </w:rPr>
         <w:t>Vorschlag</w:t>
       </w:r>
       <w:r>
         <w:rPr>
           <w:highlight w:val="yellow"/>
-          <w:lang w:val="de-DE"/>
         </w:rPr>
         <w:t xml:space="preserve"> </w:t>
       </w:r>
       <w:r>
         <w:rPr>
           <w:highlight w:val="yellow"/>
-          <w:lang w:val="de-DE"/>
         </w:rPr>
         <w:sym w:font="Wingdings" w:char="F0E8"/>
       </w:r>
       <w:r>
         <w:rPr>
           <w:highlight w:val="yellow"/>
-          <w:lang w:val="de-DE"/>
         </w:rPr>
         <w:t xml:space="preserve"> </w:t>
       </w:r>
       <w:r>
         <w:rPr>
           <w:highlight w:val="yellow"/>
-          <w:lang w:val="de-DE"/>
         </w:rPr>
         <w:t xml:space="preserve">Monatliche </w:t>
       </w:r>
       <w:r>
         <w:rPr>
           <w:highlight w:val="yellow"/>
-          <w:lang w:val="de-DE"/>
         </w:rPr>
         <w:t>Zeit-</w:t>
       </w:r>
       <w:r>
         <w:rPr>
           <w:highlight w:val="yellow"/>
-          <w:lang w:val="de-DE"/>
         </w:rPr>
         <w:t>Übersicht auf Basis der Wochenberichte</w:t>
       </w:r>
@@ -22540,39 +22489,23 @@
     <w:p>
       <w:pPr>
         <w:pStyle w:val="berschrift2"/>
-        <w:rPr>
-          <w:lang w:val="de-DE"/>
-        </w:rPr>
       </w:pPr>
       <w:bookmarkStart w:id="122" w:name="_Toc2763497"/>
       <w:r>
-        <w:rPr>
-          <w:lang w:val="de-DE"/>
-        </w:rPr>
         <w:t>Begleitprotokoll</w:t>
       </w:r>
       <w:r>
-        <w:rPr>
-          <w:lang w:val="de-DE"/>
-        </w:rPr>
         <w:t xml:space="preserve"> </w:t>
       </w:r>
       <w:r>
         <w:rPr>
           <w:highlight w:val="yellow"/>
-          <w:lang w:val="de-DE"/>
         </w:rPr>
         <w:t>&lt;Schüler 1&gt;</w:t>
       </w:r>
       <w:bookmarkEnd w:id="122"/>
     </w:p>
-    <w:p>
-      <w:pPr>
-        <w:rPr>
-          <w:lang w:val="de-DE"/>
-        </w:rPr>
-      </w:pPr>
-    </w:p>
+    <w:p/>
     <w:tbl>
       <w:tblPr>
         <w:tblStyle w:val="Tabellenraster"/>
@@ -22593,13 +22526,11 @@
             <w:pPr>
               <w:rPr>
                 <w:b/>
-                <w:lang w:val="de-DE"/>
               </w:rPr>
             </w:pPr>
             <w:r>
               <w:rPr>
                 <w:b/>
-                <w:lang w:val="de-DE"/>
               </w:rPr>
               <w:t>Zeitraum</w:t>
             </w:r>
@@ -22613,20 +22544,17 @@
             <w:pPr>
               <w:rPr>
                 <w:b/>
-                <w:lang w:val="de-DE"/>
               </w:rPr>
             </w:pPr>
             <w:r>
               <w:rPr>
                 <w:b/>
-                <w:lang w:val="de-DE"/>
               </w:rPr>
               <w:t>Arbeit</w:t>
             </w:r>
             <w:r>
               <w:rPr>
                 <w:b/>
-                <w:lang w:val="de-DE"/>
               </w:rPr>
               <w:t>en / Tätigkeiten / Meetings / …</w:t>
             </w:r>
@@ -22640,13 +22568,11 @@
             <w:pPr>
               <w:rPr>
                 <w:b/>
-                <w:lang w:val="de-DE"/>
               </w:rPr>
             </w:pPr>
             <w:r>
               <w:rPr>
                 <w:b/>
-                <w:lang w:val="de-DE"/>
               </w:rPr>
               <w:t>Stunden</w:t>
             </w:r>
@@ -22661,20 +22587,11 @@
           <w:p>
             <w:pPr>
               <w:jc w:val="center"/>
-              <w:rPr>
-                <w:lang w:val="de-DE"/>
-              </w:rPr>
             </w:pPr>
             <w:r>
-              <w:rPr>
-                <w:lang w:val="de-DE"/>
-              </w:rPr>
               <w:t>2019</w:t>
             </w:r>
             <w:r>
-              <w:rPr>
-                <w:lang w:val="de-DE"/>
-              </w:rPr>
               <w:t>/08</w:t>
             </w:r>
           </w:p>
@@ -22683,13 +22600,7 @@
           <w:tcPr>
             <w:tcW w:w="7230" w:type="dxa"/>
           </w:tcPr>
-          <w:p>
-            <w:pPr>
-              <w:rPr>
-                <w:lang w:val="de-DE"/>
-              </w:rPr>
-            </w:pPr>
-          </w:p>
+          <w:p/>
         </w:tc>
         <w:tc>
           <w:tcPr>
@@ -22698,9 +22609,6 @@
           <w:p>
             <w:pPr>
               <w:jc w:val="center"/>
-              <w:rPr>
-                <w:lang w:val="de-DE"/>
-              </w:rPr>
             </w:pPr>
           </w:p>
         </w:tc>
@@ -22713,20 +22621,11 @@
           <w:p>
             <w:pPr>
               <w:jc w:val="center"/>
-              <w:rPr>
-                <w:lang w:val="de-DE"/>
-              </w:rPr>
             </w:pPr>
             <w:r>
-              <w:rPr>
-                <w:lang w:val="de-DE"/>
-              </w:rPr>
               <w:t>2019</w:t>
             </w:r>
             <w:r>
-              <w:rPr>
-                <w:lang w:val="de-DE"/>
-              </w:rPr>
               <w:t>/09</w:t>
             </w:r>
           </w:p>
@@ -22735,13 +22634,7 @@
           <w:tcPr>
             <w:tcW w:w="7230" w:type="dxa"/>
           </w:tcPr>
-          <w:p>
-            <w:pPr>
-              <w:rPr>
-                <w:lang w:val="de-DE"/>
-              </w:rPr>
-            </w:pPr>
-          </w:p>
+          <w:p/>
         </w:tc>
         <w:tc>
           <w:tcPr>
@@ -22750,9 +22643,6 @@
           <w:p>
             <w:pPr>
               <w:jc w:val="center"/>
-              <w:rPr>
-                <w:lang w:val="de-DE"/>
-              </w:rPr>
             </w:pPr>
           </w:p>
         </w:tc>
@@ -22765,20 +22655,11 @@
           <w:p>
             <w:pPr>
               <w:jc w:val="center"/>
-              <w:rPr>
-                <w:lang w:val="de-DE"/>
-              </w:rPr>
             </w:pPr>
             <w:r>
-              <w:rPr>
-                <w:lang w:val="de-DE"/>
-              </w:rPr>
               <w:t>2019</w:t>
             </w:r>
             <w:r>
-              <w:rPr>
-                <w:lang w:val="de-DE"/>
-              </w:rPr>
               <w:t>/10</w:t>
             </w:r>
           </w:p>
@@ -22787,13 +22668,7 @@
           <w:tcPr>
             <w:tcW w:w="7230" w:type="dxa"/>
           </w:tcPr>
-          <w:p>
-            <w:pPr>
-              <w:rPr>
-                <w:lang w:val="de-DE"/>
-              </w:rPr>
-            </w:pPr>
-          </w:p>
+          <w:p/>
         </w:tc>
         <w:tc>
           <w:tcPr>
@@ -22802,9 +22677,6 @@
           <w:p>
             <w:pPr>
               <w:jc w:val="center"/>
-              <w:rPr>
-                <w:lang w:val="de-DE"/>
-              </w:rPr>
             </w:pPr>
           </w:p>
         </w:tc>
@@ -22817,20 +22689,11 @@
           <w:p>
             <w:pPr>
               <w:jc w:val="center"/>
-              <w:rPr>
-                <w:lang w:val="de-DE"/>
-              </w:rPr>
             </w:pPr>
             <w:r>
-              <w:rPr>
-                <w:lang w:val="de-DE"/>
-              </w:rPr>
               <w:t>2019</w:t>
             </w:r>
             <w:r>
-              <w:rPr>
-                <w:lang w:val="de-DE"/>
-              </w:rPr>
               <w:t>/11</w:t>
             </w:r>
           </w:p>
@@ -22839,13 +22702,7 @@
           <w:tcPr>
             <w:tcW w:w="7230" w:type="dxa"/>
           </w:tcPr>
-          <w:p>
-            <w:pPr>
-              <w:rPr>
-                <w:lang w:val="de-DE"/>
-              </w:rPr>
-            </w:pPr>
-          </w:p>
+          <w:p/>
         </w:tc>
         <w:tc>
           <w:tcPr>
@@ -22854,9 +22711,6 @@
           <w:p>
             <w:pPr>
               <w:jc w:val="center"/>
-              <w:rPr>
-                <w:lang w:val="de-DE"/>
-              </w:rPr>
             </w:pPr>
           </w:p>
         </w:tc>
@@ -22869,20 +22723,11 @@
           <w:p>
             <w:pPr>
               <w:jc w:val="center"/>
-              <w:rPr>
-                <w:lang w:val="de-DE"/>
-              </w:rPr>
             </w:pPr>
             <w:r>
-              <w:rPr>
-                <w:lang w:val="de-DE"/>
-              </w:rPr>
               <w:t>2019</w:t>
             </w:r>
             <w:r>
-              <w:rPr>
-                <w:lang w:val="de-DE"/>
-              </w:rPr>
               <w:t>/12</w:t>
             </w:r>
           </w:p>
@@ -22891,13 +22736,7 @@
           <w:tcPr>
             <w:tcW w:w="7230" w:type="dxa"/>
           </w:tcPr>
-          <w:p>
-            <w:pPr>
-              <w:rPr>
-                <w:lang w:val="de-DE"/>
-              </w:rPr>
-            </w:pPr>
-          </w:p>
+          <w:p/>
         </w:tc>
         <w:tc>
           <w:tcPr>
@@ -22906,9 +22745,6 @@
           <w:p>
             <w:pPr>
               <w:jc w:val="center"/>
-              <w:rPr>
-                <w:lang w:val="de-DE"/>
-              </w:rPr>
             </w:pPr>
           </w:p>
         </w:tc>
@@ -22921,20 +22757,11 @@
           <w:p>
             <w:pPr>
               <w:jc w:val="center"/>
-              <w:rPr>
-                <w:lang w:val="de-DE"/>
-              </w:rPr>
             </w:pPr>
             <w:r>
-              <w:rPr>
-                <w:lang w:val="de-DE"/>
-              </w:rPr>
               <w:t>2020</w:t>
             </w:r>
             <w:r>
-              <w:rPr>
-                <w:lang w:val="de-DE"/>
-              </w:rPr>
               <w:t>/01</w:t>
             </w:r>
           </w:p>
@@ -22943,13 +22770,7 @@
           <w:tcPr>
             <w:tcW w:w="7230" w:type="dxa"/>
           </w:tcPr>
-          <w:p>
-            <w:pPr>
-              <w:rPr>
-                <w:lang w:val="de-DE"/>
-              </w:rPr>
-            </w:pPr>
-          </w:p>
+          <w:p/>
         </w:tc>
         <w:tc>
           <w:tcPr>
@@ -22958,9 +22779,6 @@
           <w:p>
             <w:pPr>
               <w:jc w:val="center"/>
-              <w:rPr>
-                <w:lang w:val="de-DE"/>
-              </w:rPr>
             </w:pPr>
           </w:p>
         </w:tc>
@@ -22973,21 +22791,12 @@
           <w:p>
             <w:pPr>
               <w:jc w:val="center"/>
-              <w:rPr>
-                <w:lang w:val="de-DE"/>
-              </w:rPr>
             </w:pPr>
             <w:r>
-              <w:rPr>
-                <w:lang w:val="de-DE"/>
-              </w:rPr>
               <w:lastRenderedPageBreak/>
               <w:t>2020</w:t>
             </w:r>
             <w:r>
-              <w:rPr>
-                <w:lang w:val="de-DE"/>
-              </w:rPr>
               <w:t>/02</w:t>
             </w:r>
           </w:p>
@@ -22996,13 +22805,7 @@
           <w:tcPr>
             <w:tcW w:w="7230" w:type="dxa"/>
           </w:tcPr>
-          <w:p>
-            <w:pPr>
-              <w:rPr>
-                <w:lang w:val="de-DE"/>
-              </w:rPr>
-            </w:pPr>
-          </w:p>
+          <w:p/>
         </w:tc>
         <w:tc>
           <w:tcPr>
@@ -23011,9 +22814,6 @@
           <w:p>
             <w:pPr>
               <w:jc w:val="center"/>
-              <w:rPr>
-                <w:lang w:val="de-DE"/>
-              </w:rPr>
             </w:pPr>
           </w:p>
         </w:tc>
@@ -23026,20 +22826,11 @@
           <w:p>
             <w:pPr>
               <w:jc w:val="center"/>
-              <w:rPr>
-                <w:lang w:val="de-DE"/>
-              </w:rPr>
             </w:pPr>
             <w:r>
-              <w:rPr>
-                <w:lang w:val="de-DE"/>
-              </w:rPr>
               <w:t>2020</w:t>
             </w:r>
             <w:r>
-              <w:rPr>
-                <w:lang w:val="de-DE"/>
-              </w:rPr>
               <w:t>/03</w:t>
             </w:r>
           </w:p>
@@ -23048,13 +22839,7 @@
           <w:tcPr>
             <w:tcW w:w="7230" w:type="dxa"/>
           </w:tcPr>
-          <w:p>
-            <w:pPr>
-              <w:rPr>
-                <w:lang w:val="de-DE"/>
-              </w:rPr>
-            </w:pPr>
-          </w:p>
+          <w:p/>
         </w:tc>
         <w:tc>
           <w:tcPr>
@@ -23063,9 +22848,6 @@
           <w:p>
             <w:pPr>
               <w:jc w:val="center"/>
-              <w:rPr>
-                <w:lang w:val="de-DE"/>
-              </w:rPr>
             </w:pPr>
           </w:p>
         </w:tc>
@@ -23078,20 +22860,11 @@
           <w:p>
             <w:pPr>
               <w:jc w:val="center"/>
-              <w:rPr>
-                <w:lang w:val="de-DE"/>
-              </w:rPr>
             </w:pPr>
             <w:r>
-              <w:rPr>
-                <w:lang w:val="de-DE"/>
-              </w:rPr>
               <w:t>2020</w:t>
             </w:r>
             <w:r>
-              <w:rPr>
-                <w:lang w:val="de-DE"/>
-              </w:rPr>
               <w:t>/04</w:t>
             </w:r>
           </w:p>
@@ -23100,13 +22873,7 @@
           <w:tcPr>
             <w:tcW w:w="7230" w:type="dxa"/>
           </w:tcPr>
-          <w:p>
-            <w:pPr>
-              <w:rPr>
-                <w:lang w:val="de-DE"/>
-              </w:rPr>
-            </w:pPr>
-          </w:p>
+          <w:p/>
         </w:tc>
         <w:tc>
           <w:tcPr>
@@ -23115,116 +22882,71 @@
           <w:p>
             <w:pPr>
               <w:jc w:val="center"/>
-              <w:rPr>
-                <w:lang w:val="de-DE"/>
-              </w:rPr>
             </w:pPr>
           </w:p>
         </w:tc>
       </w:tr>
     </w:tbl>
-    <w:p>
-      <w:pPr>
-        <w:rPr>
-          <w:lang w:val="de-DE"/>
-        </w:rPr>
-      </w:pPr>
-    </w:p>
+    <w:p/>
     <w:p>
       <w:pPr>
         <w:pStyle w:val="berschrift2"/>
-        <w:rPr>
-          <w:lang w:val="de-DE"/>
-        </w:rPr>
       </w:pPr>
       <w:bookmarkStart w:id="123" w:name="_Toc2763498"/>
       <w:r>
-        <w:rPr>
-          <w:lang w:val="de-DE"/>
-        </w:rPr>
         <w:t xml:space="preserve">Begleitprotokoll </w:t>
       </w:r>
       <w:r>
         <w:rPr>
           <w:highlight w:val="yellow"/>
-          <w:lang w:val="de-DE"/>
         </w:rPr>
         <w:t xml:space="preserve">&lt;Schüler </w:t>
       </w:r>
       <w:r>
         <w:rPr>
           <w:highlight w:val="yellow"/>
-          <w:lang w:val="de-DE"/>
         </w:rPr>
         <w:t>2</w:t>
       </w:r>
       <w:r>
         <w:rPr>
           <w:highlight w:val="yellow"/>
-          <w:lang w:val="de-DE"/>
         </w:rPr>
         <w:t>&gt;</w:t>
       </w:r>
       <w:bookmarkEnd w:id="123"/>
     </w:p>
-    <w:p>
-      <w:pPr>
-        <w:rPr>
-          <w:lang w:val="de-DE"/>
-        </w:rPr>
-      </w:pPr>
-    </w:p>
+    <w:p/>
     <w:p>
       <w:pPr>
         <w:pStyle w:val="berschrift2"/>
-        <w:rPr>
-          <w:lang w:val="de-DE"/>
-        </w:rPr>
       </w:pPr>
       <w:bookmarkStart w:id="124" w:name="_Toc2763499"/>
       <w:r>
-        <w:rPr>
-          <w:lang w:val="de-DE"/>
-        </w:rPr>
         <w:t xml:space="preserve">Begleitprotokoll </w:t>
       </w:r>
       <w:r>
         <w:rPr>
           <w:highlight w:val="yellow"/>
-          <w:lang w:val="de-DE"/>
         </w:rPr>
         <w:t xml:space="preserve">&lt;Schüler </w:t>
       </w:r>
       <w:r>
         <w:rPr>
           <w:highlight w:val="yellow"/>
-          <w:lang w:val="de-DE"/>
         </w:rPr>
         <w:t>3</w:t>
       </w:r>
       <w:r>
         <w:rPr>
           <w:highlight w:val="yellow"/>
-          <w:lang w:val="de-DE"/>
         </w:rPr>
         <w:t>&gt;</w:t>
       </w:r>
       <w:bookmarkEnd w:id="124"/>
     </w:p>
-    <w:p>
-      <w:pPr>
-        <w:rPr>
-          <w:lang w:val="de-DE"/>
-        </w:rPr>
-      </w:pPr>
-    </w:p>
-    <w:p>
-      <w:pPr>
-        <w:rPr>
-          <w:lang w:val="de-DE"/>
-        </w:rPr>
-      </w:pPr>
-    </w:p>
+    <w:p/>
+    <w:p/>
     <w:p>
       <w:pPr>
         <w:pStyle w:val="berschrift1"/>
@@ -25101,7 +24823,7 @@
     </w:tbl>
     <w:p/>
     <w:sectPr>
-      <w:footerReference w:type="default" r:id="rId29"/>
+      <w:footerReference w:type="default" r:id="rId32"/>
       <w:footnotePr>
         <w:pos w:val="beneathText"/>
       </w:footnotePr>
@@ -25118,7 +24840,7 @@
 </file>
 
 <file path=word/endnotes.xml><?xml version="1.0" encoding="utf-8"?>
-<w:endnotes xmlns:wpc="http://schemas.microsoft.com/office/word/2010/wordprocessingCanvas" xmlns:cx="http://schemas.microsoft.com/office/drawing/2014/chartex" xmlns:cx1="http://schemas.microsoft.com/office/drawing/2015/9/8/chartex" xmlns:cx2="http://schemas.microsoft.com/office/drawing/2015/10/21/chartex" xmlns:cx3="http://schemas.microsoft.com/office/drawing/2016/5/9/chartex" xmlns:cx4="http://schemas.microsoft.com/office/drawing/2016/5/10/chartex" xmlns:cx5="http://schemas.microsoft.com/office/drawing/2016/5/11/chartex" xmlns:cx6="http://schemas.microsoft.com/office/drawing/2016/5/12/chartex" xmlns:cx7="http://schemas.microsoft.com/office/drawing/2016/5/13/chartex" xmlns:cx8="http://schemas.microsoft.com/office/drawing/2016/5/14/chartex" xmlns:mc="http://schemas.openxmlformats.org/markup-compatibility/2006" xmlns:aink="http://schemas.microsoft.com/office/drawing/2016/ink" xmlns:am3d="http://schemas.microsoft.com/office/drawing/2017/model3d" xmlns:o="urn:schemas-microsoft-com:office:office" xmlns:r="http://schemas.openxmlformats.org/officeDocument/2006/relationships" xmlns:m="http://schemas.openxmlformats.org/officeDocument/2006/math" xmlns:v="urn:schemas-microsoft-com:vml" xmlns:wp14="http://schemas.microsoft.com/office/word/2010/wordprocessingDrawing" xmlns:wp="http://schemas.openxmlformats.org/drawingml/2006/wordprocessingDrawing" xmlns:w10="urn:schemas-microsoft-com:office:word" xmlns:w="http://schemas.openxmlformats.org/wordprocessingml/2006/main" xmlns:w14="http://schemas.microsoft.com/office/word/2010/wordml" xmlns:w15="http://schemas.microsoft.com/office/word/2012/wordml" xmlns:w16cid="http://schemas.microsoft.com/office/word/2016/wordml/cid" xmlns:w16se="http://schemas.microsoft.com/office/word/2015/wordml/symex" xmlns:wpg="http://schemas.microsoft.com/office/word/2010/wordprocessingGroup" xmlns:wpi="http://schemas.microsoft.com/office/word/2010/wordprocessingInk" xmlns:wne="http://schemas.microsoft.com/office/word/2006/wordml" xmlns:wps="http://schemas.microsoft.com/office/word/2010/wordprocessingShape" mc:Ignorable="w14 w15 w16se w16cid wp14">
+<w:endnotes xmlns:wpc="http://schemas.microsoft.com/office/word/2010/wordprocessingCanvas" xmlns:mc="http://schemas.openxmlformats.org/markup-compatibility/2006" xmlns:o="urn:schemas-microsoft-com:office:office" xmlns:r="http://schemas.openxmlformats.org/officeDocument/2006/relationships" xmlns:m="http://schemas.openxmlformats.org/officeDocument/2006/math" xmlns:v="urn:schemas-microsoft-com:vml" xmlns:wp14="http://schemas.microsoft.com/office/word/2010/wordprocessingDrawing" xmlns:wp="http://schemas.openxmlformats.org/drawingml/2006/wordprocessingDrawing" xmlns:w10="urn:schemas-microsoft-com:office:word" xmlns:w="http://schemas.openxmlformats.org/wordprocessingml/2006/main" xmlns:w14="http://schemas.microsoft.com/office/word/2010/wordml" xmlns:w15="http://schemas.microsoft.com/office/word/2012/wordml" xmlns:wpg="http://schemas.microsoft.com/office/word/2010/wordprocessingGroup" xmlns:wpi="http://schemas.microsoft.com/office/word/2010/wordprocessingInk" xmlns:wne="http://schemas.microsoft.com/office/word/2006/wordml" xmlns:wps="http://schemas.microsoft.com/office/word/2010/wordprocessingShape" mc:Ignorable="w14 w15 wp14">
   <w:endnote w:type="separator" w:id="-1">
     <w:p>
       <w:pPr>
@@ -25137,7 +24859,7 @@
 </file>
 
 <file path=word/footer1.xml><?xml version="1.0" encoding="utf-8"?>
-<w:ftr xmlns:wpc="http://schemas.microsoft.com/office/word/2010/wordprocessingCanvas" xmlns:cx="http://schemas.microsoft.com/office/drawing/2014/chartex" xmlns:cx1="http://schemas.microsoft.com/office/drawing/2015/9/8/chartex" xmlns:cx2="http://schemas.microsoft.com/office/drawing/2015/10/21/chartex" xmlns:cx3="http://schemas.microsoft.com/office/drawing/2016/5/9/chartex" xmlns:cx4="http://schemas.microsoft.com/office/drawing/2016/5/10/chartex" xmlns:cx5="http://schemas.microsoft.com/office/drawing/2016/5/11/chartex" xmlns:cx6="http://schemas.microsoft.com/office/drawing/2016/5/12/chartex" xmlns:cx7="http://schemas.microsoft.com/office/drawing/2016/5/13/chartex" xmlns:cx8="http://schemas.microsoft.com/office/drawing/2016/5/14/chartex" xmlns:mc="http://schemas.openxmlformats.org/markup-compatibility/2006" xmlns:aink="http://schemas.microsoft.com/office/drawing/2016/ink" xmlns:am3d="http://schemas.microsoft.com/office/drawing/2017/model3d" xmlns:o="urn:schemas-microsoft-com:office:office" xmlns:r="http://schemas.openxmlformats.org/officeDocument/2006/relationships" xmlns:m="http://schemas.openxmlformats.org/officeDocument/2006/math" xmlns:v="urn:schemas-microsoft-com:vml" xmlns:wp14="http://schemas.microsoft.com/office/word/2010/wordprocessingDrawing" xmlns:wp="http://schemas.openxmlformats.org/drawingml/2006/wordprocessingDrawing" xmlns:w10="urn:schemas-microsoft-com:office:word" xmlns:w="http://schemas.openxmlformats.org/wordprocessingml/2006/main" xmlns:w14="http://schemas.microsoft.com/office/word/2010/wordml" xmlns:w15="http://schemas.microsoft.com/office/word/2012/wordml" xmlns:w16cid="http://schemas.microsoft.com/office/word/2016/wordml/cid" xmlns:w16se="http://schemas.microsoft.com/office/word/2015/wordml/symex" xmlns:wpg="http://schemas.microsoft.com/office/word/2010/wordprocessingGroup" xmlns:wpi="http://schemas.microsoft.com/office/word/2010/wordprocessingInk" xmlns:wne="http://schemas.microsoft.com/office/word/2006/wordml" xmlns:wps="http://schemas.microsoft.com/office/word/2010/wordprocessingShape" mc:Ignorable="w14 w15 w16se w16cid wp14">
+<w:ftr xmlns:wpc="http://schemas.microsoft.com/office/word/2010/wordprocessingCanvas" xmlns:mc="http://schemas.openxmlformats.org/markup-compatibility/2006" xmlns:o="urn:schemas-microsoft-com:office:office" xmlns:r="http://schemas.openxmlformats.org/officeDocument/2006/relationships" xmlns:m="http://schemas.openxmlformats.org/officeDocument/2006/math" xmlns:v="urn:schemas-microsoft-com:vml" xmlns:wp14="http://schemas.microsoft.com/office/word/2010/wordprocessingDrawing" xmlns:wp="http://schemas.openxmlformats.org/drawingml/2006/wordprocessingDrawing" xmlns:w10="urn:schemas-microsoft-com:office:word" xmlns:w="http://schemas.openxmlformats.org/wordprocessingml/2006/main" xmlns:w14="http://schemas.microsoft.com/office/word/2010/wordml" xmlns:w15="http://schemas.microsoft.com/office/word/2012/wordml" xmlns:wpg="http://schemas.microsoft.com/office/word/2010/wordprocessingGroup" xmlns:wpi="http://schemas.microsoft.com/office/word/2010/wordprocessingInk" xmlns:wne="http://schemas.microsoft.com/office/word/2006/wordml" xmlns:wps="http://schemas.microsoft.com/office/word/2010/wordprocessingShape" mc:Ignorable="w14 w15 wp14">
   <w:p>
     <w:pPr>
       <w:pStyle w:val="Fuzeile"/>
@@ -25149,13 +24871,8 @@
         <w:tab w:val="right" w:pos="9540"/>
       </w:tabs>
     </w:pPr>
-    <w:proofErr w:type="spellStart"/>
     <w:r>
-      <w:t>HTBLuVA</w:t>
-    </w:r>
-    <w:proofErr w:type="spellEnd"/>
-    <w:r>
-      <w:t>-Mödling</w:t>
+      <w:t>HTBLuVA-Mödling</w:t>
     </w:r>
     <w:r>
       <w:tab/>
@@ -25177,7 +24894,7 @@
       <w:rPr>
         <w:noProof/>
       </w:rPr>
-      <w:t>1</w:t>
+      <w:t>2</w:t>
     </w:r>
     <w:r>
       <w:rPr>
@@ -25210,7 +24927,7 @@
       <w:rPr>
         <w:noProof/>
       </w:rPr>
-      <w:t>22</w:t>
+      <w:t>23</w:t>
     </w:r>
     <w:r>
       <w:rPr>
@@ -25223,7 +24940,7 @@
 </file>
 
 <file path=word/footer2.xml><?xml version="1.0" encoding="utf-8"?>
-<w:ftr xmlns:wpc="http://schemas.microsoft.com/office/word/2010/wordprocessingCanvas" xmlns:cx="http://schemas.microsoft.com/office/drawing/2014/chartex" xmlns:cx1="http://schemas.microsoft.com/office/drawing/2015/9/8/chartex" xmlns:cx2="http://schemas.microsoft.com/office/drawing/2015/10/21/chartex" xmlns:cx3="http://schemas.microsoft.com/office/drawing/2016/5/9/chartex" xmlns:cx4="http://schemas.microsoft.com/office/drawing/2016/5/10/chartex" xmlns:cx5="http://schemas.microsoft.com/office/drawing/2016/5/11/chartex" xmlns:cx6="http://schemas.microsoft.com/office/drawing/2016/5/12/chartex" xmlns:cx7="http://schemas.microsoft.com/office/drawing/2016/5/13/chartex" xmlns:cx8="http://schemas.microsoft.com/office/drawing/2016/5/14/chartex" xmlns:mc="http://schemas.openxmlformats.org/markup-compatibility/2006" xmlns:aink="http://schemas.microsoft.com/office/drawing/2016/ink" xmlns:am3d="http://schemas.microsoft.com/office/drawing/2017/model3d" xmlns:o="urn:schemas-microsoft-com:office:office" xmlns:r="http://schemas.openxmlformats.org/officeDocument/2006/relationships" xmlns:m="http://schemas.openxmlformats.org/officeDocument/2006/math" xmlns:v="urn:schemas-microsoft-com:vml" xmlns:wp14="http://schemas.microsoft.com/office/word/2010/wordprocessingDrawing" xmlns:wp="http://schemas.openxmlformats.org/drawingml/2006/wordprocessingDrawing" xmlns:w10="urn:schemas-microsoft-com:office:word" xmlns:w="http://schemas.openxmlformats.org/wordprocessingml/2006/main" xmlns:w14="http://schemas.microsoft.com/office/word/2010/wordml" xmlns:w15="http://schemas.microsoft.com/office/word/2012/wordml" xmlns:w16cid="http://schemas.microsoft.com/office/word/2016/wordml/cid" xmlns:w16se="http://schemas.microsoft.com/office/word/2015/wordml/symex" xmlns:wpg="http://schemas.microsoft.com/office/word/2010/wordprocessingGroup" xmlns:wpi="http://schemas.microsoft.com/office/word/2010/wordprocessingInk" xmlns:wne="http://schemas.microsoft.com/office/word/2006/wordml" xmlns:wps="http://schemas.microsoft.com/office/word/2010/wordprocessingShape" mc:Ignorable="w14 w15 w16se w16cid wp14">
+<w:ftr xmlns:wpc="http://schemas.microsoft.com/office/word/2010/wordprocessingCanvas" xmlns:mc="http://schemas.openxmlformats.org/markup-compatibility/2006" xmlns:o="urn:schemas-microsoft-com:office:office" xmlns:r="http://schemas.openxmlformats.org/officeDocument/2006/relationships" xmlns:m="http://schemas.openxmlformats.org/officeDocument/2006/math" xmlns:v="urn:schemas-microsoft-com:vml" xmlns:wp14="http://schemas.microsoft.com/office/word/2010/wordprocessingDrawing" xmlns:wp="http://schemas.openxmlformats.org/drawingml/2006/wordprocessingDrawing" xmlns:w10="urn:schemas-microsoft-com:office:word" xmlns:w="http://schemas.openxmlformats.org/wordprocessingml/2006/main" xmlns:w14="http://schemas.microsoft.com/office/word/2010/wordml" xmlns:w15="http://schemas.microsoft.com/office/word/2012/wordml" xmlns:wpg="http://schemas.microsoft.com/office/word/2010/wordprocessingGroup" xmlns:wpi="http://schemas.microsoft.com/office/word/2010/wordprocessingInk" xmlns:wne="http://schemas.microsoft.com/office/word/2006/wordml" xmlns:wps="http://schemas.microsoft.com/office/word/2010/wordprocessingShape" mc:Ignorable="w14 w15 wp14">
   <w:p>
     <w:pPr>
       <w:pStyle w:val="Fuzeile"/>
@@ -25301,7 +25018,7 @@
       <w:rPr>
         <w:noProof/>
       </w:rPr>
-      <w:t>3</w:t>
+      <w:t>6</w:t>
     </w:r>
     <w:r>
       <w:rPr>
@@ -25334,7 +25051,7 @@
       <w:rPr>
         <w:noProof/>
       </w:rPr>
-      <w:t>22</w:t>
+      <w:t>23</w:t>
     </w:r>
     <w:r>
       <w:rPr>
@@ -25347,7 +25064,7 @@
 </file>
 
 <file path=word/footer3.xml><?xml version="1.0" encoding="utf-8"?>
-<w:ftr xmlns:wpc="http://schemas.microsoft.com/office/word/2010/wordprocessingCanvas" xmlns:cx="http://schemas.microsoft.com/office/drawing/2014/chartex" xmlns:cx1="http://schemas.microsoft.com/office/drawing/2015/9/8/chartex" xmlns:cx2="http://schemas.microsoft.com/office/drawing/2015/10/21/chartex" xmlns:cx3="http://schemas.microsoft.com/office/drawing/2016/5/9/chartex" xmlns:cx4="http://schemas.microsoft.com/office/drawing/2016/5/10/chartex" xmlns:cx5="http://schemas.microsoft.com/office/drawing/2016/5/11/chartex" xmlns:cx6="http://schemas.microsoft.com/office/drawing/2016/5/12/chartex" xmlns:cx7="http://schemas.microsoft.com/office/drawing/2016/5/13/chartex" xmlns:cx8="http://schemas.microsoft.com/office/drawing/2016/5/14/chartex" xmlns:mc="http://schemas.openxmlformats.org/markup-compatibility/2006" xmlns:aink="http://schemas.microsoft.com/office/drawing/2016/ink" xmlns:am3d="http://schemas.microsoft.com/office/drawing/2017/model3d" xmlns:o="urn:schemas-microsoft-com:office:office" xmlns:r="http://schemas.openxmlformats.org/officeDocument/2006/relationships" xmlns:m="http://schemas.openxmlformats.org/officeDocument/2006/math" xmlns:v="urn:schemas-microsoft-com:vml" xmlns:wp14="http://schemas.microsoft.com/office/word/2010/wordprocessingDrawing" xmlns:wp="http://schemas.openxmlformats.org/drawingml/2006/wordprocessingDrawing" xmlns:w10="urn:schemas-microsoft-com:office:word" xmlns:w="http://schemas.openxmlformats.org/wordprocessingml/2006/main" xmlns:w14="http://schemas.microsoft.com/office/word/2010/wordml" xmlns:w15="http://schemas.microsoft.com/office/word/2012/wordml" xmlns:w16cid="http://schemas.microsoft.com/office/word/2016/wordml/cid" xmlns:w16se="http://schemas.microsoft.com/office/word/2015/wordml/symex" xmlns:wpg="http://schemas.microsoft.com/office/word/2010/wordprocessingGroup" xmlns:wpi="http://schemas.microsoft.com/office/word/2010/wordprocessingInk" xmlns:wne="http://schemas.microsoft.com/office/word/2006/wordml" xmlns:wps="http://schemas.microsoft.com/office/word/2010/wordprocessingShape" mc:Ignorable="w14 w15 w16se w16cid wp14">
+<w:ftr xmlns:wpc="http://schemas.microsoft.com/office/word/2010/wordprocessingCanvas" xmlns:mc="http://schemas.openxmlformats.org/markup-compatibility/2006" xmlns:o="urn:schemas-microsoft-com:office:office" xmlns:r="http://schemas.openxmlformats.org/officeDocument/2006/relationships" xmlns:m="http://schemas.openxmlformats.org/officeDocument/2006/math" xmlns:v="urn:schemas-microsoft-com:vml" xmlns:wp14="http://schemas.microsoft.com/office/word/2010/wordprocessingDrawing" xmlns:wp="http://schemas.openxmlformats.org/drawingml/2006/wordprocessingDrawing" xmlns:w10="urn:schemas-microsoft-com:office:word" xmlns:w="http://schemas.openxmlformats.org/wordprocessingml/2006/main" xmlns:w14="http://schemas.microsoft.com/office/word/2010/wordml" xmlns:w15="http://schemas.microsoft.com/office/word/2012/wordml" xmlns:wpg="http://schemas.microsoft.com/office/word/2010/wordprocessingGroup" xmlns:wpi="http://schemas.microsoft.com/office/word/2010/wordprocessingInk" xmlns:wne="http://schemas.microsoft.com/office/word/2006/wordml" xmlns:wps="http://schemas.microsoft.com/office/word/2010/wordprocessingShape" mc:Ignorable="w14 w15 wp14">
   <w:p>
     <w:pPr>
       <w:pStyle w:val="Fuzeile"/>
@@ -25359,13 +25076,8 @@
         <w:tab w:val="right" w:pos="9540"/>
       </w:tabs>
     </w:pPr>
-    <w:proofErr w:type="spellStart"/>
     <w:r>
-      <w:t>HTBLuVA</w:t>
-    </w:r>
-    <w:proofErr w:type="spellEnd"/>
-    <w:r>
-      <w:t>-Mödling</w:t>
+      <w:t>HTBLuVA-Mödling</w:t>
     </w:r>
     <w:r>
       <w:tab/>
@@ -25420,7 +25132,7 @@
       <w:rPr>
         <w:noProof/>
       </w:rPr>
-      <w:t>22</w:t>
+      <w:t>23</w:t>
     </w:r>
     <w:r>
       <w:rPr>
@@ -25433,7 +25145,7 @@
 </file>
 
 <file path=word/footer4.xml><?xml version="1.0" encoding="utf-8"?>
-<w:ftr xmlns:wpc="http://schemas.microsoft.com/office/word/2010/wordprocessingCanvas" xmlns:cx="http://schemas.microsoft.com/office/drawing/2014/chartex" xmlns:cx1="http://schemas.microsoft.com/office/drawing/2015/9/8/chartex" xmlns:cx2="http://schemas.microsoft.com/office/drawing/2015/10/21/chartex" xmlns:cx3="http://schemas.microsoft.com/office/drawing/2016/5/9/chartex" xmlns:cx4="http://schemas.microsoft.com/office/drawing/2016/5/10/chartex" xmlns:cx5="http://schemas.microsoft.com/office/drawing/2016/5/11/chartex" xmlns:cx6="http://schemas.microsoft.com/office/drawing/2016/5/12/chartex" xmlns:cx7="http://schemas.microsoft.com/office/drawing/2016/5/13/chartex" xmlns:cx8="http://schemas.microsoft.com/office/drawing/2016/5/14/chartex" xmlns:mc="http://schemas.openxmlformats.org/markup-compatibility/2006" xmlns:aink="http://schemas.microsoft.com/office/drawing/2016/ink" xmlns:am3d="http://schemas.microsoft.com/office/drawing/2017/model3d" xmlns:o="urn:schemas-microsoft-com:office:office" xmlns:r="http://schemas.openxmlformats.org/officeDocument/2006/relationships" xmlns:m="http://schemas.openxmlformats.org/officeDocument/2006/math" xmlns:v="urn:schemas-microsoft-com:vml" xmlns:wp14="http://schemas.microsoft.com/office/word/2010/wordprocessingDrawing" xmlns:wp="http://schemas.openxmlformats.org/drawingml/2006/wordprocessingDrawing" xmlns:w10="urn:schemas-microsoft-com:office:word" xmlns:w="http://schemas.openxmlformats.org/wordprocessingml/2006/main" xmlns:w14="http://schemas.microsoft.com/office/word/2010/wordml" xmlns:w15="http://schemas.microsoft.com/office/word/2012/wordml" xmlns:w16cid="http://schemas.microsoft.com/office/word/2016/wordml/cid" xmlns:w16se="http://schemas.microsoft.com/office/word/2015/wordml/symex" xmlns:wpg="http://schemas.microsoft.com/office/word/2010/wordprocessingGroup" xmlns:wpi="http://schemas.microsoft.com/office/word/2010/wordprocessingInk" xmlns:wne="http://schemas.microsoft.com/office/word/2006/wordml" xmlns:wps="http://schemas.microsoft.com/office/word/2010/wordprocessingShape" mc:Ignorable="w14 w15 w16se w16cid wp14">
+<w:ftr xmlns:wpc="http://schemas.microsoft.com/office/word/2010/wordprocessingCanvas" xmlns:mc="http://schemas.openxmlformats.org/markup-compatibility/2006" xmlns:o="urn:schemas-microsoft-com:office:office" xmlns:r="http://schemas.openxmlformats.org/officeDocument/2006/relationships" xmlns:m="http://schemas.openxmlformats.org/officeDocument/2006/math" xmlns:v="urn:schemas-microsoft-com:vml" xmlns:wp14="http://schemas.microsoft.com/office/word/2010/wordprocessingDrawing" xmlns:wp="http://schemas.openxmlformats.org/drawingml/2006/wordprocessingDrawing" xmlns:w10="urn:schemas-microsoft-com:office:word" xmlns:w="http://schemas.openxmlformats.org/wordprocessingml/2006/main" xmlns:w14="http://schemas.microsoft.com/office/word/2010/wordml" xmlns:w15="http://schemas.microsoft.com/office/word/2012/wordml" xmlns:wpg="http://schemas.microsoft.com/office/word/2010/wordprocessingGroup" xmlns:wpi="http://schemas.microsoft.com/office/word/2010/wordprocessingInk" xmlns:wne="http://schemas.microsoft.com/office/word/2006/wordml" xmlns:wps="http://schemas.microsoft.com/office/word/2010/wordprocessingShape" mc:Ignorable="w14 w15 wp14">
   <w:p>
     <w:pPr>
       <w:pStyle w:val="Fuzeile"/>
@@ -25445,13 +25157,8 @@
         <w:tab w:val="right" w:pos="9540"/>
       </w:tabs>
     </w:pPr>
-    <w:proofErr w:type="spellStart"/>
     <w:r>
-      <w:t>HTBLuVA</w:t>
-    </w:r>
-    <w:proofErr w:type="spellEnd"/>
-    <w:r>
-      <w:t>-Mödling</w:t>
+      <w:t>HTBLuVA-Mödling</w:t>
     </w:r>
     <w:r>
       <w:tab/>
@@ -25479,7 +25186,7 @@
       <w:rPr>
         <w:noProof/>
       </w:rPr>
-      <w:t>12</w:t>
+      <w:t>13</w:t>
     </w:r>
     <w:r>
       <w:rPr>
@@ -25512,7 +25219,7 @@
       <w:rPr>
         <w:noProof/>
       </w:rPr>
-      <w:t>22</w:t>
+      <w:t>23</w:t>
     </w:r>
     <w:r>
       <w:rPr>
@@ -25525,7 +25232,7 @@
 </file>
 
 <file path=word/footer5.xml><?xml version="1.0" encoding="utf-8"?>
-<w:ftr xmlns:wpc="http://schemas.microsoft.com/office/word/2010/wordprocessingCanvas" xmlns:cx="http://schemas.microsoft.com/office/drawing/2014/chartex" xmlns:cx1="http://schemas.microsoft.com/office/drawing/2015/9/8/chartex" xmlns:cx2="http://schemas.microsoft.com/office/drawing/2015/10/21/chartex" xmlns:cx3="http://schemas.microsoft.com/office/drawing/2016/5/9/chartex" xmlns:cx4="http://schemas.microsoft.com/office/drawing/2016/5/10/chartex" xmlns:cx5="http://schemas.microsoft.com/office/drawing/2016/5/11/chartex" xmlns:cx6="http://schemas.microsoft.com/office/drawing/2016/5/12/chartex" xmlns:cx7="http://schemas.microsoft.com/office/drawing/2016/5/13/chartex" xmlns:cx8="http://schemas.microsoft.com/office/drawing/2016/5/14/chartex" xmlns:mc="http://schemas.openxmlformats.org/markup-compatibility/2006" xmlns:aink="http://schemas.microsoft.com/office/drawing/2016/ink" xmlns:am3d="http://schemas.microsoft.com/office/drawing/2017/model3d" xmlns:o="urn:schemas-microsoft-com:office:office" xmlns:r="http://schemas.openxmlformats.org/officeDocument/2006/relationships" xmlns:m="http://schemas.openxmlformats.org/officeDocument/2006/math" xmlns:v="urn:schemas-microsoft-com:vml" xmlns:wp14="http://schemas.microsoft.com/office/word/2010/wordprocessingDrawing" xmlns:wp="http://schemas.openxmlformats.org/drawingml/2006/wordprocessingDrawing" xmlns:w10="urn:schemas-microsoft-com:office:word" xmlns:w="http://schemas.openxmlformats.org/wordprocessingml/2006/main" xmlns:w14="http://schemas.microsoft.com/office/word/2010/wordml" xmlns:w15="http://schemas.microsoft.com/office/word/2012/wordml" xmlns:w16cid="http://schemas.microsoft.com/office/word/2016/wordml/cid" xmlns:w16se="http://schemas.microsoft.com/office/word/2015/wordml/symex" xmlns:wpg="http://schemas.microsoft.com/office/word/2010/wordprocessingGroup" xmlns:wpi="http://schemas.microsoft.com/office/word/2010/wordprocessingInk" xmlns:wne="http://schemas.microsoft.com/office/word/2006/wordml" xmlns:wps="http://schemas.microsoft.com/office/word/2010/wordprocessingShape" mc:Ignorable="w14 w15 w16se w16cid wp14">
+<w:ftr xmlns:wpc="http://schemas.microsoft.com/office/word/2010/wordprocessingCanvas" xmlns:mc="http://schemas.openxmlformats.org/markup-compatibility/2006" xmlns:o="urn:schemas-microsoft-com:office:office" xmlns:r="http://schemas.openxmlformats.org/officeDocument/2006/relationships" xmlns:m="http://schemas.openxmlformats.org/officeDocument/2006/math" xmlns:v="urn:schemas-microsoft-com:vml" xmlns:wp14="http://schemas.microsoft.com/office/word/2010/wordprocessingDrawing" xmlns:wp="http://schemas.openxmlformats.org/drawingml/2006/wordprocessingDrawing" xmlns:w10="urn:schemas-microsoft-com:office:word" xmlns:w="http://schemas.openxmlformats.org/wordprocessingml/2006/main" xmlns:w14="http://schemas.microsoft.com/office/word/2010/wordml" xmlns:w15="http://schemas.microsoft.com/office/word/2012/wordml" xmlns:wpg="http://schemas.microsoft.com/office/word/2010/wordprocessingGroup" xmlns:wpi="http://schemas.microsoft.com/office/word/2010/wordprocessingInk" xmlns:wne="http://schemas.microsoft.com/office/word/2006/wordml" xmlns:wps="http://schemas.microsoft.com/office/word/2010/wordprocessingShape" mc:Ignorable="w14 w15 wp14">
   <w:p>
     <w:pPr>
       <w:pStyle w:val="Fuzeile"/>
@@ -25537,13 +25244,8 @@
         <w:tab w:val="right" w:pos="9540"/>
       </w:tabs>
     </w:pPr>
-    <w:proofErr w:type="spellStart"/>
     <w:r>
-      <w:t>HTBLuVA</w:t>
-    </w:r>
-    <w:proofErr w:type="spellEnd"/>
-    <w:r>
-      <w:t>-Mödling</w:t>
+      <w:t>HTBLuVA-Mödling</w:t>
     </w:r>
     <w:r>
       <w:tab/>
@@ -25571,7 +25273,7 @@
       <w:rPr>
         <w:noProof/>
       </w:rPr>
-      <w:t>13</w:t>
+      <w:t>15</w:t>
     </w:r>
     <w:r>
       <w:rPr>
@@ -25604,7 +25306,7 @@
       <w:rPr>
         <w:noProof/>
       </w:rPr>
-      <w:t>22</w:t>
+      <w:t>23</w:t>
     </w:r>
     <w:r>
       <w:rPr>
@@ -25617,7 +25319,7 @@
 </file>
 
 <file path=word/footer6.xml><?xml version="1.0" encoding="utf-8"?>
-<w:ftr xmlns:wpc="http://schemas.microsoft.com/office/word/2010/wordprocessingCanvas" xmlns:cx="http://schemas.microsoft.com/office/drawing/2014/chartex" xmlns:cx1="http://schemas.microsoft.com/office/drawing/2015/9/8/chartex" xmlns:cx2="http://schemas.microsoft.com/office/drawing/2015/10/21/chartex" xmlns:cx3="http://schemas.microsoft.com/office/drawing/2016/5/9/chartex" xmlns:cx4="http://schemas.microsoft.com/office/drawing/2016/5/10/chartex" xmlns:cx5="http://schemas.microsoft.com/office/drawing/2016/5/11/chartex" xmlns:cx6="http://schemas.microsoft.com/office/drawing/2016/5/12/chartex" xmlns:cx7="http://schemas.microsoft.com/office/drawing/2016/5/13/chartex" xmlns:cx8="http://schemas.microsoft.com/office/drawing/2016/5/14/chartex" xmlns:mc="http://schemas.openxmlformats.org/markup-compatibility/2006" xmlns:aink="http://schemas.microsoft.com/office/drawing/2016/ink" xmlns:am3d="http://schemas.microsoft.com/office/drawing/2017/model3d" xmlns:o="urn:schemas-microsoft-com:office:office" xmlns:r="http://schemas.openxmlformats.org/officeDocument/2006/relationships" xmlns:m="http://schemas.openxmlformats.org/officeDocument/2006/math" xmlns:v="urn:schemas-microsoft-com:vml" xmlns:wp14="http://schemas.microsoft.com/office/word/2010/wordprocessingDrawing" xmlns:wp="http://schemas.openxmlformats.org/drawingml/2006/wordprocessingDrawing" xmlns:w10="urn:schemas-microsoft-com:office:word" xmlns:w="http://schemas.openxmlformats.org/wordprocessingml/2006/main" xmlns:w14="http://schemas.microsoft.com/office/word/2010/wordml" xmlns:w15="http://schemas.microsoft.com/office/word/2012/wordml" xmlns:w16cid="http://schemas.microsoft.com/office/word/2016/wordml/cid" xmlns:w16se="http://schemas.microsoft.com/office/word/2015/wordml/symex" xmlns:wpg="http://schemas.microsoft.com/office/word/2010/wordprocessingGroup" xmlns:wpi="http://schemas.microsoft.com/office/word/2010/wordprocessingInk" xmlns:wne="http://schemas.microsoft.com/office/word/2006/wordml" xmlns:wps="http://schemas.microsoft.com/office/word/2010/wordprocessingShape" mc:Ignorable="w14 w15 w16se w16cid wp14">
+<w:ftr xmlns:wpc="http://schemas.microsoft.com/office/word/2010/wordprocessingCanvas" xmlns:mc="http://schemas.openxmlformats.org/markup-compatibility/2006" xmlns:o="urn:schemas-microsoft-com:office:office" xmlns:r="http://schemas.openxmlformats.org/officeDocument/2006/relationships" xmlns:m="http://schemas.openxmlformats.org/officeDocument/2006/math" xmlns:v="urn:schemas-microsoft-com:vml" xmlns:wp14="http://schemas.microsoft.com/office/word/2010/wordprocessingDrawing" xmlns:wp="http://schemas.openxmlformats.org/drawingml/2006/wordprocessingDrawing" xmlns:w10="urn:schemas-microsoft-com:office:word" xmlns:w="http://schemas.openxmlformats.org/wordprocessingml/2006/main" xmlns:w14="http://schemas.microsoft.com/office/word/2010/wordml" xmlns:w15="http://schemas.microsoft.com/office/word/2012/wordml" xmlns:wpg="http://schemas.microsoft.com/office/word/2010/wordprocessingGroup" xmlns:wpi="http://schemas.microsoft.com/office/word/2010/wordprocessingInk" xmlns:wne="http://schemas.microsoft.com/office/word/2006/wordml" xmlns:wps="http://schemas.microsoft.com/office/word/2010/wordprocessingShape" mc:Ignorable="w14 w15 wp14">
   <w:p>
     <w:pPr>
       <w:pStyle w:val="Fuzeile"/>
@@ -25629,13 +25331,92 @@
         <w:tab w:val="right" w:pos="9540"/>
       </w:tabs>
     </w:pPr>
-    <w:proofErr w:type="spellStart"/>
     <w:r>
-      <w:t>HTBLuVA</w:t>
+      <w:t>HTBLuVA-Mödling</w:t>
     </w:r>
-    <w:proofErr w:type="spellEnd"/>
     <w:r>
-      <w:t>-Mödling</w:t>
+      <w:tab/>
+    </w:r>
+    <w:r>
+      <w:t>Robert Ardelean</w:t>
+    </w:r>
+    <w:r>
+      <w:tab/>
+      <w:t xml:space="preserve">Seite </w:t>
+    </w:r>
+    <w:r>
+      <w:fldChar w:fldCharType="begin"/>
+    </w:r>
+    <w:r>
+      <w:instrText xml:space="preserve"> PAGE </w:instrText>
+    </w:r>
+    <w:r>
+      <w:fldChar w:fldCharType="separate"/>
+    </w:r>
+    <w:r>
+      <w:rPr>
+        <w:noProof/>
+      </w:rPr>
+      <w:t>16</w:t>
+    </w:r>
+    <w:r>
+      <w:rPr>
+        <w:noProof/>
+      </w:rPr>
+      <w:fldChar w:fldCharType="end"/>
+    </w:r>
+    <w:r>
+      <w:t xml:space="preserve"> von </w:t>
+    </w:r>
+    <w:r>
+      <w:rPr>
+        <w:noProof/>
+      </w:rPr>
+      <w:fldChar w:fldCharType="begin"/>
+    </w:r>
+    <w:r>
+      <w:rPr>
+        <w:noProof/>
+      </w:rPr>
+      <w:instrText xml:space="preserve"> NUMPAGES </w:instrText>
+    </w:r>
+    <w:r>
+      <w:rPr>
+        <w:noProof/>
+      </w:rPr>
+      <w:fldChar w:fldCharType="separate"/>
+    </w:r>
+    <w:r>
+      <w:rPr>
+        <w:noProof/>
+      </w:rPr>
+      <w:t>23</w:t>
+    </w:r>
+    <w:r>
+      <w:rPr>
+        <w:noProof/>
+      </w:rPr>
+      <w:fldChar w:fldCharType="end"/>
+    </w:r>
+  </w:p>
+</w:ftr>
+</file>
+
+<file path=word/footer7.xml><?xml version="1.0" encoding="utf-8"?>
+<w:ftr xmlns:wpc="http://schemas.microsoft.com/office/word/2010/wordprocessingCanvas" xmlns:mc="http://schemas.openxmlformats.org/markup-compatibility/2006" xmlns:o="urn:schemas-microsoft-com:office:office" xmlns:r="http://schemas.openxmlformats.org/officeDocument/2006/relationships" xmlns:m="http://schemas.openxmlformats.org/officeDocument/2006/math" xmlns:v="urn:schemas-microsoft-com:vml" xmlns:wp14="http://schemas.microsoft.com/office/word/2010/wordprocessingDrawing" xmlns:wp="http://schemas.openxmlformats.org/drawingml/2006/wordprocessingDrawing" xmlns:w10="urn:schemas-microsoft-com:office:word" xmlns:w="http://schemas.openxmlformats.org/wordprocessingml/2006/main" xmlns:w14="http://schemas.microsoft.com/office/word/2010/wordml" xmlns:w15="http://schemas.microsoft.com/office/word/2012/wordml" xmlns:wpg="http://schemas.microsoft.com/office/word/2010/wordprocessingGroup" xmlns:wpi="http://schemas.microsoft.com/office/word/2010/wordprocessingInk" xmlns:wne="http://schemas.microsoft.com/office/word/2006/wordml" xmlns:wps="http://schemas.microsoft.com/office/word/2010/wordprocessingShape" mc:Ignorable="w14 w15 wp14">
+  <w:p>
+    <w:pPr>
+      <w:pStyle w:val="Fuzeile"/>
+      <w:pBdr>
+        <w:top w:val="single" w:sz="4" w:space="1" w:color="auto"/>
+      </w:pBdr>
+      <w:tabs>
+        <w:tab w:val="clear" w:pos="9072"/>
+        <w:tab w:val="right" w:pos="9540"/>
+      </w:tabs>
+    </w:pPr>
+    <w:r>
+      <w:t>HTBLuVA-Mödling</w:t>
     </w:r>
     <w:r>
       <w:tab/>
@@ -25663,7 +25444,7 @@
       <w:rPr>
         <w:noProof/>
       </w:rPr>
-      <w:t>15</w:t>
+      <w:t>18</w:t>
     </w:r>
     <w:r>
       <w:rPr>
@@ -25696,7 +25477,7 @@
       <w:rPr>
         <w:noProof/>
       </w:rPr>
-      <w:t>22</w:t>
+      <w:t>23</w:t>
     </w:r>
     <w:r>
       <w:rPr>
@@ -25708,8 +25489,8 @@
 </w:ftr>
 </file>
 
-<file path=word/footer7.xml><?xml version="1.0" encoding="utf-8"?>
-<w:ftr xmlns:wpc="http://schemas.microsoft.com/office/word/2010/wordprocessingCanvas" xmlns:cx="http://schemas.microsoft.com/office/drawing/2014/chartex" xmlns:cx1="http://schemas.microsoft.com/office/drawing/2015/9/8/chartex" xmlns:cx2="http://schemas.microsoft.com/office/drawing/2015/10/21/chartex" xmlns:cx3="http://schemas.microsoft.com/office/drawing/2016/5/9/chartex" xmlns:cx4="http://schemas.microsoft.com/office/drawing/2016/5/10/chartex" xmlns:cx5="http://schemas.microsoft.com/office/drawing/2016/5/11/chartex" xmlns:cx6="http://schemas.microsoft.com/office/drawing/2016/5/12/chartex" xmlns:cx7="http://schemas.microsoft.com/office/drawing/2016/5/13/chartex" xmlns:cx8="http://schemas.microsoft.com/office/drawing/2016/5/14/chartex" xmlns:mc="http://schemas.openxmlformats.org/markup-compatibility/2006" xmlns:aink="http://schemas.microsoft.com/office/drawing/2016/ink" xmlns:am3d="http://schemas.microsoft.com/office/drawing/2017/model3d" xmlns:o="urn:schemas-microsoft-com:office:office" xmlns:r="http://schemas.openxmlformats.org/officeDocument/2006/relationships" xmlns:m="http://schemas.openxmlformats.org/officeDocument/2006/math" xmlns:v="urn:schemas-microsoft-com:vml" xmlns:wp14="http://schemas.microsoft.com/office/word/2010/wordprocessingDrawing" xmlns:wp="http://schemas.openxmlformats.org/drawingml/2006/wordprocessingDrawing" xmlns:w10="urn:schemas-microsoft-com:office:word" xmlns:w="http://schemas.openxmlformats.org/wordprocessingml/2006/main" xmlns:w14="http://schemas.microsoft.com/office/word/2010/wordml" xmlns:w15="http://schemas.microsoft.com/office/word/2012/wordml" xmlns:w16cid="http://schemas.microsoft.com/office/word/2016/wordml/cid" xmlns:w16se="http://schemas.microsoft.com/office/word/2015/wordml/symex" xmlns:wpg="http://schemas.microsoft.com/office/word/2010/wordprocessingGroup" xmlns:wpi="http://schemas.microsoft.com/office/word/2010/wordprocessingInk" xmlns:wne="http://schemas.microsoft.com/office/word/2006/wordml" xmlns:wps="http://schemas.microsoft.com/office/word/2010/wordprocessingShape" mc:Ignorable="w14 w15 w16se w16cid wp14">
+<file path=word/footer8.xml><?xml version="1.0" encoding="utf-8"?>
+<w:ftr xmlns:wpc="http://schemas.microsoft.com/office/word/2010/wordprocessingCanvas" xmlns:mc="http://schemas.openxmlformats.org/markup-compatibility/2006" xmlns:o="urn:schemas-microsoft-com:office:office" xmlns:r="http://schemas.openxmlformats.org/officeDocument/2006/relationships" xmlns:m="http://schemas.openxmlformats.org/officeDocument/2006/math" xmlns:v="urn:schemas-microsoft-com:vml" xmlns:wp14="http://schemas.microsoft.com/office/word/2010/wordprocessingDrawing" xmlns:wp="http://schemas.openxmlformats.org/drawingml/2006/wordprocessingDrawing" xmlns:w10="urn:schemas-microsoft-com:office:word" xmlns:w="http://schemas.openxmlformats.org/wordprocessingml/2006/main" xmlns:w14="http://schemas.microsoft.com/office/word/2010/wordml" xmlns:w15="http://schemas.microsoft.com/office/word/2012/wordml" xmlns:wpg="http://schemas.microsoft.com/office/word/2010/wordprocessingGroup" xmlns:wpi="http://schemas.microsoft.com/office/word/2010/wordprocessingInk" xmlns:wne="http://schemas.microsoft.com/office/word/2006/wordml" xmlns:wps="http://schemas.microsoft.com/office/word/2010/wordprocessingShape" mc:Ignorable="w14 w15 wp14">
   <w:p>
     <w:pPr>
       <w:pStyle w:val="Fuzeile"/>
@@ -25721,13 +25502,8 @@
         <w:tab w:val="right" w:pos="9540"/>
       </w:tabs>
     </w:pPr>
-    <w:proofErr w:type="spellStart"/>
     <w:r>
-      <w:t>HTBLuVA</w:t>
-    </w:r>
-    <w:proofErr w:type="spellEnd"/>
-    <w:r>
-      <w:t>-Mödling</w:t>
+      <w:t>HTBLuVA-Mödling</w:t>
     </w:r>
     <w:r>
       <w:tab/>
@@ -25755,7 +25531,7 @@
       <w:rPr>
         <w:noProof/>
       </w:rPr>
-      <w:t>16</w:t>
+      <w:t>19</w:t>
     </w:r>
     <w:r>
       <w:rPr>
@@ -25788,7 +25564,7 @@
       <w:rPr>
         <w:noProof/>
       </w:rPr>
-      <w:t>22</w:t>
+      <w:t>23</w:t>
     </w:r>
     <w:r>
       <w:rPr>
@@ -25800,8 +25576,8 @@
 </w:ftr>
 </file>
 
-<file path=word/footer8.xml><?xml version="1.0" encoding="utf-8"?>
-<w:ftr xmlns:wpc="http://schemas.microsoft.com/office/word/2010/wordprocessingCanvas" xmlns:cx="http://schemas.microsoft.com/office/drawing/2014/chartex" xmlns:cx1="http://schemas.microsoft.com/office/drawing/2015/9/8/chartex" xmlns:cx2="http://schemas.microsoft.com/office/drawing/2015/10/21/chartex" xmlns:cx3="http://schemas.microsoft.com/office/drawing/2016/5/9/chartex" xmlns:cx4="http://schemas.microsoft.com/office/drawing/2016/5/10/chartex" xmlns:cx5="http://schemas.microsoft.com/office/drawing/2016/5/11/chartex" xmlns:cx6="http://schemas.microsoft.com/office/drawing/2016/5/12/chartex" xmlns:cx7="http://schemas.microsoft.com/office/drawing/2016/5/13/chartex" xmlns:cx8="http://schemas.microsoft.com/office/drawing/2016/5/14/chartex" xmlns:mc="http://schemas.openxmlformats.org/markup-compatibility/2006" xmlns:aink="http://schemas.microsoft.com/office/drawing/2016/ink" xmlns:am3d="http://schemas.microsoft.com/office/drawing/2017/model3d" xmlns:o="urn:schemas-microsoft-com:office:office" xmlns:r="http://schemas.openxmlformats.org/officeDocument/2006/relationships" xmlns:m="http://schemas.openxmlformats.org/officeDocument/2006/math" xmlns:v="urn:schemas-microsoft-com:vml" xmlns:wp14="http://schemas.microsoft.com/office/word/2010/wordprocessingDrawing" xmlns:wp="http://schemas.openxmlformats.org/drawingml/2006/wordprocessingDrawing" xmlns:w10="urn:schemas-microsoft-com:office:word" xmlns:w="http://schemas.openxmlformats.org/wordprocessingml/2006/main" xmlns:w14="http://schemas.microsoft.com/office/word/2010/wordml" xmlns:w15="http://schemas.microsoft.com/office/word/2012/wordml" xmlns:w16cid="http://schemas.microsoft.com/office/word/2016/wordml/cid" xmlns:w16se="http://schemas.microsoft.com/office/word/2015/wordml/symex" xmlns:wpg="http://schemas.microsoft.com/office/word/2010/wordprocessingGroup" xmlns:wpi="http://schemas.microsoft.com/office/word/2010/wordprocessingInk" xmlns:wne="http://schemas.microsoft.com/office/word/2006/wordml" xmlns:wps="http://schemas.microsoft.com/office/word/2010/wordprocessingShape" mc:Ignorable="w14 w15 w16se w16cid wp14">
+<file path=word/footer9.xml><?xml version="1.0" encoding="utf-8"?>
+<w:ftr xmlns:wpc="http://schemas.microsoft.com/office/word/2010/wordprocessingCanvas" xmlns:mc="http://schemas.openxmlformats.org/markup-compatibility/2006" xmlns:o="urn:schemas-microsoft-com:office:office" xmlns:r="http://schemas.openxmlformats.org/officeDocument/2006/relationships" xmlns:m="http://schemas.openxmlformats.org/officeDocument/2006/math" xmlns:v="urn:schemas-microsoft-com:vml" xmlns:wp14="http://schemas.microsoft.com/office/word/2010/wordprocessingDrawing" xmlns:wp="http://schemas.openxmlformats.org/drawingml/2006/wordprocessingDrawing" xmlns:w10="urn:schemas-microsoft-com:office:word" xmlns:w="http://schemas.openxmlformats.org/wordprocessingml/2006/main" xmlns:w14="http://schemas.microsoft.com/office/word/2010/wordml" xmlns:w15="http://schemas.microsoft.com/office/word/2012/wordml" xmlns:wpg="http://schemas.microsoft.com/office/word/2010/wordprocessingGroup" xmlns:wpi="http://schemas.microsoft.com/office/word/2010/wordprocessingInk" xmlns:wne="http://schemas.microsoft.com/office/word/2006/wordml" xmlns:wps="http://schemas.microsoft.com/office/word/2010/wordprocessingShape" mc:Ignorable="w14 w15 wp14">
   <w:p>
     <w:pPr>
       <w:pStyle w:val="Fuzeile"/>
@@ -25813,105 +25589,8 @@
         <w:tab w:val="right" w:pos="9540"/>
       </w:tabs>
     </w:pPr>
-    <w:proofErr w:type="spellStart"/>
     <w:r>
-      <w:t>HTBLuVA</w:t>
-    </w:r>
-    <w:proofErr w:type="spellEnd"/>
-    <w:r>
-      <w:t>-Mödling</w:t>
-    </w:r>
-    <w:r>
-      <w:tab/>
-    </w:r>
-    <w:r>
-      <w:rPr>
-        <w:highlight w:val="yellow"/>
-      </w:rPr>
-      <w:t>&lt;Name des Verantwortlichen&gt;</w:t>
-    </w:r>
-    <w:r>
-      <w:tab/>
-      <w:t xml:space="preserve">Seite </w:t>
-    </w:r>
-    <w:r>
-      <w:fldChar w:fldCharType="begin"/>
-    </w:r>
-    <w:r>
-      <w:instrText xml:space="preserve"> PAGE </w:instrText>
-    </w:r>
-    <w:r>
-      <w:fldChar w:fldCharType="separate"/>
-    </w:r>
-    <w:r>
-      <w:rPr>
-        <w:noProof/>
-      </w:rPr>
-      <w:t>17</w:t>
-    </w:r>
-    <w:r>
-      <w:rPr>
-        <w:noProof/>
-      </w:rPr>
-      <w:fldChar w:fldCharType="end"/>
-    </w:r>
-    <w:r>
-      <w:t xml:space="preserve"> von </w:t>
-    </w:r>
-    <w:r>
-      <w:rPr>
-        <w:noProof/>
-      </w:rPr>
-      <w:fldChar w:fldCharType="begin"/>
-    </w:r>
-    <w:r>
-      <w:rPr>
-        <w:noProof/>
-      </w:rPr>
-      <w:instrText xml:space="preserve"> NUMPAGES </w:instrText>
-    </w:r>
-    <w:r>
-      <w:rPr>
-        <w:noProof/>
-      </w:rPr>
-      <w:fldChar w:fldCharType="separate"/>
-    </w:r>
-    <w:r>
-      <w:rPr>
-        <w:noProof/>
-      </w:rPr>
-      <w:t>22</w:t>
-    </w:r>
-    <w:r>
-      <w:rPr>
-        <w:noProof/>
-      </w:rPr>
-      <w:fldChar w:fldCharType="end"/>
-    </w:r>
-  </w:p>
-</w:ftr>
-</file>
-
-<file path=word/footer9.xml><?xml version="1.0" encoding="utf-8"?>
-<w:ftr xmlns:wpc="http://schemas.microsoft.com/office/word/2010/wordprocessingCanvas" xmlns:cx="http://schemas.microsoft.com/office/drawing/2014/chartex" xmlns:cx1="http://schemas.microsoft.com/office/drawing/2015/9/8/chartex" xmlns:cx2="http://schemas.microsoft.com/office/drawing/2015/10/21/chartex" xmlns:cx3="http://schemas.microsoft.com/office/drawing/2016/5/9/chartex" xmlns:cx4="http://schemas.microsoft.com/office/drawing/2016/5/10/chartex" xmlns:cx5="http://schemas.microsoft.com/office/drawing/2016/5/11/chartex" xmlns:cx6="http://schemas.microsoft.com/office/drawing/2016/5/12/chartex" xmlns:cx7="http://schemas.microsoft.com/office/drawing/2016/5/13/chartex" xmlns:cx8="http://schemas.microsoft.com/office/drawing/2016/5/14/chartex" xmlns:mc="http://schemas.openxmlformats.org/markup-compatibility/2006" xmlns:aink="http://schemas.microsoft.com/office/drawing/2016/ink" xmlns:am3d="http://schemas.microsoft.com/office/drawing/2017/model3d" xmlns:o="urn:schemas-microsoft-com:office:office" xmlns:r="http://schemas.openxmlformats.org/officeDocument/2006/relationships" xmlns:m="http://schemas.openxmlformats.org/officeDocument/2006/math" xmlns:v="urn:schemas-microsoft-com:vml" xmlns:wp14="http://schemas.microsoft.com/office/word/2010/wordprocessingDrawing" xmlns:wp="http://schemas.openxmlformats.org/drawingml/2006/wordprocessingDrawing" xmlns:w10="urn:schemas-microsoft-com:office:word" xmlns:w="http://schemas.openxmlformats.org/wordprocessingml/2006/main" xmlns:w14="http://schemas.microsoft.com/office/word/2010/wordml" xmlns:w15="http://schemas.microsoft.com/office/word/2012/wordml" xmlns:w16cid="http://schemas.microsoft.com/office/word/2016/wordml/cid" xmlns:w16se="http://schemas.microsoft.com/office/word/2015/wordml/symex" xmlns:wpg="http://schemas.microsoft.com/office/word/2010/wordprocessingGroup" xmlns:wpi="http://schemas.microsoft.com/office/word/2010/wordprocessingInk" xmlns:wne="http://schemas.microsoft.com/office/word/2006/wordml" xmlns:wps="http://schemas.microsoft.com/office/word/2010/wordprocessingShape" mc:Ignorable="w14 w15 w16se w16cid wp14">
-  <w:p>
-    <w:pPr>
-      <w:pStyle w:val="Fuzeile"/>
-      <w:pBdr>
-        <w:top w:val="single" w:sz="4" w:space="1" w:color="auto"/>
-      </w:pBdr>
-      <w:tabs>
-        <w:tab w:val="clear" w:pos="9072"/>
-        <w:tab w:val="right" w:pos="9540"/>
-      </w:tabs>
-    </w:pPr>
-    <w:proofErr w:type="spellStart"/>
-    <w:r>
-      <w:t>HTBLuVA</w:t>
-    </w:r>
-    <w:proofErr w:type="spellEnd"/>
-    <w:r>
-      <w:t>-Mödling</w:t>
+      <w:t>HTBLuVA-Mödling</w:t>
     </w:r>
     <w:r>
       <w:tab/>
@@ -25933,7 +25612,7 @@
       <w:rPr>
         <w:noProof/>
       </w:rPr>
-      <w:t>20</w:t>
+      <w:t>22</w:t>
     </w:r>
     <w:r>
       <w:rPr>
@@ -25966,7 +25645,7 @@
       <w:rPr>
         <w:noProof/>
       </w:rPr>
-      <w:t>22</w:t>
+      <w:t>23</w:t>
     </w:r>
     <w:r>
       <w:rPr>
@@ -25979,7 +25658,7 @@
 </file>
 
 <file path=word/footnotes.xml><?xml version="1.0" encoding="utf-8"?>
-<w:footnotes xmlns:wpc="http://schemas.microsoft.com/office/word/2010/wordprocessingCanvas" xmlns:cx="http://schemas.microsoft.com/office/drawing/2014/chartex" xmlns:cx1="http://schemas.microsoft.com/office/drawing/2015/9/8/chartex" xmlns:cx2="http://schemas.microsoft.com/office/drawing/2015/10/21/chartex" xmlns:cx3="http://schemas.microsoft.com/office/drawing/2016/5/9/chartex" xmlns:cx4="http://schemas.microsoft.com/office/drawing/2016/5/10/chartex" xmlns:cx5="http://schemas.microsoft.com/office/drawing/2016/5/11/chartex" xmlns:cx6="http://schemas.microsoft.com/office/drawing/2016/5/12/chartex" xmlns:cx7="http://schemas.microsoft.com/office/drawing/2016/5/13/chartex" xmlns:cx8="http://schemas.microsoft.com/office/drawing/2016/5/14/chartex" xmlns:mc="http://schemas.openxmlformats.org/markup-compatibility/2006" xmlns:aink="http://schemas.microsoft.com/office/drawing/2016/ink" xmlns:am3d="http://schemas.microsoft.com/office/drawing/2017/model3d" xmlns:o="urn:schemas-microsoft-com:office:office" xmlns:r="http://schemas.openxmlformats.org/officeDocument/2006/relationships" xmlns:m="http://schemas.openxmlformats.org/officeDocument/2006/math" xmlns:v="urn:schemas-microsoft-com:vml" xmlns:wp14="http://schemas.microsoft.com/office/word/2010/wordprocessingDrawing" xmlns:wp="http://schemas.openxmlformats.org/drawingml/2006/wordprocessingDrawing" xmlns:w10="urn:schemas-microsoft-com:office:word" xmlns:w="http://schemas.openxmlformats.org/wordprocessingml/2006/main" xmlns:w14="http://schemas.microsoft.com/office/word/2010/wordml" xmlns:w15="http://schemas.microsoft.com/office/word/2012/wordml" xmlns:w16cid="http://schemas.microsoft.com/office/word/2016/wordml/cid" xmlns:w16se="http://schemas.microsoft.com/office/word/2015/wordml/symex" xmlns:wpg="http://schemas.microsoft.com/office/word/2010/wordprocessingGroup" xmlns:wpi="http://schemas.microsoft.com/office/word/2010/wordprocessingInk" xmlns:wne="http://schemas.microsoft.com/office/word/2006/wordml" xmlns:wps="http://schemas.microsoft.com/office/word/2010/wordprocessingShape" mc:Ignorable="w14 w15 w16se w16cid wp14">
+<w:footnotes xmlns:wpc="http://schemas.microsoft.com/office/word/2010/wordprocessingCanvas" xmlns:mc="http://schemas.openxmlformats.org/markup-compatibility/2006" xmlns:o="urn:schemas-microsoft-com:office:office" xmlns:r="http://schemas.openxmlformats.org/officeDocument/2006/relationships" xmlns:m="http://schemas.openxmlformats.org/officeDocument/2006/math" xmlns:v="urn:schemas-microsoft-com:vml" xmlns:wp14="http://schemas.microsoft.com/office/word/2010/wordprocessingDrawing" xmlns:wp="http://schemas.openxmlformats.org/drawingml/2006/wordprocessingDrawing" xmlns:w10="urn:schemas-microsoft-com:office:word" xmlns:w="http://schemas.openxmlformats.org/wordprocessingml/2006/main" xmlns:w14="http://schemas.microsoft.com/office/word/2010/wordml" xmlns:w15="http://schemas.microsoft.com/office/word/2012/wordml" xmlns:wpg="http://schemas.microsoft.com/office/word/2010/wordprocessingGroup" xmlns:wpi="http://schemas.microsoft.com/office/word/2010/wordprocessingInk" xmlns:wne="http://schemas.microsoft.com/office/word/2006/wordml" xmlns:wps="http://schemas.microsoft.com/office/word/2010/wordprocessingShape" mc:Ignorable="w14 w15 wp14">
   <w:footnote w:type="separator" w:id="-1">
     <w:p>
       <w:r>
@@ -26097,7 +25776,7 @@
 </file>
 
 <file path=word/header1.xml><?xml version="1.0" encoding="utf-8"?>
-<w:hdr xmlns:wpc="http://schemas.microsoft.com/office/word/2010/wordprocessingCanvas" xmlns:cx="http://schemas.microsoft.com/office/drawing/2014/chartex" xmlns:cx1="http://schemas.microsoft.com/office/drawing/2015/9/8/chartex" xmlns:cx2="http://schemas.microsoft.com/office/drawing/2015/10/21/chartex" xmlns:cx3="http://schemas.microsoft.com/office/drawing/2016/5/9/chartex" xmlns:cx4="http://schemas.microsoft.com/office/drawing/2016/5/10/chartex" xmlns:cx5="http://schemas.microsoft.com/office/drawing/2016/5/11/chartex" xmlns:cx6="http://schemas.microsoft.com/office/drawing/2016/5/12/chartex" xmlns:cx7="http://schemas.microsoft.com/office/drawing/2016/5/13/chartex" xmlns:cx8="http://schemas.microsoft.com/office/drawing/2016/5/14/chartex" xmlns:mc="http://schemas.openxmlformats.org/markup-compatibility/2006" xmlns:aink="http://schemas.microsoft.com/office/drawing/2016/ink" xmlns:am3d="http://schemas.microsoft.com/office/drawing/2017/model3d" xmlns:o="urn:schemas-microsoft-com:office:office" xmlns:r="http://schemas.openxmlformats.org/officeDocument/2006/relationships" xmlns:m="http://schemas.openxmlformats.org/officeDocument/2006/math" xmlns:v="urn:schemas-microsoft-com:vml" xmlns:wp14="http://schemas.microsoft.com/office/word/2010/wordprocessingDrawing" xmlns:wp="http://schemas.openxmlformats.org/drawingml/2006/wordprocessingDrawing" xmlns:w10="urn:schemas-microsoft-com:office:word" xmlns:w="http://schemas.openxmlformats.org/wordprocessingml/2006/main" xmlns:w14="http://schemas.microsoft.com/office/word/2010/wordml" xmlns:w15="http://schemas.microsoft.com/office/word/2012/wordml" xmlns:w16cid="http://schemas.microsoft.com/office/word/2016/wordml/cid" xmlns:w16se="http://schemas.microsoft.com/office/word/2015/wordml/symex" xmlns:wpg="http://schemas.microsoft.com/office/word/2010/wordprocessingGroup" xmlns:wpi="http://schemas.microsoft.com/office/word/2010/wordprocessingInk" xmlns:wne="http://schemas.microsoft.com/office/word/2006/wordml" xmlns:wps="http://schemas.microsoft.com/office/word/2010/wordprocessingShape" mc:Ignorable="w14 w15 w16se w16cid wp14">
+<w:hdr xmlns:wpc="http://schemas.microsoft.com/office/word/2010/wordprocessingCanvas" xmlns:mc="http://schemas.openxmlformats.org/markup-compatibility/2006" xmlns:o="urn:schemas-microsoft-com:office:office" xmlns:r="http://schemas.openxmlformats.org/officeDocument/2006/relationships" xmlns:m="http://schemas.openxmlformats.org/officeDocument/2006/math" xmlns:v="urn:schemas-microsoft-com:vml" xmlns:wp14="http://schemas.microsoft.com/office/word/2010/wordprocessingDrawing" xmlns:wp="http://schemas.openxmlformats.org/drawingml/2006/wordprocessingDrawing" xmlns:w10="urn:schemas-microsoft-com:office:word" xmlns:w="http://schemas.openxmlformats.org/wordprocessingml/2006/main" xmlns:w14="http://schemas.microsoft.com/office/word/2010/wordml" xmlns:w15="http://schemas.microsoft.com/office/word/2012/wordml" xmlns:wpg="http://schemas.microsoft.com/office/word/2010/wordprocessingGroup" xmlns:wpi="http://schemas.microsoft.com/office/word/2010/wordprocessingInk" xmlns:wne="http://schemas.microsoft.com/office/word/2006/wordml" xmlns:wps="http://schemas.microsoft.com/office/word/2010/wordprocessingShape" mc:Ignorable="w14 w15 wp14">
   <w:p>
     <w:pPr>
       <w:pStyle w:val="Kopfzeile"/>
@@ -26108,7 +25787,7 @@
 </file>
 
 <file path=word/header2.xml><?xml version="1.0" encoding="utf-8"?>
-<w:hdr xmlns:wpc="http://schemas.microsoft.com/office/word/2010/wordprocessingCanvas" xmlns:cx="http://schemas.microsoft.com/office/drawing/2014/chartex" xmlns:cx1="http://schemas.microsoft.com/office/drawing/2015/9/8/chartex" xmlns:cx2="http://schemas.microsoft.com/office/drawing/2015/10/21/chartex" xmlns:cx3="http://schemas.microsoft.com/office/drawing/2016/5/9/chartex" xmlns:cx4="http://schemas.microsoft.com/office/drawing/2016/5/10/chartex" xmlns:cx5="http://schemas.microsoft.com/office/drawing/2016/5/11/chartex" xmlns:cx6="http://schemas.microsoft.com/office/drawing/2016/5/12/chartex" xmlns:cx7="http://schemas.microsoft.com/office/drawing/2016/5/13/chartex" xmlns:cx8="http://schemas.microsoft.com/office/drawing/2016/5/14/chartex" xmlns:mc="http://schemas.openxmlformats.org/markup-compatibility/2006" xmlns:aink="http://schemas.microsoft.com/office/drawing/2016/ink" xmlns:am3d="http://schemas.microsoft.com/office/drawing/2017/model3d" xmlns:o="urn:schemas-microsoft-com:office:office" xmlns:r="http://schemas.openxmlformats.org/officeDocument/2006/relationships" xmlns:m="http://schemas.openxmlformats.org/officeDocument/2006/math" xmlns:v="urn:schemas-microsoft-com:vml" xmlns:wp14="http://schemas.microsoft.com/office/word/2010/wordprocessingDrawing" xmlns:wp="http://schemas.openxmlformats.org/drawingml/2006/wordprocessingDrawing" xmlns:w10="urn:schemas-microsoft-com:office:word" xmlns:w="http://schemas.openxmlformats.org/wordprocessingml/2006/main" xmlns:w14="http://schemas.microsoft.com/office/word/2010/wordml" xmlns:w15="http://schemas.microsoft.com/office/word/2012/wordml" xmlns:w16cid="http://schemas.microsoft.com/office/word/2016/wordml/cid" xmlns:w16se="http://schemas.microsoft.com/office/word/2015/wordml/symex" xmlns:wpg="http://schemas.microsoft.com/office/word/2010/wordprocessingGroup" xmlns:wpi="http://schemas.microsoft.com/office/word/2010/wordprocessingInk" xmlns:wne="http://schemas.microsoft.com/office/word/2006/wordml" xmlns:wps="http://schemas.microsoft.com/office/word/2010/wordprocessingShape" mc:Ignorable="w14 w15 w16se w16cid wp14">
+<w:hdr xmlns:wpc="http://schemas.microsoft.com/office/word/2010/wordprocessingCanvas" xmlns:mc="http://schemas.openxmlformats.org/markup-compatibility/2006" xmlns:o="urn:schemas-microsoft-com:office:office" xmlns:r="http://schemas.openxmlformats.org/officeDocument/2006/relationships" xmlns:m="http://schemas.openxmlformats.org/officeDocument/2006/math" xmlns:v="urn:schemas-microsoft-com:vml" xmlns:wp14="http://schemas.microsoft.com/office/word/2010/wordprocessingDrawing" xmlns:wp="http://schemas.openxmlformats.org/drawingml/2006/wordprocessingDrawing" xmlns:w10="urn:schemas-microsoft-com:office:word" xmlns:w="http://schemas.openxmlformats.org/wordprocessingml/2006/main" xmlns:w14="http://schemas.microsoft.com/office/word/2010/wordml" xmlns:w15="http://schemas.microsoft.com/office/word/2012/wordml" xmlns:wpg="http://schemas.microsoft.com/office/word/2010/wordprocessingGroup" xmlns:wpi="http://schemas.microsoft.com/office/word/2010/wordprocessingInk" xmlns:wne="http://schemas.microsoft.com/office/word/2006/wordml" xmlns:wps="http://schemas.microsoft.com/office/word/2010/wordprocessingShape" mc:Ignorable="w14 w15 wp14">
   <w:p>
     <w:pPr>
       <w:pStyle w:val="Kopfzeile"/>
@@ -26149,7 +25828,7 @@
 </file>
 
 <file path=word/header3.xml><?xml version="1.0" encoding="utf-8"?>
-<w:hdr xmlns:wpc="http://schemas.microsoft.com/office/word/2010/wordprocessingCanvas" xmlns:cx="http://schemas.microsoft.com/office/drawing/2014/chartex" xmlns:cx1="http://schemas.microsoft.com/office/drawing/2015/9/8/chartex" xmlns:cx2="http://schemas.microsoft.com/office/drawing/2015/10/21/chartex" xmlns:cx3="http://schemas.microsoft.com/office/drawing/2016/5/9/chartex" xmlns:cx4="http://schemas.microsoft.com/office/drawing/2016/5/10/chartex" xmlns:cx5="http://schemas.microsoft.com/office/drawing/2016/5/11/chartex" xmlns:cx6="http://schemas.microsoft.com/office/drawing/2016/5/12/chartex" xmlns:cx7="http://schemas.microsoft.com/office/drawing/2016/5/13/chartex" xmlns:cx8="http://schemas.microsoft.com/office/drawing/2016/5/14/chartex" xmlns:mc="http://schemas.openxmlformats.org/markup-compatibility/2006" xmlns:aink="http://schemas.microsoft.com/office/drawing/2016/ink" xmlns:am3d="http://schemas.microsoft.com/office/drawing/2017/model3d" xmlns:o="urn:schemas-microsoft-com:office:office" xmlns:r="http://schemas.openxmlformats.org/officeDocument/2006/relationships" xmlns:m="http://schemas.openxmlformats.org/officeDocument/2006/math" xmlns:v="urn:schemas-microsoft-com:vml" xmlns:wp14="http://schemas.microsoft.com/office/word/2010/wordprocessingDrawing" xmlns:wp="http://schemas.openxmlformats.org/drawingml/2006/wordprocessingDrawing" xmlns:w10="urn:schemas-microsoft-com:office:word" xmlns:w="http://schemas.openxmlformats.org/wordprocessingml/2006/main" xmlns:w14="http://schemas.microsoft.com/office/word/2010/wordml" xmlns:w15="http://schemas.microsoft.com/office/word/2012/wordml" xmlns:w16cid="http://schemas.microsoft.com/office/word/2016/wordml/cid" xmlns:w16se="http://schemas.microsoft.com/office/word/2015/wordml/symex" xmlns:wpg="http://schemas.microsoft.com/office/word/2010/wordprocessingGroup" xmlns:wpi="http://schemas.microsoft.com/office/word/2010/wordprocessingInk" xmlns:wne="http://schemas.microsoft.com/office/word/2006/wordml" xmlns:wps="http://schemas.microsoft.com/office/word/2010/wordprocessingShape" mc:Ignorable="w14 w15 w16se w16cid wp14">
+<w:hdr xmlns:wpc="http://schemas.microsoft.com/office/word/2010/wordprocessingCanvas" xmlns:mc="http://schemas.openxmlformats.org/markup-compatibility/2006" xmlns:o="urn:schemas-microsoft-com:office:office" xmlns:r="http://schemas.openxmlformats.org/officeDocument/2006/relationships" xmlns:m="http://schemas.openxmlformats.org/officeDocument/2006/math" xmlns:v="urn:schemas-microsoft-com:vml" xmlns:wp14="http://schemas.microsoft.com/office/word/2010/wordprocessingDrawing" xmlns:wp="http://schemas.openxmlformats.org/drawingml/2006/wordprocessingDrawing" xmlns:w10="urn:schemas-microsoft-com:office:word" xmlns:w="http://schemas.openxmlformats.org/wordprocessingml/2006/main" xmlns:w14="http://schemas.microsoft.com/office/word/2010/wordml" xmlns:w15="http://schemas.microsoft.com/office/word/2012/wordml" xmlns:wpg="http://schemas.microsoft.com/office/word/2010/wordprocessingGroup" xmlns:wpi="http://schemas.microsoft.com/office/word/2010/wordprocessingInk" xmlns:wne="http://schemas.microsoft.com/office/word/2006/wordml" xmlns:wps="http://schemas.microsoft.com/office/word/2010/wordprocessingShape" mc:Ignorable="w14 w15 wp14">
   <w:tbl>
     <w:tblPr>
       <w:tblW w:w="4950" w:type="pct"/>
@@ -26261,7 +25940,6 @@
               <w:rFonts w:cs="Arial"/>
               <w:b/>
               <w:sz w:val="20"/>
-              <w:lang w:val="de-DE"/>
             </w:rPr>
             <w:t>HÖHERE TECHNISCHE BUNDES - LEHR- UND  VERSUCHSANSTALT  MÖDLING</w:t>
           </w:r>
@@ -26350,7 +26028,7 @@
 </file>
 
 <file path=word/header4.xml><?xml version="1.0" encoding="utf-8"?>
-<w:hdr xmlns:wpc="http://schemas.microsoft.com/office/word/2010/wordprocessingCanvas" xmlns:cx="http://schemas.microsoft.com/office/drawing/2014/chartex" xmlns:cx1="http://schemas.microsoft.com/office/drawing/2015/9/8/chartex" xmlns:cx2="http://schemas.microsoft.com/office/drawing/2015/10/21/chartex" xmlns:cx3="http://schemas.microsoft.com/office/drawing/2016/5/9/chartex" xmlns:cx4="http://schemas.microsoft.com/office/drawing/2016/5/10/chartex" xmlns:cx5="http://schemas.microsoft.com/office/drawing/2016/5/11/chartex" xmlns:cx6="http://schemas.microsoft.com/office/drawing/2016/5/12/chartex" xmlns:cx7="http://schemas.microsoft.com/office/drawing/2016/5/13/chartex" xmlns:cx8="http://schemas.microsoft.com/office/drawing/2016/5/14/chartex" xmlns:mc="http://schemas.openxmlformats.org/markup-compatibility/2006" xmlns:aink="http://schemas.microsoft.com/office/drawing/2016/ink" xmlns:am3d="http://schemas.microsoft.com/office/drawing/2017/model3d" xmlns:o="urn:schemas-microsoft-com:office:office" xmlns:r="http://schemas.openxmlformats.org/officeDocument/2006/relationships" xmlns:m="http://schemas.openxmlformats.org/officeDocument/2006/math" xmlns:v="urn:schemas-microsoft-com:vml" xmlns:wp14="http://schemas.microsoft.com/office/word/2010/wordprocessingDrawing" xmlns:wp="http://schemas.openxmlformats.org/drawingml/2006/wordprocessingDrawing" xmlns:w10="urn:schemas-microsoft-com:office:word" xmlns:w="http://schemas.openxmlformats.org/wordprocessingml/2006/main" xmlns:w14="http://schemas.microsoft.com/office/word/2010/wordml" xmlns:w15="http://schemas.microsoft.com/office/word/2012/wordml" xmlns:w16cid="http://schemas.microsoft.com/office/word/2016/wordml/cid" xmlns:w16se="http://schemas.microsoft.com/office/word/2015/wordml/symex" xmlns:wpg="http://schemas.microsoft.com/office/word/2010/wordprocessingGroup" xmlns:wpi="http://schemas.microsoft.com/office/word/2010/wordprocessingInk" xmlns:wne="http://schemas.microsoft.com/office/word/2006/wordml" xmlns:wps="http://schemas.microsoft.com/office/word/2010/wordprocessingShape" mc:Ignorable="w14 w15 w16se w16cid wp14">
+<w:hdr xmlns:wpc="http://schemas.microsoft.com/office/word/2010/wordprocessingCanvas" xmlns:mc="http://schemas.openxmlformats.org/markup-compatibility/2006" xmlns:o="urn:schemas-microsoft-com:office:office" xmlns:r="http://schemas.openxmlformats.org/officeDocument/2006/relationships" xmlns:m="http://schemas.openxmlformats.org/officeDocument/2006/math" xmlns:v="urn:schemas-microsoft-com:vml" xmlns:wp14="http://schemas.microsoft.com/office/word/2010/wordprocessingDrawing" xmlns:wp="http://schemas.openxmlformats.org/drawingml/2006/wordprocessingDrawing" xmlns:w10="urn:schemas-microsoft-com:office:word" xmlns:w="http://schemas.openxmlformats.org/wordprocessingml/2006/main" xmlns:w14="http://schemas.microsoft.com/office/word/2010/wordml" xmlns:w15="http://schemas.microsoft.com/office/word/2012/wordml" xmlns:wpg="http://schemas.microsoft.com/office/word/2010/wordprocessingGroup" xmlns:wpi="http://schemas.microsoft.com/office/word/2010/wordprocessingInk" xmlns:wne="http://schemas.microsoft.com/office/word/2006/wordml" xmlns:wps="http://schemas.microsoft.com/office/word/2010/wordprocessingShape" mc:Ignorable="w14 w15 wp14">
   <w:tbl>
     <w:tblPr>
       <w:tblW w:w="4950" w:type="pct"/>
@@ -26573,7 +26251,7 @@
 </file>
 
 <file path=word/header5.xml><?xml version="1.0" encoding="utf-8"?>
-<w:hdr xmlns:wpc="http://schemas.microsoft.com/office/word/2010/wordprocessingCanvas" xmlns:cx="http://schemas.microsoft.com/office/drawing/2014/chartex" xmlns:cx1="http://schemas.microsoft.com/office/drawing/2015/9/8/chartex" xmlns:cx2="http://schemas.microsoft.com/office/drawing/2015/10/21/chartex" xmlns:cx3="http://schemas.microsoft.com/office/drawing/2016/5/9/chartex" xmlns:cx4="http://schemas.microsoft.com/office/drawing/2016/5/10/chartex" xmlns:cx5="http://schemas.microsoft.com/office/drawing/2016/5/11/chartex" xmlns:cx6="http://schemas.microsoft.com/office/drawing/2016/5/12/chartex" xmlns:cx7="http://schemas.microsoft.com/office/drawing/2016/5/13/chartex" xmlns:cx8="http://schemas.microsoft.com/office/drawing/2016/5/14/chartex" xmlns:mc="http://schemas.openxmlformats.org/markup-compatibility/2006" xmlns:aink="http://schemas.microsoft.com/office/drawing/2016/ink" xmlns:am3d="http://schemas.microsoft.com/office/drawing/2017/model3d" xmlns:o="urn:schemas-microsoft-com:office:office" xmlns:r="http://schemas.openxmlformats.org/officeDocument/2006/relationships" xmlns:m="http://schemas.openxmlformats.org/officeDocument/2006/math" xmlns:v="urn:schemas-microsoft-com:vml" xmlns:wp14="http://schemas.microsoft.com/office/word/2010/wordprocessingDrawing" xmlns:wp="http://schemas.openxmlformats.org/drawingml/2006/wordprocessingDrawing" xmlns:w10="urn:schemas-microsoft-com:office:word" xmlns:w="http://schemas.openxmlformats.org/wordprocessingml/2006/main" xmlns:w14="http://schemas.microsoft.com/office/word/2010/wordml" xmlns:w15="http://schemas.microsoft.com/office/word/2012/wordml" xmlns:w16cid="http://schemas.microsoft.com/office/word/2016/wordml/cid" xmlns:w16se="http://schemas.microsoft.com/office/word/2015/wordml/symex" xmlns:wpg="http://schemas.microsoft.com/office/word/2010/wordprocessingGroup" xmlns:wpi="http://schemas.microsoft.com/office/word/2010/wordprocessingInk" xmlns:wne="http://schemas.microsoft.com/office/word/2006/wordml" xmlns:wps="http://schemas.microsoft.com/office/word/2010/wordprocessingShape" mc:Ignorable="w14 w15 w16se w16cid wp14">
+<w:hdr xmlns:wpc="http://schemas.microsoft.com/office/word/2010/wordprocessingCanvas" xmlns:mc="http://schemas.openxmlformats.org/markup-compatibility/2006" xmlns:o="urn:schemas-microsoft-com:office:office" xmlns:r="http://schemas.openxmlformats.org/officeDocument/2006/relationships" xmlns:m="http://schemas.openxmlformats.org/officeDocument/2006/math" xmlns:v="urn:schemas-microsoft-com:vml" xmlns:wp14="http://schemas.microsoft.com/office/word/2010/wordprocessingDrawing" xmlns:wp="http://schemas.openxmlformats.org/drawingml/2006/wordprocessingDrawing" xmlns:w10="urn:schemas-microsoft-com:office:word" xmlns:w="http://schemas.openxmlformats.org/wordprocessingml/2006/main" xmlns:w14="http://schemas.microsoft.com/office/word/2010/wordml" xmlns:w15="http://schemas.microsoft.com/office/word/2012/wordml" xmlns:wpg="http://schemas.microsoft.com/office/word/2010/wordprocessingGroup" xmlns:wpi="http://schemas.microsoft.com/office/word/2010/wordprocessingInk" xmlns:wne="http://schemas.microsoft.com/office/word/2006/wordml" xmlns:wps="http://schemas.microsoft.com/office/word/2010/wordprocessingShape" mc:Ignorable="w14 w15 wp14">
   <w:p>
     <w:pPr>
       <w:pStyle w:val="Kopfzeile"/>
@@ -26601,7 +26279,7 @@
       <w:rPr>
         <w:noProof/>
       </w:rPr>
-      <w:t>Abbildungsverzeichnis</w:t>
+      <w:t>Use Cases (Testfälle)</w:t>
     </w:r>
     <w:r>
       <w:rPr>
@@ -26614,7 +26292,7 @@
 </file>
 
 <file path=word/numbering.xml><?xml version="1.0" encoding="utf-8"?>
-<w:numbering xmlns:wpc="http://schemas.microsoft.com/office/word/2010/wordprocessingCanvas" xmlns:cx="http://schemas.microsoft.com/office/drawing/2014/chartex" xmlns:cx1="http://schemas.microsoft.com/office/drawing/2015/9/8/chartex" xmlns:cx2="http://schemas.microsoft.com/office/drawing/2015/10/21/chartex" xmlns:cx3="http://schemas.microsoft.com/office/drawing/2016/5/9/chartex" xmlns:cx4="http://schemas.microsoft.com/office/drawing/2016/5/10/chartex" xmlns:cx5="http://schemas.microsoft.com/office/drawing/2016/5/11/chartex" xmlns:cx6="http://schemas.microsoft.com/office/drawing/2016/5/12/chartex" xmlns:cx7="http://schemas.microsoft.com/office/drawing/2016/5/13/chartex" xmlns:cx8="http://schemas.microsoft.com/office/drawing/2016/5/14/chartex" xmlns:mc="http://schemas.openxmlformats.org/markup-compatibility/2006" xmlns:aink="http://schemas.microsoft.com/office/drawing/2016/ink" xmlns:am3d="http://schemas.microsoft.com/office/drawing/2017/model3d" xmlns:o="urn:schemas-microsoft-com:office:office" xmlns:r="http://schemas.openxmlformats.org/officeDocument/2006/relationships" xmlns:m="http://schemas.openxmlformats.org/officeDocument/2006/math" xmlns:v="urn:schemas-microsoft-com:vml" xmlns:wp14="http://schemas.microsoft.com/office/word/2010/wordprocessingDrawing" xmlns:wp="http://schemas.openxmlformats.org/drawingml/2006/wordprocessingDrawing" xmlns:w10="urn:schemas-microsoft-com:office:word" xmlns:w="http://schemas.openxmlformats.org/wordprocessingml/2006/main" xmlns:w14="http://schemas.microsoft.com/office/word/2010/wordml" xmlns:w15="http://schemas.microsoft.com/office/word/2012/wordml" xmlns:w16cid="http://schemas.microsoft.com/office/word/2016/wordml/cid" xmlns:w16se="http://schemas.microsoft.com/office/word/2015/wordml/symex" xmlns:wpg="http://schemas.microsoft.com/office/word/2010/wordprocessingGroup" xmlns:wpi="http://schemas.microsoft.com/office/word/2010/wordprocessingInk" xmlns:wne="http://schemas.microsoft.com/office/word/2006/wordml" xmlns:wps="http://schemas.microsoft.com/office/word/2010/wordprocessingShape" mc:Ignorable="w14 w15 w16se w16cid wp14">
+<w:numbering xmlns:wpc="http://schemas.microsoft.com/office/word/2010/wordprocessingCanvas" xmlns:mc="http://schemas.openxmlformats.org/markup-compatibility/2006" xmlns:o="urn:schemas-microsoft-com:office:office" xmlns:r="http://schemas.openxmlformats.org/officeDocument/2006/relationships" xmlns:m="http://schemas.openxmlformats.org/officeDocument/2006/math" xmlns:v="urn:schemas-microsoft-com:vml" xmlns:wp14="http://schemas.microsoft.com/office/word/2010/wordprocessingDrawing" xmlns:wp="http://schemas.openxmlformats.org/drawingml/2006/wordprocessingDrawing" xmlns:w10="urn:schemas-microsoft-com:office:word" xmlns:w="http://schemas.openxmlformats.org/wordprocessingml/2006/main" xmlns:w14="http://schemas.microsoft.com/office/word/2010/wordml" xmlns:w15="http://schemas.microsoft.com/office/word/2012/wordml" xmlns:wpg="http://schemas.microsoft.com/office/word/2010/wordprocessingGroup" xmlns:wpi="http://schemas.microsoft.com/office/word/2010/wordprocessingInk" xmlns:wne="http://schemas.microsoft.com/office/word/2006/wordml" xmlns:wps="http://schemas.microsoft.com/office/word/2010/wordprocessingShape" mc:Ignorable="w14 w15 wp14">
   <w:numPicBullet w:numPicBulletId="0">
     <w:pict>
       <v:shapetype id="_x0000_t75" coordsize="21600,21600" o:spt="75" o:preferrelative="t" path="m@4@5l@4@11@9@11@9@5xe" filled="f" stroked="f">
@@ -26636,19 +26314,19 @@
         <v:path o:extrusionok="f" gradientshapeok="t" o:connecttype="rect"/>
         <o:lock v:ext="edit" aspectratio="t"/>
       </v:shapetype>
-      <v:shape id="_x0000_i1032" type="#_x0000_t75" style="width:9.2pt;height:9.2pt" o:bullet="t">
+      <v:shape id="_x0000_i1080" type="#_x0000_t75" style="width:9.2pt;height:9.2pt" o:bullet="t">
         <v:imagedata r:id="rId1" o:title="BD14868_"/>
       </v:shape>
     </w:pict>
   </w:numPicBullet>
   <w:numPicBullet w:numPicBulletId="1">
     <w:pict>
-      <v:shape id="_x0000_i1033" type="#_x0000_t75" style="width:9.2pt;height:9.2pt" o:bullet="t">
+      <v:shape id="_x0000_i1081" type="#_x0000_t75" style="width:9.2pt;height:9.2pt" o:bullet="t">
         <v:imagedata r:id="rId2" o:title="BD14582_"/>
       </v:shape>
     </w:pict>
   </w:numPicBullet>
-  <w:abstractNum w:abstractNumId="0" w15:restartNumberingAfterBreak="0">
+  <w:abstractNum w:abstractNumId="0">
     <w:nsid w:val="00000001"/>
     <w:multiLevelType w:val="multilevel"/>
     <w:tmpl w:val="F9840912"/>
@@ -26762,7 +26440,7 @@
       </w:pPr>
     </w:lvl>
   </w:abstractNum>
-  <w:abstractNum w:abstractNumId="1" w15:restartNumberingAfterBreak="0">
+  <w:abstractNum w:abstractNumId="1">
     <w:nsid w:val="021F18EC"/>
     <w:multiLevelType w:val="hybridMultilevel"/>
     <w:tmpl w:val="A51EE1B6"/>
@@ -26875,7 +26553,7 @@
       </w:rPr>
     </w:lvl>
   </w:abstractNum>
-  <w:abstractNum w:abstractNumId="2" w15:restartNumberingAfterBreak="0">
+  <w:abstractNum w:abstractNumId="2">
     <w:nsid w:val="054F480E"/>
     <w:multiLevelType w:val="hybridMultilevel"/>
     <w:tmpl w:val="F68603C0"/>
@@ -26988,7 +26666,7 @@
       </w:rPr>
     </w:lvl>
   </w:abstractNum>
-  <w:abstractNum w:abstractNumId="3" w15:restartNumberingAfterBreak="0">
+  <w:abstractNum w:abstractNumId="3">
     <w:nsid w:val="05F24A1D"/>
     <w:multiLevelType w:val="hybridMultilevel"/>
     <w:tmpl w:val="29143C6C"/>
@@ -27101,7 +26779,7 @@
       </w:rPr>
     </w:lvl>
   </w:abstractNum>
-  <w:abstractNum w:abstractNumId="4" w15:restartNumberingAfterBreak="0">
+  <w:abstractNum w:abstractNumId="4">
     <w:nsid w:val="0B7A0BBC"/>
     <w:multiLevelType w:val="hybridMultilevel"/>
     <w:tmpl w:val="71042A86"/>
@@ -27214,7 +26892,7 @@
       </w:rPr>
     </w:lvl>
   </w:abstractNum>
-  <w:abstractNum w:abstractNumId="5" w15:restartNumberingAfterBreak="0">
+  <w:abstractNum w:abstractNumId="5">
     <w:nsid w:val="0F252CDC"/>
     <w:multiLevelType w:val="multilevel"/>
     <w:tmpl w:val="2DD808A0"/>
@@ -27363,7 +27041,7 @@
       </w:rPr>
     </w:lvl>
   </w:abstractNum>
-  <w:abstractNum w:abstractNumId="6" w15:restartNumberingAfterBreak="0">
+  <w:abstractNum w:abstractNumId="6">
     <w:nsid w:val="213D538C"/>
     <w:multiLevelType w:val="hybridMultilevel"/>
     <w:tmpl w:val="DF80C5EA"/>
@@ -27503,7 +27181,7 @@
       </w:rPr>
     </w:lvl>
   </w:abstractNum>
-  <w:abstractNum w:abstractNumId="7" w15:restartNumberingAfterBreak="0">
+  <w:abstractNum w:abstractNumId="7">
     <w:nsid w:val="24CE319A"/>
     <w:multiLevelType w:val="hybridMultilevel"/>
     <w:tmpl w:val="2B522CEE"/>
@@ -27616,7 +27294,7 @@
       </w:rPr>
     </w:lvl>
   </w:abstractNum>
-  <w:abstractNum w:abstractNumId="8" w15:restartNumberingAfterBreak="0">
+  <w:abstractNum w:abstractNumId="8">
     <w:nsid w:val="306D71EF"/>
     <w:multiLevelType w:val="hybridMultilevel"/>
     <w:tmpl w:val="35182718"/>
@@ -27705,7 +27383,7 @@
       </w:pPr>
     </w:lvl>
   </w:abstractNum>
-  <w:abstractNum w:abstractNumId="9" w15:restartNumberingAfterBreak="0">
+  <w:abstractNum w:abstractNumId="9">
     <w:nsid w:val="388E520B"/>
     <w:multiLevelType w:val="hybridMultilevel"/>
     <w:tmpl w:val="732E2364"/>
@@ -27818,7 +27496,7 @@
       </w:rPr>
     </w:lvl>
   </w:abstractNum>
-  <w:abstractNum w:abstractNumId="10" w15:restartNumberingAfterBreak="0">
+  <w:abstractNum w:abstractNumId="10">
     <w:nsid w:val="39134863"/>
     <w:multiLevelType w:val="hybridMultilevel"/>
     <w:tmpl w:val="A6187FFA"/>
@@ -27931,7 +27609,7 @@
       </w:rPr>
     </w:lvl>
   </w:abstractNum>
-  <w:abstractNum w:abstractNumId="11" w15:restartNumberingAfterBreak="0">
+  <w:abstractNum w:abstractNumId="11">
     <w:nsid w:val="3B7D7A48"/>
     <w:multiLevelType w:val="multilevel"/>
     <w:tmpl w:val="896C615E"/>
@@ -28071,7 +27749,7 @@
       </w:rPr>
     </w:lvl>
   </w:abstractNum>
-  <w:abstractNum w:abstractNumId="12" w15:restartNumberingAfterBreak="0">
+  <w:abstractNum w:abstractNumId="12">
     <w:nsid w:val="3D38455C"/>
     <w:multiLevelType w:val="multilevel"/>
     <w:tmpl w:val="2DD808A0"/>
@@ -28220,7 +27898,7 @@
       </w:rPr>
     </w:lvl>
   </w:abstractNum>
-  <w:abstractNum w:abstractNumId="13" w15:restartNumberingAfterBreak="0">
+  <w:abstractNum w:abstractNumId="13">
     <w:nsid w:val="3E1B4154"/>
     <w:multiLevelType w:val="hybridMultilevel"/>
     <w:tmpl w:val="F5B6E8FA"/>
@@ -28333,7 +28011,7 @@
       </w:rPr>
     </w:lvl>
   </w:abstractNum>
-  <w:abstractNum w:abstractNumId="14" w15:restartNumberingAfterBreak="0">
+  <w:abstractNum w:abstractNumId="14">
     <w:nsid w:val="3F1C5F24"/>
     <w:multiLevelType w:val="hybridMultilevel"/>
     <w:tmpl w:val="46604BA0"/>
@@ -28422,7 +28100,7 @@
       </w:pPr>
     </w:lvl>
   </w:abstractNum>
-  <w:abstractNum w:abstractNumId="15" w15:restartNumberingAfterBreak="0">
+  <w:abstractNum w:abstractNumId="15">
     <w:nsid w:val="41C30853"/>
     <w:multiLevelType w:val="hybridMultilevel"/>
     <w:tmpl w:val="2B8C2166"/>
@@ -28535,7 +28213,7 @@
       </w:rPr>
     </w:lvl>
   </w:abstractNum>
-  <w:abstractNum w:abstractNumId="16" w15:restartNumberingAfterBreak="0">
+  <w:abstractNum w:abstractNumId="16">
     <w:nsid w:val="471D5F5F"/>
     <w:multiLevelType w:val="hybridMultilevel"/>
     <w:tmpl w:val="305207E4"/>
@@ -28648,7 +28326,7 @@
       </w:rPr>
     </w:lvl>
   </w:abstractNum>
-  <w:abstractNum w:abstractNumId="17" w15:restartNumberingAfterBreak="0">
+  <w:abstractNum w:abstractNumId="17">
     <w:nsid w:val="4EFD7AD6"/>
     <w:multiLevelType w:val="hybridMultilevel"/>
     <w:tmpl w:val="6C8E192E"/>
@@ -28761,7 +28439,7 @@
       </w:rPr>
     </w:lvl>
   </w:abstractNum>
-  <w:abstractNum w:abstractNumId="18" w15:restartNumberingAfterBreak="0">
+  <w:abstractNum w:abstractNumId="18">
     <w:nsid w:val="553D477E"/>
     <w:multiLevelType w:val="hybridMultilevel"/>
     <w:tmpl w:val="C4C4075E"/>
@@ -28874,7 +28552,7 @@
       </w:rPr>
     </w:lvl>
   </w:abstractNum>
-  <w:abstractNum w:abstractNumId="19" w15:restartNumberingAfterBreak="0">
+  <w:abstractNum w:abstractNumId="19">
     <w:nsid w:val="5A181772"/>
     <w:multiLevelType w:val="hybridMultilevel"/>
     <w:tmpl w:val="47D64EB2"/>
@@ -28987,7 +28665,7 @@
       </w:rPr>
     </w:lvl>
   </w:abstractNum>
-  <w:abstractNum w:abstractNumId="20" w15:restartNumberingAfterBreak="0">
+  <w:abstractNum w:abstractNumId="20">
     <w:nsid w:val="60CE1398"/>
     <w:multiLevelType w:val="multilevel"/>
     <w:tmpl w:val="FC7A7D70"/>
@@ -29267,7 +28945,7 @@
       </w:rPr>
     </w:lvl>
   </w:abstractNum>
-  <w:abstractNum w:abstractNumId="21" w15:restartNumberingAfterBreak="0">
+  <w:abstractNum w:abstractNumId="21">
     <w:nsid w:val="6113512F"/>
     <w:multiLevelType w:val="multilevel"/>
     <w:tmpl w:val="BD18E3DE"/>
@@ -29417,7 +29095,7 @@
       </w:rPr>
     </w:lvl>
   </w:abstractNum>
-  <w:abstractNum w:abstractNumId="22" w15:restartNumberingAfterBreak="0">
+  <w:abstractNum w:abstractNumId="22">
     <w:nsid w:val="6398094A"/>
     <w:multiLevelType w:val="hybridMultilevel"/>
     <w:tmpl w:val="2BCA4EFE"/>
@@ -29530,7 +29208,7 @@
       </w:rPr>
     </w:lvl>
   </w:abstractNum>
-  <w:abstractNum w:abstractNumId="23" w15:restartNumberingAfterBreak="0">
+  <w:abstractNum w:abstractNumId="23">
     <w:nsid w:val="64764619"/>
     <w:multiLevelType w:val="hybridMultilevel"/>
     <w:tmpl w:val="7F42A83E"/>
@@ -29643,7 +29321,7 @@
       </w:rPr>
     </w:lvl>
   </w:abstractNum>
-  <w:abstractNum w:abstractNumId="24" w15:restartNumberingAfterBreak="0">
+  <w:abstractNum w:abstractNumId="24">
     <w:nsid w:val="6DCE4F50"/>
     <w:multiLevelType w:val="hybridMultilevel"/>
     <w:tmpl w:val="E7263C18"/>
@@ -29756,7 +29434,7 @@
       </w:rPr>
     </w:lvl>
   </w:abstractNum>
-  <w:abstractNum w:abstractNumId="25" w15:restartNumberingAfterBreak="0">
+  <w:abstractNum w:abstractNumId="25">
     <w:nsid w:val="6F8E6D74"/>
     <w:multiLevelType w:val="hybridMultilevel"/>
     <w:tmpl w:val="F15037CC"/>
@@ -29868,7 +29546,7 @@
       </w:rPr>
     </w:lvl>
   </w:abstractNum>
-  <w:abstractNum w:abstractNumId="26" w15:restartNumberingAfterBreak="0">
+  <w:abstractNum w:abstractNumId="26">
     <w:nsid w:val="72002F6F"/>
     <w:multiLevelType w:val="hybridMultilevel"/>
     <w:tmpl w:val="01FC69EE"/>
@@ -29981,7 +29659,7 @@
       </w:rPr>
     </w:lvl>
   </w:abstractNum>
-  <w:abstractNum w:abstractNumId="27" w15:restartNumberingAfterBreak="0">
+  <w:abstractNum w:abstractNumId="27">
     <w:nsid w:val="75730E50"/>
     <w:multiLevelType w:val="hybridMultilevel"/>
     <w:tmpl w:val="B1801CE8"/>
@@ -30070,7 +29748,7 @@
       </w:pPr>
     </w:lvl>
   </w:abstractNum>
-  <w:abstractNum w:abstractNumId="28" w15:restartNumberingAfterBreak="0">
+  <w:abstractNum w:abstractNumId="28">
     <w:nsid w:val="76D22567"/>
     <w:multiLevelType w:val="hybridMultilevel"/>
     <w:tmpl w:val="1C9A8568"/>
@@ -30183,7 +29861,7 @@
       </w:rPr>
     </w:lvl>
   </w:abstractNum>
-  <w:abstractNum w:abstractNumId="29" w15:restartNumberingAfterBreak="0">
+  <w:abstractNum w:abstractNumId="29">
     <w:nsid w:val="773800B9"/>
     <w:multiLevelType w:val="hybridMultilevel"/>
     <w:tmpl w:val="6EA06DF2"/>
@@ -30272,7 +29950,7 @@
       </w:pPr>
     </w:lvl>
   </w:abstractNum>
-  <w:abstractNum w:abstractNumId="30" w15:restartNumberingAfterBreak="0">
+  <w:abstractNum w:abstractNumId="30">
     <w:nsid w:val="7A3D592D"/>
     <w:multiLevelType w:val="hybridMultilevel"/>
     <w:tmpl w:val="A5788006"/>
@@ -30385,7 +30063,7 @@
       </w:rPr>
     </w:lvl>
   </w:abstractNum>
-  <w:abstractNum w:abstractNumId="31" w15:restartNumberingAfterBreak="0">
+  <w:abstractNum w:abstractNumId="31">
     <w:nsid w:val="7ACF2BC3"/>
     <w:multiLevelType w:val="hybridMultilevel"/>
     <w:tmpl w:val="3356D078"/>
@@ -30498,7 +30176,7 @@
       </w:rPr>
     </w:lvl>
   </w:abstractNum>
-  <w:abstractNum w:abstractNumId="32" w15:restartNumberingAfterBreak="0">
+  <w:abstractNum w:abstractNumId="32">
     <w:nsid w:val="7CC1570C"/>
     <w:multiLevelType w:val="hybridMultilevel"/>
     <w:tmpl w:val="81C63052"/>
@@ -30697,7 +30375,7 @@
 </file>
 
 <file path=word/styles.xml><?xml version="1.0" encoding="utf-8"?>
-<w:styles xmlns:mc="http://schemas.openxmlformats.org/markup-compatibility/2006" xmlns:r="http://schemas.openxmlformats.org/officeDocument/2006/relationships" xmlns:w="http://schemas.openxmlformats.org/wordprocessingml/2006/main" xmlns:w14="http://schemas.microsoft.com/office/word/2010/wordml" xmlns:w15="http://schemas.microsoft.com/office/word/2012/wordml" xmlns:w16cid="http://schemas.microsoft.com/office/word/2016/wordml/cid" xmlns:w16se="http://schemas.microsoft.com/office/word/2015/wordml/symex" mc:Ignorable="w14 w15 w16se w16cid">
+<w:styles xmlns:mc="http://schemas.openxmlformats.org/markup-compatibility/2006" xmlns:r="http://schemas.openxmlformats.org/officeDocument/2006/relationships" xmlns:w="http://schemas.openxmlformats.org/wordprocessingml/2006/main" xmlns:w14="http://schemas.microsoft.com/office/word/2010/wordml" xmlns:w15="http://schemas.microsoft.com/office/word/2012/wordml" mc:Ignorable="w14 w15">
   <w:docDefaults>
     <w:rPrDefault>
       <w:rPr>
@@ -30707,7 +30385,7 @@
     </w:rPrDefault>
     <w:pPrDefault/>
   </w:docDefaults>
-  <w:latentStyles w:defLockedState="0" w:defUIPriority="99" w:defSemiHidden="0" w:defUnhideWhenUsed="0" w:defQFormat="0" w:count="376">
+  <w:latentStyles w:defLockedState="0" w:defUIPriority="99" w:defSemiHidden="0" w:defUnhideWhenUsed="0" w:defQFormat="0" w:count="371">
     <w:lsdException w:name="Normal" w:uiPriority="0" w:qFormat="1"/>
     <w:lsdException w:name="heading 1" w:uiPriority="9" w:qFormat="1"/>
     <w:lsdException w:name="heading 2" w:uiPriority="0" w:qFormat="1"/>
@@ -31079,11 +30757,6 @@
     <w:lsdException w:name="List Table 5 Dark Accent 6" w:uiPriority="50"/>
     <w:lsdException w:name="List Table 6 Colorful Accent 6" w:uiPriority="51"/>
     <w:lsdException w:name="List Table 7 Colorful Accent 6" w:uiPriority="52"/>
-    <w:lsdException w:name="Mention" w:semiHidden="1" w:unhideWhenUsed="1"/>
-    <w:lsdException w:name="Smart Hyperlink" w:semiHidden="1" w:unhideWhenUsed="1"/>
-    <w:lsdException w:name="Hashtag" w:semiHidden="1" w:unhideWhenUsed="1"/>
-    <w:lsdException w:name="Unresolved Mention" w:semiHidden="1" w:unhideWhenUsed="1"/>
-    <w:lsdException w:name="Smart Link" w:semiHidden="1" w:unhideWhenUsed="1"/>
   </w:latentStyles>
   <w:style w:type="paragraph" w:default="1" w:styleId="Standard">
     <w:name w:val="Normal"/>
@@ -31093,6 +30766,7 @@
       <w:rFonts w:ascii="Arial" w:hAnsi="Arial"/>
       <w:sz w:val="24"/>
       <w:szCs w:val="24"/>
+      <w:lang w:val="de-DE"/>
     </w:rPr>
   </w:style>
   <w:style w:type="paragraph" w:styleId="berschrift1">
@@ -31416,7 +31090,7 @@
     <w:rPr>
       <w:rFonts w:cs="Arial"/>
       <w:spacing w:val="-5"/>
-      <w:lang w:val="de-DE" w:eastAsia="en-US"/>
+      <w:lang w:eastAsia="en-US"/>
     </w:rPr>
   </w:style>
   <w:style w:type="paragraph" w:customStyle="1" w:styleId="Firmenname">
@@ -31434,7 +31108,7 @@
       <w:kern w:val="28"/>
       <w:sz w:val="32"/>
       <w:szCs w:val="20"/>
-      <w:lang w:val="de-DE" w:eastAsia="en-US"/>
+      <w:lang w:eastAsia="en-US"/>
     </w:rPr>
   </w:style>
   <w:style w:type="paragraph" w:styleId="Textkrper">
@@ -31475,7 +31149,7 @@
     <w:rPr>
       <w:rFonts w:ascii="Arial Unicode MS" w:eastAsia="Arial Unicode MS" w:hAnsi="Arial Unicode MS" w:cs="Arial Unicode MS"/>
       <w:color w:val="000000"/>
-      <w:lang w:val="de-DE" w:eastAsia="de-DE"/>
+      <w:lang w:eastAsia="de-DE"/>
     </w:rPr>
   </w:style>
   <w:style w:type="paragraph" w:styleId="Dokumentstruktur">
@@ -31533,7 +31207,7 @@
       <w:color w:val="000000"/>
       <w:sz w:val="20"/>
       <w:szCs w:val="20"/>
-      <w:lang w:val="de-DE" w:eastAsia="de-DE"/>
+      <w:lang w:eastAsia="de-DE"/>
     </w:rPr>
   </w:style>
   <w:style w:type="character" w:styleId="Fett">
@@ -31555,6 +31229,7 @@
       <w:suppressAutoHyphens/>
     </w:pPr>
     <w:tblPr>
+      <w:tblInd w:w="0" w:type="dxa"/>
       <w:tblBorders>
         <w:top w:val="single" w:sz="4" w:space="0" w:color="auto"/>
         <w:left w:val="single" w:sz="4" w:space="0" w:color="auto"/>
@@ -31563,6 +31238,12 @@
         <w:insideH w:val="single" w:sz="4" w:space="0" w:color="auto"/>
         <w:insideV w:val="single" w:sz="4" w:space="0" w:color="auto"/>
       </w:tblBorders>
+      <w:tblCellMar>
+        <w:top w:w="0" w:type="dxa"/>
+        <w:left w:w="108" w:type="dxa"/>
+        <w:bottom w:w="0" w:type="dxa"/>
+        <w:right w:w="108" w:type="dxa"/>
+      </w:tblCellMar>
     </w:tblPr>
   </w:style>
   <w:style w:type="paragraph" w:customStyle="1" w:styleId="Formatvorlageberschrift1TimesNewRoman">
@@ -31726,7 +31407,7 @@
       <w:ind w:left="1920"/>
     </w:pPr>
   </w:style>
-  <w:style w:type="character" w:styleId="BesuchterLink">
+  <w:style w:type="character" w:styleId="BesuchterHyperlink">
     <w:name w:val="FollowedHyperlink"/>
     <w:basedOn w:val="Absatz-Standardschriftart"/>
     <w:uiPriority w:val="99"/>
@@ -31951,6 +31632,7 @@
     <w:basedOn w:val="NormaleTabelle"/>
     <w:rsid w:val="000460CE"/>
     <w:tblPr>
+      <w:tblInd w:w="0" w:type="dxa"/>
       <w:tblBorders>
         <w:top w:val="single" w:sz="4" w:space="0" w:color="auto"/>
         <w:left w:val="single" w:sz="4" w:space="0" w:color="auto"/>
@@ -31959,6 +31641,12 @@
         <w:insideH w:val="single" w:sz="4" w:space="0" w:color="auto"/>
         <w:insideV w:val="single" w:sz="4" w:space="0" w:color="auto"/>
       </w:tblBorders>
+      <w:tblCellMar>
+        <w:top w:w="0" w:type="dxa"/>
+        <w:left w:w="108" w:type="dxa"/>
+        <w:bottom w:w="0" w:type="dxa"/>
+        <w:right w:w="108" w:type="dxa"/>
+      </w:tblCellMar>
     </w:tblPr>
   </w:style>
   <w:style w:type="paragraph" w:customStyle="1" w:styleId="a0">
@@ -31975,6 +31663,13 @@
     <w:tblPr>
       <w:tblStyleRowBandSize w:val="1"/>
       <w:tblStyleColBandSize w:val="1"/>
+      <w:tblInd w:w="0" w:type="dxa"/>
+      <w:tblCellMar>
+        <w:top w:w="0" w:type="dxa"/>
+        <w:left w:w="108" w:type="dxa"/>
+        <w:bottom w:w="0" w:type="dxa"/>
+        <w:right w:w="108" w:type="dxa"/>
+      </w:tblCellMar>
     </w:tblPr>
     <w:tcPr>
       <w:shd w:val="clear" w:color="auto" w:fill="000000"/>
@@ -32080,12 +31775,19 @@
     <w:tblPr>
       <w:tblStyleRowBandSize w:val="1"/>
       <w:tblStyleColBandSize w:val="1"/>
+      <w:tblInd w:w="0" w:type="dxa"/>
       <w:tblBorders>
         <w:top w:val="single" w:sz="8" w:space="0" w:color="000000"/>
         <w:left w:val="single" w:sz="8" w:space="0" w:color="000000"/>
         <w:bottom w:val="single" w:sz="8" w:space="0" w:color="000000"/>
         <w:right w:val="single" w:sz="8" w:space="0" w:color="000000"/>
       </w:tblBorders>
+      <w:tblCellMar>
+        <w:top w:w="0" w:type="dxa"/>
+        <w:left w:w="108" w:type="dxa"/>
+        <w:bottom w:w="0" w:type="dxa"/>
+        <w:right w:w="108" w:type="dxa"/>
+      </w:tblCellMar>
     </w:tblPr>
     <w:tblStylePr w:type="firstRow">
       <w:rPr>
@@ -32194,6 +31896,7 @@
     <w:tblPr>
       <w:tblStyleRowBandSize w:val="1"/>
       <w:tblStyleColBandSize w:val="1"/>
+      <w:tblInd w:w="0" w:type="dxa"/>
       <w:tblBorders>
         <w:top w:val="single" w:sz="8" w:space="0" w:color="404040"/>
         <w:left w:val="single" w:sz="8" w:space="0" w:color="404040"/>
@@ -32202,6 +31905,12 @@
         <w:insideH w:val="single" w:sz="8" w:space="0" w:color="404040"/>
         <w:insideV w:val="single" w:sz="8" w:space="0" w:color="404040"/>
       </w:tblBorders>
+      <w:tblCellMar>
+        <w:top w:w="0" w:type="dxa"/>
+        <w:left w:w="108" w:type="dxa"/>
+        <w:bottom w:w="0" w:type="dxa"/>
+        <w:right w:w="108" w:type="dxa"/>
+      </w:tblCellMar>
     </w:tblPr>
     <w:tcPr>
       <w:shd w:val="clear" w:color="auto" w:fill="C0C0C0"/>
@@ -32257,10 +31966,17 @@
     <w:tblPr>
       <w:tblStyleRowBandSize w:val="1"/>
       <w:tblStyleColBandSize w:val="1"/>
+      <w:tblInd w:w="0" w:type="dxa"/>
       <w:tblBorders>
         <w:top w:val="single" w:sz="18" w:space="0" w:color="auto"/>
         <w:bottom w:val="single" w:sz="18" w:space="0" w:color="auto"/>
       </w:tblBorders>
+      <w:tblCellMar>
+        <w:top w:w="0" w:type="dxa"/>
+        <w:left w:w="108" w:type="dxa"/>
+        <w:bottom w:w="0" w:type="dxa"/>
+        <w:right w:w="108" w:type="dxa"/>
+      </w:tblCellMar>
     </w:tblPr>
     <w:tblStylePr w:type="firstRow">
       <w:pPr>
@@ -32396,6 +32112,7 @@
     <w:tblPr>
       <w:tblStyleRowBandSize w:val="1"/>
       <w:tblStyleColBandSize w:val="1"/>
+      <w:tblInd w:w="0" w:type="dxa"/>
       <w:tblBorders>
         <w:top w:val="single" w:sz="8" w:space="0" w:color="404040"/>
         <w:left w:val="single" w:sz="8" w:space="0" w:color="404040"/>
@@ -32403,6 +32120,12 @@
         <w:right w:val="single" w:sz="8" w:space="0" w:color="404040"/>
         <w:insideH w:val="single" w:sz="8" w:space="0" w:color="404040"/>
       </w:tblBorders>
+      <w:tblCellMar>
+        <w:top w:w="0" w:type="dxa"/>
+        <w:left w:w="108" w:type="dxa"/>
+        <w:bottom w:w="0" w:type="dxa"/>
+        <w:right w:w="108" w:type="dxa"/>
+      </w:tblCellMar>
     </w:tblPr>
     <w:tblStylePr w:type="firstRow">
       <w:pPr>
@@ -33909,7 +33632,7 @@
       <w:szCs w:val="24"/>
     </w:rPr>
   </w:style>
-  <w:style w:type="character" w:styleId="NichtaufgelsteErwhnung">
+  <w:style w:type="character" w:customStyle="1" w:styleId="UnresolvedMention">
     <w:name w:val="Unresolved Mention"/>
     <w:basedOn w:val="Absatz-Standardschriftart"/>
     <w:uiPriority w:val="99"/>
@@ -34236,7 +33959,7 @@
 </file>
 
 <file path=customXml/itemProps1.xml><?xml version="1.0" encoding="utf-8"?>
-<ds:datastoreItem xmlns:ds="http://schemas.openxmlformats.org/officeDocument/2006/customXml" ds:itemID="{B2A7F651-3725-42DC-B77C-68A18955CB2B}">
+<ds:datastoreItem xmlns:ds="http://schemas.openxmlformats.org/officeDocument/2006/customXml" ds:itemID="{441FBFBC-DFF6-4E5E-B90B-DDD53F00F138}">
   <ds:schemaRefs>
     <ds:schemaRef ds:uri="http://schemas.openxmlformats.org/officeDocument/2006/bibliography"/>
   </ds:schemaRefs>

</xml_diff>